<commit_message>
reconciled references in Hannah's section
</commit_message>
<xml_diff>
--- a/ms/sections_from_coauthors/Inshore_offshore_indices_larval_productivity_spawning_timing.docx
+++ b/ms/sections_from_coauthors/Inshore_offshore_indices_larval_productivity_spawning_timing.docx
@@ -92,7 +92,7 @@
         <w:fldChar w:fldCharType="begin"/>
       </w:r>
       <w:r>
-        <w:instrText xml:space="preserve"> ADDIN EN.CITE &lt;EndNote&gt;&lt;Cite&gt;&lt;Author&gt;Evans&lt;/Author&gt;&lt;Year&gt;2002&lt;/Year&gt;&lt;IDText&gt;A weighted multiplicative analysis to estimate trends in year-class size of capelin&lt;/IDText&gt;&lt;DisplayText&gt;(Evans and Nakashima, 2002, DFO, 2001)&lt;/DisplayText&gt;&lt;record&gt;&lt;titles&gt;&lt;title&gt;A weighted multiplicative analysis to estimate trends in year-class size of capelin&lt;/title&gt;&lt;secondary-title&gt;ICES J Mar Sci&lt;/secondary-title&gt;&lt;/titles&gt;&lt;pages&gt;1116-1119&lt;/pages&gt;&lt;contributors&gt;&lt;authors&gt;&lt;author&gt;Evans, G. T.&lt;/author&gt;&lt;author&gt;Nakashima, B. S.&lt;/author&gt;&lt;/authors&gt;&lt;/contributors&gt;&lt;added-date format="utc"&gt;1516735179&lt;/added-date&gt;&lt;ref-type name="Journal Article"&gt;17&lt;/ref-type&gt;&lt;dates&gt;&lt;year&gt;2002&lt;/year&gt;&lt;/dates&gt;&lt;rec-number&gt;147&lt;/rec-number&gt;&lt;last-updated-date format="utc"&gt;1516797982&lt;/last-updated-date&gt;&lt;volume&gt;59&lt;/volume&gt;&lt;/record&gt;&lt;/Cite&gt;&lt;Cite&gt;&lt;Author&gt;DFO&lt;/Author&gt;&lt;Year&gt;2001&lt;/Year&gt;&lt;IDText&gt;Capelin in SA 2 + Div. 3KL during 1999&lt;/IDText&gt;&lt;record&gt;&lt;titles&gt;&lt;title&gt;Capelin in SA 2 + Div. 3KL during 1999&lt;/title&gt;&lt;/titles&gt;&lt;contributors&gt;&lt;authors&gt;&lt;author&gt;DFO&lt;/author&gt;&lt;/authors&gt;&lt;/contributors&gt;&lt;added-date format="utc"&gt;1516735259&lt;/added-date&gt;&lt;ref-type name="Government Document"&gt;46&lt;/ref-type&gt;&lt;dates&gt;&lt;year&gt;2001&lt;/year&gt;&lt;/dates&gt;&lt;rec-number&gt;148&lt;/rec-number&gt;&lt;publisher&gt;DFO Res Doc 2001/161&lt;/publisher&gt;&lt;last-updated-date format="utc"&gt;1517496452&lt;/last-updated-date&gt;&lt;/record&gt;&lt;/Cite&gt;&lt;/EndNote&gt;</w:instrText>
+        <w:instrText xml:space="preserve"> ADDIN EN.CITE &lt;EndNote&gt;&lt;Cite&gt;&lt;Author&gt;DFO&lt;/Author&gt;&lt;Year&gt;2001&lt;/Year&gt;&lt;RecNum&gt;923&lt;/RecNum&gt;&lt;IDText&gt;Capelin in SA 2 + Div. 3KL during 1999&lt;/IDText&gt;&lt;DisplayText&gt;(DFO 2001, Evans &amp;amp; Nakashima 2002)&lt;/DisplayText&gt;&lt;record&gt;&lt;rec-number&gt;923&lt;/rec-number&gt;&lt;foreign-keys&gt;&lt;key app="EN" db-id="2pv5prxr6xz2a4ea50h5dww0ewvx0ttdtdsa" timestamp="1518452661"&gt;923&lt;/key&gt;&lt;/foreign-keys&gt;&lt;ref-type name="Government Document"&gt;46&lt;/ref-type&gt;&lt;contributors&gt;&lt;authors&gt;&lt;author&gt;DFO&lt;/author&gt;&lt;/authors&gt;&lt;/contributors&gt;&lt;titles&gt;&lt;title&gt;Capelin in SA 2 + Div. 3KL during 1999&lt;/title&gt;&lt;/titles&gt;&lt;dates&gt;&lt;year&gt;2001&lt;/year&gt;&lt;/dates&gt;&lt;publisher&gt;DFO Res Doc 2001/161&lt;/publisher&gt;&lt;urls&gt;&lt;/urls&gt;&lt;/record&gt;&lt;/Cite&gt;&lt;Cite&gt;&lt;Author&gt;Evans&lt;/Author&gt;&lt;Year&gt;2002&lt;/Year&gt;&lt;RecNum&gt;834&lt;/RecNum&gt;&lt;record&gt;&lt;rec-number&gt;834&lt;/rec-number&gt;&lt;foreign-keys&gt;&lt;key app="EN" db-id="2pv5prxr6xz2a4ea50h5dww0ewvx0ttdtdsa" timestamp="1456425680"&gt;834&lt;/key&gt;&lt;/foreign-keys&gt;&lt;ref-type name="Journal Article"&gt;17&lt;/ref-type&gt;&lt;contributors&gt;&lt;authors&gt;&lt;author&gt;Evans, G.T.&lt;/author&gt;&lt;author&gt;Nakashima, B.S.&lt;/author&gt;&lt;/authors&gt;&lt;/contributors&gt;&lt;titles&gt;&lt;title&gt;A weighted multiplicative analysis to estimate trends in year-class size of capelin.&lt;/title&gt;&lt;secondary-title&gt;ICES Journal of Marine Science&lt;/secondary-title&gt;&lt;/titles&gt;&lt;periodical&gt;&lt;full-title&gt;ICES Journal of Marine Science&lt;/full-title&gt;&lt;/periodical&gt;&lt;pages&gt;1116-1119&lt;/pages&gt;&lt;volume&gt;59&lt;/volume&gt;&lt;dates&gt;&lt;year&gt;2002&lt;/year&gt;&lt;/dates&gt;&lt;urls&gt;&lt;/urls&gt;&lt;/record&gt;&lt;/Cite&gt;&lt;/EndNote&gt;</w:instrText>
       </w:r>
       <w:r>
         <w:fldChar w:fldCharType="separate"/>
@@ -101,7 +101,7 @@
         <w:rPr>
           <w:noProof/>
         </w:rPr>
-        <w:t>(Evans and Nakashima, 2002, DFO, 2001)</w:t>
+        <w:t>(DFO 2001, Evans &amp; Nakashima 2002)</w:t>
       </w:r>
       <w:r>
         <w:fldChar w:fldCharType="end"/>
@@ -167,7 +167,7 @@
         <w:fldChar w:fldCharType="begin"/>
       </w:r>
       <w:r>
-        <w:instrText xml:space="preserve"> ADDIN EN.CITE &lt;EndNote&gt;&lt;Cite&gt;&lt;Author&gt;Carscadden&lt;/Author&gt;&lt;Year&gt;1997&lt;/Year&gt;&lt;IDText&gt;Abundance and changes in distribution, biology, and behaviour of capelin in response to cooler waters of the 1990s&lt;/IDText&gt;&lt;DisplayText&gt;(Carscadden and Nakashima, 1997)&lt;/DisplayText&gt;&lt;record&gt;&lt;titles&gt;&lt;title&gt;Abundance and changes in distribution, biology, and behaviour of capelin in response to cooler waters of the 1990s&lt;/title&gt;&lt;secondary-title&gt;Forage fishes in marine ecosystems&lt;/secondary-title&gt;&lt;/titles&gt;&lt;contributors&gt;&lt;authors&gt;&lt;author&gt;Carscadden, J.&lt;/author&gt;&lt;author&gt;Nakashima, B. S.&lt;/author&gt;&lt;/authors&gt;&lt;/contributors&gt;&lt;added-date format="utc"&gt;1516734594&lt;/added-date&gt;&lt;pub-location&gt;Alaska Sea Grant College Program&lt;/pub-location&gt;&lt;ref-type name="Government Document"&gt;46&lt;/ref-type&gt;&lt;dates&gt;&lt;year&gt;1997&lt;/year&gt;&lt;/dates&gt;&lt;rec-number&gt;145&lt;/rec-number&gt;&lt;publisher&gt;Alaska Sea Grant College Program, AK-SG-97-01&lt;/publisher&gt;&lt;last-updated-date format="utc"&gt;1517495119&lt;/last-updated-date&gt;&lt;/record&gt;&lt;/Cite&gt;&lt;/EndNote&gt;</w:instrText>
+        <w:instrText xml:space="preserve"> ADDIN EN.CITE &lt;EndNote&gt;&lt;Cite&gt;&lt;Author&gt;Carscadden&lt;/Author&gt;&lt;Year&gt;1997&lt;/Year&gt;&lt;RecNum&gt;924&lt;/RecNum&gt;&lt;IDText&gt;Abundance and changes in distribution, biology, and behaviour of capelin in response to cooler waters of the 1990s&lt;/IDText&gt;&lt;DisplayText&gt;(Carscadden &amp;amp; Nakashima 1997)&lt;/DisplayText&gt;&lt;record&gt;&lt;rec-number&gt;924&lt;/rec-number&gt;&lt;foreign-keys&gt;&lt;key app="EN" db-id="2pv5prxr6xz2a4ea50h5dww0ewvx0ttdtdsa" timestamp="1518452661"&gt;924&lt;/key&gt;&lt;/foreign-keys&gt;&lt;ref-type name="Government Document"&gt;46&lt;/ref-type&gt;&lt;contributors&gt;&lt;authors&gt;&lt;author&gt;Carscadden, J.&lt;/author&gt;&lt;author&gt;Nakashima, B. S.&lt;/author&gt;&lt;/authors&gt;&lt;/contributors&gt;&lt;titles&gt;&lt;title&gt;Abundance and changes in distribution, biology, and behaviour of capelin in response to cooler waters of the 1990s&lt;/title&gt;&lt;secondary-title&gt;Forage fishes in marine ecosystems&lt;/secondary-title&gt;&lt;/titles&gt;&lt;dates&gt;&lt;year&gt;1997&lt;/year&gt;&lt;/dates&gt;&lt;pub-location&gt;Alaska Sea Grant College Program&lt;/pub-location&gt;&lt;publisher&gt;Alaska Sea Grant College Program, AK-SG-97-01&lt;/publisher&gt;&lt;urls&gt;&lt;/urls&gt;&lt;/record&gt;&lt;/Cite&gt;&lt;/EndNote&gt;</w:instrText>
       </w:r>
       <w:r>
         <w:fldChar w:fldCharType="separate"/>
@@ -176,16 +176,13 @@
         <w:rPr>
           <w:noProof/>
         </w:rPr>
-        <w:t>(Carscadden and Nakashima, 1997)</w:t>
+        <w:t>(Carscadden &amp; Nakashima 1997)</w:t>
       </w:r>
       <w:r>
         <w:fldChar w:fldCharType="end"/>
       </w:r>
       <w:r>
         <w:t>.</w:t>
-      </w:r>
-      <w:r>
-        <w:t xml:space="preserve"> </w:t>
       </w:r>
       <w:r>
         <w:t xml:space="preserve"> </w:t>
@@ -262,7 +259,7 @@
         <w:fldChar w:fldCharType="begin"/>
       </w:r>
       <w:r>
-        <w:instrText xml:space="preserve"> ADDIN EN.CITE &lt;EndNote&gt;&lt;Cite&gt;&lt;Author&gt;Carscadden&lt;/Author&gt;&lt;Year&gt;1997&lt;/Year&gt;&lt;IDText&gt;Abundance and changes in distribution, biology, and behaviour of capelin in response to cooler waters of the 1990s&lt;/IDText&gt;&lt;DisplayText&gt;(Carscadden and Nakashima, 1997)&lt;/DisplayText&gt;&lt;record&gt;&lt;titles&gt;&lt;title&gt;Abundance and changes in distribution, biology, and behaviour of capelin in response to cooler waters of the 1990s&lt;/title&gt;&lt;secondary-title&gt;Forage fishes in marine ecosystems&lt;/secondary-title&gt;&lt;/titles&gt;&lt;contributors&gt;&lt;authors&gt;&lt;author&gt;Carscadden, J.&lt;/author&gt;&lt;author&gt;Nakashima, B. S.&lt;/author&gt;&lt;/authors&gt;&lt;/contributors&gt;&lt;added-date format="utc"&gt;1516734594&lt;/added-date&gt;&lt;pub-location&gt;Alaska Sea Grant College Program&lt;/pub-location&gt;&lt;ref-type name="Government Document"&gt;46&lt;/ref-type&gt;&lt;dates&gt;&lt;year&gt;1997&lt;/year&gt;&lt;/dates&gt;&lt;rec-number&gt;145&lt;/rec-number&gt;&lt;publisher&gt;Alaska Sea Grant College Program, AK-SG-97-01&lt;/publisher&gt;&lt;last-updated-date format="utc"&gt;1517495119&lt;/last-updated-date&gt;&lt;/record&gt;&lt;/Cite&gt;&lt;/EndNote&gt;</w:instrText>
+        <w:instrText xml:space="preserve"> ADDIN EN.CITE &lt;EndNote&gt;&lt;Cite&gt;&lt;Author&gt;Carscadden&lt;/Author&gt;&lt;Year&gt;1997&lt;/Year&gt;&lt;RecNum&gt;924&lt;/RecNum&gt;&lt;IDText&gt;Abundance and changes in distribution, biology, and behaviour of capelin in response to cooler waters of the 1990s&lt;/IDText&gt;&lt;DisplayText&gt;(Carscadden &amp;amp; Nakashima 1997)&lt;/DisplayText&gt;&lt;record&gt;&lt;rec-number&gt;924&lt;/rec-number&gt;&lt;foreign-keys&gt;&lt;key app="EN" db-id="2pv5prxr6xz2a4ea50h5dww0ewvx0ttdtdsa" timestamp="1518452661"&gt;924&lt;/key&gt;&lt;/foreign-keys&gt;&lt;ref-type name="Government Document"&gt;46&lt;/ref-type&gt;&lt;contributors&gt;&lt;authors&gt;&lt;author&gt;Carscadden, J.&lt;/author&gt;&lt;author&gt;Nakashima, B. S.&lt;/author&gt;&lt;/authors&gt;&lt;/contributors&gt;&lt;titles&gt;&lt;title&gt;Abundance and changes in distribution, biology, and behaviour of capelin in response to cooler waters of the 1990s&lt;/title&gt;&lt;secondary-title&gt;Forage fishes in marine ecosystems&lt;/secondary-title&gt;&lt;/titles&gt;&lt;dates&gt;&lt;year&gt;1997&lt;/year&gt;&lt;/dates&gt;&lt;pub-location&gt;Alaska Sea Grant College Program&lt;/pub-location&gt;&lt;publisher&gt;Alaska Sea Grant College Program, AK-SG-97-01&lt;/publisher&gt;&lt;urls&gt;&lt;/urls&gt;&lt;/record&gt;&lt;/Cite&gt;&lt;/EndNote&gt;</w:instrText>
       </w:r>
       <w:r>
         <w:fldChar w:fldCharType="separate"/>
@@ -271,7 +268,7 @@
         <w:rPr>
           <w:noProof/>
         </w:rPr>
-        <w:t>(Carscadden and Nakashima, 1997)</w:t>
+        <w:t>(Carscadden &amp; Nakashima 1997)</w:t>
       </w:r>
       <w:r>
         <w:fldChar w:fldCharType="end"/>
@@ -283,13 +280,16 @@
         <w:t>he fishery in 1994 and 1995</w:t>
       </w:r>
       <w:r>
-        <w:t xml:space="preserve">. From 1996, management regulations to reduce discarding of small, unmarketable capelin effectively concentrated fishing effort to a few days when capelin was highly available </w:t>
+        <w:t>. From 1996, management regulations to reduce discarding of small, unmarketable capelin effectively concentrated fishing effort to a few days when capelin was highly available</w:t>
+      </w:r>
+      <w:r>
+        <w:t xml:space="preserve"> </w:t>
       </w:r>
       <w:r>
         <w:fldChar w:fldCharType="begin"/>
       </w:r>
       <w:r>
-        <w:instrText xml:space="preserve"> ADDIN EN.CITE &lt;EndNote&gt;&lt;Cite&gt;&lt;Author&gt;Anon&lt;/Author&gt;&lt;Year&gt;1998&lt;/Year&gt;&lt;IDText&gt;Capelin in SA2 + Div. 3KL&lt;/IDText&gt;&lt;DisplayText&gt;(Anon, 1998)&lt;/DisplayText&gt;&lt;record&gt;&lt;titles&gt;&lt;title&gt;Capelin in SA2 + Div. 3KL&lt;/title&gt;&lt;/titles&gt;&lt;contributors&gt;&lt;authors&gt;&lt;author&gt;Anon&lt;/author&gt;&lt;/authors&gt;&lt;/contributors&gt;&lt;added-date format="utc"&gt;1517494510&lt;/added-date&gt;&lt;ref-type name="Government Document"&gt;46&lt;/ref-type&gt;&lt;dates&gt;&lt;year&gt;1998&lt;/year&gt;&lt;/dates&gt;&lt;rec-number&gt;161&lt;/rec-number&gt;&lt;publisher&gt;Canadian Stock Assessment Secretariat Research Document 98/63&lt;/publisher&gt;&lt;last-updated-date format="utc"&gt;1517494600&lt;/last-updated-date&gt;&lt;/record&gt;&lt;/Cite&gt;&lt;/EndNote&gt;</w:instrText>
+        <w:instrText xml:space="preserve"> ADDIN EN.CITE &lt;EndNote&gt;&lt;Cite&gt;&lt;Author&gt;Anon&lt;/Author&gt;&lt;Year&gt;1998&lt;/Year&gt;&lt;RecNum&gt;925&lt;/RecNum&gt;&lt;DisplayText&gt;(Anon 1998)&lt;/DisplayText&gt;&lt;record&gt;&lt;rec-number&gt;925&lt;/rec-number&gt;&lt;foreign-keys&gt;&lt;key app="EN" db-id="2pv5prxr6xz2a4ea50h5dww0ewvx0ttdtdsa" timestamp="1518452661"&gt;925&lt;/key&gt;&lt;/foreign-keys&gt;&lt;ref-type name="Government Document"&gt;46&lt;/ref-type&gt;&lt;contributors&gt;&lt;authors&gt;&lt;author&gt;Anon&lt;/author&gt;&lt;/authors&gt;&lt;/contributors&gt;&lt;titles&gt;&lt;title&gt;Capelin in SA2 + Div. 3KL&lt;/title&gt;&lt;/titles&gt;&lt;volume&gt;98/63&lt;/volume&gt;&lt;dates&gt;&lt;year&gt;1998&lt;/year&gt;&lt;/dates&gt;&lt;publisher&gt;Canadian Science Advisory Secretariat (CSAS) Research Document&lt;/publisher&gt;&lt;urls&gt;&lt;/urls&gt;&lt;/record&gt;&lt;/Cite&gt;&lt;/EndNote&gt;</w:instrText>
       </w:r>
       <w:r>
         <w:fldChar w:fldCharType="separate"/>
@@ -298,7 +298,7 @@
         <w:rPr>
           <w:noProof/>
         </w:rPr>
-        <w:t>(Anon, 1998)</w:t>
+        <w:t>(Anon 1998)</w:t>
       </w:r>
       <w:r>
         <w:fldChar w:fldCharType="end"/>
@@ -337,7 +337,7 @@
         <w:fldChar w:fldCharType="begin"/>
       </w:r>
       <w:r>
-        <w:instrText xml:space="preserve"> ADDIN EN.CITE &lt;EndNote&gt;&lt;Cite&gt;&lt;Author&gt;Anon&lt;/Author&gt;&lt;Year&gt;1998&lt;/Year&gt;&lt;IDText&gt;Capelin in SA2 + Div. 3KL&lt;/IDText&gt;&lt;DisplayText&gt;(Anon, 1998)&lt;/DisplayText&gt;&lt;record&gt;&lt;titles&gt;&lt;title&gt;Capelin in SA2 + Div. 3KL&lt;/title&gt;&lt;/titles&gt;&lt;contributors&gt;&lt;authors&gt;&lt;author&gt;Anon&lt;/author&gt;&lt;/authors&gt;&lt;/contributors&gt;&lt;added-date format="utc"&gt;1517494510&lt;/added-date&gt;&lt;ref-type name="Government Document"&gt;46&lt;/ref-type&gt;&lt;dates&gt;&lt;year&gt;1998&lt;/year&gt;&lt;/dates&gt;&lt;rec-number&gt;161&lt;/rec-number&gt;&lt;publisher&gt;Canadian Stock Assessment Secretariat Research Document 98/63&lt;/publisher&gt;&lt;last-updated-date format="utc"&gt;1517494600&lt;/last-updated-date&gt;&lt;/record&gt;&lt;/Cite&gt;&lt;/EndNote&gt;</w:instrText>
+        <w:instrText xml:space="preserve"> ADDIN EN.CITE &lt;EndNote&gt;&lt;Cite&gt;&lt;Author&gt;Anon&lt;/Author&gt;&lt;Year&gt;1998&lt;/Year&gt;&lt;RecNum&gt;925&lt;/RecNum&gt;&lt;DisplayText&gt;(Anon 1998)&lt;/DisplayText&gt;&lt;record&gt;&lt;rec-number&gt;925&lt;/rec-number&gt;&lt;foreign-keys&gt;&lt;key app="EN" db-id="2pv5prxr6xz2a4ea50h5dww0ewvx0ttdtdsa" timestamp="1518452661"&gt;925&lt;/key&gt;&lt;/foreign-keys&gt;&lt;ref-type name="Government Document"&gt;46&lt;/ref-type&gt;&lt;contributors&gt;&lt;authors&gt;&lt;author&gt;Anon&lt;/author&gt;&lt;/authors&gt;&lt;/contributors&gt;&lt;titles&gt;&lt;title&gt;Capelin in SA2 + Div. 3KL&lt;/title&gt;&lt;/titles&gt;&lt;volume&gt;98/63&lt;/volume&gt;&lt;dates&gt;&lt;year&gt;1998&lt;/year&gt;&lt;/dates&gt;&lt;publisher&gt;Canadian Science Advisory Secretariat (CSAS) Research Document&lt;/publisher&gt;&lt;urls&gt;&lt;/urls&gt;&lt;/record&gt;&lt;/Cite&gt;&lt;/EndNote&gt;</w:instrText>
       </w:r>
       <w:r>
         <w:fldChar w:fldCharType="separate"/>
@@ -346,7 +346,7 @@
         <w:rPr>
           <w:noProof/>
         </w:rPr>
-        <w:t>(Anon, 1998)</w:t>
+        <w:t>(Anon 1998)</w:t>
       </w:r>
       <w:r>
         <w:fldChar w:fldCharType="end"/>
@@ -370,13 +370,16 @@
         <w:t xml:space="preserve">index </w:t>
       </w:r>
       <w:r>
-        <w:t xml:space="preserve">was only used for the years 1981-1993 </w:t>
+        <w:t>was only used for the years 1981-1993</w:t>
+      </w:r>
+      <w:r>
+        <w:t xml:space="preserve"> </w:t>
       </w:r>
       <w:r>
         <w:fldChar w:fldCharType="begin"/>
       </w:r>
       <w:r>
-        <w:instrText xml:space="preserve"> ADDIN EN.CITE &lt;EndNote&gt;&lt;Cite&gt;&lt;Author&gt;Evans&lt;/Author&gt;&lt;Year&gt;2002&lt;/Year&gt;&lt;IDText&gt;A weighted multiplicative analysis to estimate trends in year-class size of capelin&lt;/IDText&gt;&lt;DisplayText&gt;(Evans and Nakashima, 2002)&lt;/DisplayText&gt;&lt;record&gt;&lt;titles&gt;&lt;title&gt;A weighted multiplicative analysis to estimate trends in year-class size of capelin&lt;/title&gt;&lt;secondary-title&gt;ICES J Mar Sci&lt;/secondary-title&gt;&lt;/titles&gt;&lt;pages&gt;1116-1119&lt;/pages&gt;&lt;contributors&gt;&lt;authors&gt;&lt;author&gt;Evans, G. T.&lt;/author&gt;&lt;author&gt;Nakashima, B. S.&lt;/author&gt;&lt;/authors&gt;&lt;/contributors&gt;&lt;added-date format="utc"&gt;1516735179&lt;/added-date&gt;&lt;ref-type name="Journal Article"&gt;17&lt;/ref-type&gt;&lt;dates&gt;&lt;year&gt;2002&lt;/year&gt;&lt;/dates&gt;&lt;rec-number&gt;147&lt;/rec-number&gt;&lt;last-updated-date format="utc"&gt;1516797982&lt;/last-updated-date&gt;&lt;volume&gt;59&lt;/volume&gt;&lt;/record&gt;&lt;/Cite&gt;&lt;/EndNote&gt;</w:instrText>
+        <w:instrText xml:space="preserve"> ADDIN EN.CITE &lt;EndNote&gt;&lt;Cite&gt;&lt;Author&gt;Evans&lt;/Author&gt;&lt;Year&gt;2002&lt;/Year&gt;&lt;RecNum&gt;834&lt;/RecNum&gt;&lt;DisplayText&gt;(Evans &amp;amp; Nakashima 2002)&lt;/DisplayText&gt;&lt;record&gt;&lt;rec-number&gt;834&lt;/rec-number&gt;&lt;foreign-keys&gt;&lt;key app="EN" db-id="2pv5prxr6xz2a4ea50h5dww0ewvx0ttdtdsa" timestamp="1456425680"&gt;834&lt;/key&gt;&lt;/foreign-keys&gt;&lt;ref-type name="Journal Article"&gt;17&lt;/ref-type&gt;&lt;contributors&gt;&lt;authors&gt;&lt;author&gt;Evans, G.T.&lt;/author&gt;&lt;author&gt;Nakashima, B.S.&lt;/author&gt;&lt;/authors&gt;&lt;/contributors&gt;&lt;titles&gt;&lt;title&gt;A weighted multiplicative analysis to estimate trends in year-class size of capelin.&lt;/title&gt;&lt;secondary-title&gt;ICES Journal of Marine Science&lt;/secondary-title&gt;&lt;/titles&gt;&lt;periodical&gt;&lt;full-title&gt;ICES Journal of Marine Science&lt;/full-title&gt;&lt;/periodical&gt;&lt;pages&gt;1116-1119&lt;/pages&gt;&lt;volume&gt;59&lt;/volume&gt;&lt;dates&gt;&lt;year&gt;2002&lt;/year&gt;&lt;/dates&gt;&lt;urls&gt;&lt;/urls&gt;&lt;/record&gt;&lt;/Cite&gt;&lt;/EndNote&gt;</w:instrText>
       </w:r>
       <w:r>
         <w:fldChar w:fldCharType="separate"/>
@@ -385,7 +388,7 @@
         <w:rPr>
           <w:noProof/>
         </w:rPr>
-        <w:t>(Evans and Nakashima, 2002)</w:t>
+        <w:t>(Evans &amp; Nakashima 2002)</w:t>
       </w:r>
       <w:r>
         <w:fldChar w:fldCharType="end"/>
@@ -430,7 +433,7 @@
         <w:fldChar w:fldCharType="begin"/>
       </w:r>
       <w:r>
-        <w:instrText xml:space="preserve"> ADDIN EN.CITE &lt;EndNote&gt;&lt;Cite ExcludeAuth="1"&gt;&lt;Author&gt;Frank&lt;/Author&gt;&lt;Year&gt;2016&lt;/Year&gt;&lt;IDText&gt;Anomalous ecosystem dynamics following the apparent collapse of a keystone forage species&lt;/IDText&gt;&lt;DisplayText&gt;(2016)&lt;/DisplayText&gt;&lt;record&gt;&lt;titles&gt;&lt;title&gt;Anomalous ecosystem dynamics following the apparent collapse of a keystone forage species&lt;/title&gt;&lt;secondary-title&gt;MEPS&lt;/secondary-title&gt;&lt;/titles&gt;&lt;pages&gt;185-202&lt;/pages&gt;&lt;contributors&gt;&lt;authors&gt;&lt;author&gt;Frank, K.T.&lt;/author&gt;&lt;author&gt;Petrie, B.&lt;/author&gt;&lt;author&gt;Boyce, D.&lt;/author&gt;&lt;author&gt;Leggett, W. C.&lt;/author&gt;&lt;/authors&gt;&lt;/contributors&gt;&lt;added-date format="utc"&gt;1516798127&lt;/added-date&gt;&lt;ref-type name="Journal Article"&gt;17&lt;/ref-type&gt;&lt;dates&gt;&lt;year&gt;2016&lt;/year&gt;&lt;/dates&gt;&lt;rec-number&gt;159&lt;/rec-number&gt;&lt;last-updated-date format="utc"&gt;1516798179&lt;/last-updated-date&gt;&lt;volume&gt;553&lt;/volume&gt;&lt;/record&gt;&lt;/Cite&gt;&lt;/EndNote&gt;</w:instrText>
+        <w:instrText xml:space="preserve"> ADDIN EN.CITE &lt;EndNote&gt;&lt;Cite ExcludeAuth="1"&gt;&lt;Author&gt;Frank&lt;/Author&gt;&lt;Year&gt;2016&lt;/Year&gt;&lt;RecNum&gt;890&lt;/RecNum&gt;&lt;DisplayText&gt;(2016)&lt;/DisplayText&gt;&lt;record&gt;&lt;rec-number&gt;890&lt;/rec-number&gt;&lt;foreign-keys&gt;&lt;key app="EN" db-id="2pv5prxr6xz2a4ea50h5dww0ewvx0ttdtdsa" timestamp="1516286327"&gt;890&lt;/key&gt;&lt;/foreign-keys&gt;&lt;ref-type name="Journal Article"&gt;17&lt;/ref-type&gt;&lt;contributors&gt;&lt;authors&gt;&lt;author&gt;Frank, K. T.&lt;/author&gt;&lt;author&gt;Petrie, B.&lt;/author&gt;&lt;author&gt;Boyce, D.&lt;/author&gt;&lt;author&gt;Leggett, W. C.&lt;/author&gt;&lt;/authors&gt;&lt;/contributors&gt;&lt;titles&gt;&lt;title&gt;Anomalous ecosystem dynamics following the apparent collapse of a keystone forage species&lt;/title&gt;&lt;secondary-title&gt;Marine Ecology Progress Series&lt;/secondary-title&gt;&lt;/titles&gt;&lt;periodical&gt;&lt;full-title&gt;Marine Ecology Progress Series&lt;/full-title&gt;&lt;/periodical&gt;&lt;pages&gt;185-202&lt;/pages&gt;&lt;volume&gt;553&lt;/volume&gt;&lt;dates&gt;&lt;year&gt;2016&lt;/year&gt;&lt;/dates&gt;&lt;urls&gt;&lt;related-urls&gt;&lt;url&gt;http://www.int-res.com/abstracts/meps/v553/p185-202/&lt;/url&gt;&lt;/related-urls&gt;&lt;/urls&gt;&lt;/record&gt;&lt;/Cite&gt;&lt;/EndNote&gt;</w:instrText>
       </w:r>
       <w:r>
         <w:fldChar w:fldCharType="separate"/>
@@ -472,7 +475,7 @@
         <w:fldChar w:fldCharType="begin"/>
       </w:r>
       <w:r>
-        <w:instrText xml:space="preserve"> ADDIN EN.CITE &lt;EndNote&gt;&lt;Cite&gt;&lt;Author&gt;Anon&lt;/Author&gt;&lt;Year&gt;1998&lt;/Year&gt;&lt;IDText&gt;Capelin in SA2 + Div. 3KL&lt;/IDText&gt;&lt;DisplayText&gt;(Anon, 1998)&lt;/DisplayText&gt;&lt;record&gt;&lt;titles&gt;&lt;title&gt;Capelin in SA2 + Div. 3KL&lt;/title&gt;&lt;/titles&gt;&lt;contributors&gt;&lt;authors&gt;&lt;author&gt;Anon&lt;/author&gt;&lt;/authors&gt;&lt;/contributors&gt;&lt;added-date format="utc"&gt;1517494510&lt;/added-date&gt;&lt;ref-type name="Government Document"&gt;46&lt;/ref-type&gt;&lt;dates&gt;&lt;year&gt;1998&lt;/year&gt;&lt;/dates&gt;&lt;rec-number&gt;161&lt;/rec-number&gt;&lt;publisher&gt;Canadian Stock Assessment Secretariat Research Document 98/63&lt;/publisher&gt;&lt;last-updated-date format="utc"&gt;1517494600&lt;/last-updated-date&gt;&lt;/record&gt;&lt;/Cite&gt;&lt;/EndNote&gt;</w:instrText>
+        <w:instrText xml:space="preserve"> ADDIN EN.CITE &lt;EndNote&gt;&lt;Cite&gt;&lt;Author&gt;Anon&lt;/Author&gt;&lt;Year&gt;1998&lt;/Year&gt;&lt;RecNum&gt;925&lt;/RecNum&gt;&lt;DisplayText&gt;(Anon 1998)&lt;/DisplayText&gt;&lt;record&gt;&lt;rec-number&gt;925&lt;/rec-number&gt;&lt;foreign-keys&gt;&lt;key app="EN" db-id="2pv5prxr6xz2a4ea50h5dww0ewvx0ttdtdsa" timestamp="1518452661"&gt;925&lt;/key&gt;&lt;/foreign-keys&gt;&lt;ref-type name="Government Document"&gt;46&lt;/ref-type&gt;&lt;contributors&gt;&lt;authors&gt;&lt;author&gt;Anon&lt;/author&gt;&lt;/authors&gt;&lt;/contributors&gt;&lt;titles&gt;&lt;title&gt;Capelin in SA2 + Div. 3KL&lt;/title&gt;&lt;/titles&gt;&lt;volume&gt;98/63&lt;/volume&gt;&lt;dates&gt;&lt;year&gt;1998&lt;/year&gt;&lt;/dates&gt;&lt;publisher&gt;Canadian Science Advisory Secretariat (CSAS) Research Document&lt;/publisher&gt;&lt;urls&gt;&lt;/urls&gt;&lt;/record&gt;&lt;/Cite&gt;&lt;/EndNote&gt;</w:instrText>
       </w:r>
       <w:r>
         <w:fldChar w:fldCharType="separate"/>
@@ -481,7 +484,7 @@
         <w:rPr>
           <w:noProof/>
         </w:rPr>
-        <w:t>(Anon, 1998)</w:t>
+        <w:t>(Anon 1998)</w:t>
       </w:r>
       <w:r>
         <w:fldChar w:fldCharType="end"/>
@@ -498,7 +501,7 @@
         <w:fldChar w:fldCharType="begin"/>
       </w:r>
       <w:r>
-        <w:instrText xml:space="preserve"> ADDIN EN.CITE &lt;EndNote&gt;&lt;Cite&gt;&lt;Author&gt;Carscadden&lt;/Author&gt;&lt;Year&gt;1997&lt;/Year&gt;&lt;IDText&gt;Abundance and changes in distribution, biology, and behaviour of capelin in response to cooler waters of the 1990s&lt;/IDText&gt;&lt;DisplayText&gt;(Carscadden and Nakashima, 1997)&lt;/DisplayText&gt;&lt;record&gt;&lt;titles&gt;&lt;title&gt;Abundance and changes in distribution, biology, and behaviour of capelin in response to cooler waters of the 1990s&lt;/title&gt;&lt;secondary-title&gt;Forage fishes in marine ecosystems&lt;/secondary-title&gt;&lt;/titles&gt;&lt;contributors&gt;&lt;authors&gt;&lt;author&gt;Carscadden, J.&lt;/author&gt;&lt;author&gt;Nakashima, B. S.&lt;/author&gt;&lt;/authors&gt;&lt;/contributors&gt;&lt;added-date format="utc"&gt;1516734594&lt;/added-date&gt;&lt;pub-location&gt;Alaska Sea Grant College Program&lt;/pub-location&gt;&lt;ref-type name="Government Document"&gt;46&lt;/ref-type&gt;&lt;dates&gt;&lt;year&gt;1997&lt;/year&gt;&lt;/dates&gt;&lt;rec-number&gt;145&lt;/rec-number&gt;&lt;publisher&gt;Alaska Sea Grant College Program, AK-SG-97-01&lt;/publisher&gt;&lt;last-updated-date format="utc"&gt;1517495119&lt;/last-updated-date&gt;&lt;/record&gt;&lt;/Cite&gt;&lt;/EndNote&gt;</w:instrText>
+        <w:instrText xml:space="preserve"> ADDIN EN.CITE &lt;EndNote&gt;&lt;Cite&gt;&lt;Author&gt;Carscadden&lt;/Author&gt;&lt;Year&gt;1997&lt;/Year&gt;&lt;RecNum&gt;924&lt;/RecNum&gt;&lt;IDText&gt;Abundance and changes in distribution, biology, and behaviour of capelin in response to cooler waters of the 1990s&lt;/IDText&gt;&lt;DisplayText&gt;(Carscadden &amp;amp; Nakashima 1997)&lt;/DisplayText&gt;&lt;record&gt;&lt;rec-number&gt;924&lt;/rec-number&gt;&lt;foreign-keys&gt;&lt;key app="EN" db-id="2pv5prxr6xz2a4ea50h5dww0ewvx0ttdtdsa" timestamp="1518452661"&gt;924&lt;/key&gt;&lt;/foreign-keys&gt;&lt;ref-type name="Government Document"&gt;46&lt;/ref-type&gt;&lt;contributors&gt;&lt;authors&gt;&lt;author&gt;Carscadden, J.&lt;/author&gt;&lt;author&gt;Nakashima, B. S.&lt;/author&gt;&lt;/authors&gt;&lt;/contributors&gt;&lt;titles&gt;&lt;title&gt;Abundance and changes in distribution, biology, and behaviour of capelin in response to cooler waters of the 1990s&lt;/title&gt;&lt;secondary-title&gt;Forage fishes in marine ecosystems&lt;/secondary-title&gt;&lt;/titles&gt;&lt;dates&gt;&lt;year&gt;1997&lt;/year&gt;&lt;/dates&gt;&lt;pub-location&gt;Alaska Sea Grant College Program&lt;/pub-location&gt;&lt;publisher&gt;Alaska Sea Grant College Program, AK-SG-97-01&lt;/publisher&gt;&lt;urls&gt;&lt;/urls&gt;&lt;/record&gt;&lt;/Cite&gt;&lt;/EndNote&gt;</w:instrText>
       </w:r>
       <w:r>
         <w:fldChar w:fldCharType="separate"/>
@@ -507,7 +510,7 @@
         <w:rPr>
           <w:noProof/>
         </w:rPr>
-        <w:t>(Carscadden and Nakashima, 1997)</w:t>
+        <w:t>(Carscadden &amp; Nakashima 1997)</w:t>
       </w:r>
       <w:r>
         <w:fldChar w:fldCharType="end"/>
@@ -549,7 +552,7 @@
         <w:fldChar w:fldCharType="begin"/>
       </w:r>
       <w:r>
-        <w:instrText xml:space="preserve"> ADDIN EN.CITE &lt;EndNote&gt;&lt;Cite&gt;&lt;Author&gt;Carscadden&lt;/Author&gt;&lt;Year&gt;1994&lt;/Year&gt;&lt;IDText&gt;An evaluation of trends in abundance of capelin (Mallotus villosus) from acoustics, aerial surveys and catch rates in NAFO Division 3L, 1982-89&lt;/IDText&gt;&lt;DisplayText&gt;(Carscadden et al., 1994)&lt;/DisplayText&gt;&lt;record&gt;&lt;titles&gt;&lt;title&gt;An evaluation of trends in abundance of capelin (Mallotus villosus) from acoustics, aerial surveys and catch rates in NAFO Division 3L, 1982-89&lt;/title&gt;&lt;secondary-title&gt;Northw. Atl. Fish. Sci.&lt;/secondary-title&gt;&lt;/titles&gt;&lt;pages&gt;45-57&lt;/pages&gt;&lt;contributors&gt;&lt;authors&gt;&lt;author&gt;Carscadden, J.&lt;/author&gt;&lt;author&gt;Nakashima, B. S.&lt;/author&gt;&lt;author&gt;Miller, D.  S.&lt;/author&gt;&lt;/authors&gt;&lt;/contributors&gt;&lt;added-date format="utc"&gt;1516734144&lt;/added-date&gt;&lt;ref-type name="Journal Article"&gt;17&lt;/ref-type&gt;&lt;dates&gt;&lt;year&gt;1994&lt;/year&gt;&lt;/dates&gt;&lt;rec-number&gt;143&lt;/rec-number&gt;&lt;last-updated-date format="utc"&gt;1517495277&lt;/last-updated-date&gt;&lt;volume&gt;17&lt;/volume&gt;&lt;/record&gt;&lt;/Cite&gt;&lt;/EndNote&gt;</w:instrText>
+        <w:instrText xml:space="preserve"> ADDIN EN.CITE &lt;EndNote&gt;&lt;Cite&gt;&lt;Author&gt;Carscadden&lt;/Author&gt;&lt;Year&gt;1994&lt;/Year&gt;&lt;RecNum&gt;926&lt;/RecNum&gt;&lt;IDText&gt;An evaluation of trends in abundance of capelin (Mallotus villosus) from acoustics, aerial surveys and catch rates in NAFO Division 3L, 1982-89&lt;/IDText&gt;&lt;DisplayText&gt;(Carscadden et al. 1994)&lt;/DisplayText&gt;&lt;record&gt;&lt;rec-number&gt;926&lt;/rec-number&gt;&lt;foreign-keys&gt;&lt;key app="EN" db-id="2pv5prxr6xz2a4ea50h5dww0ewvx0ttdtdsa" timestamp="1518452661"&gt;926&lt;/key&gt;&lt;/foreign-keys&gt;&lt;ref-type name="Journal Article"&gt;17&lt;/ref-type&gt;&lt;contributors&gt;&lt;authors&gt;&lt;author&gt;Carscadden, J.&lt;/author&gt;&lt;author&gt;Nakashima, B. S.&lt;/author&gt;&lt;author&gt;Miller, D.  S.&lt;/author&gt;&lt;/authors&gt;&lt;/contributors&gt;&lt;titles&gt;&lt;title&gt;An evaluation of trends in abundance of capelin (Mallotus villosus) from acoustics, aerial surveys and catch rates in NAFO Division 3L, 1982-89&lt;/title&gt;&lt;secondary-title&gt;Northw. Atl. Fish. Sci.&lt;/secondary-title&gt;&lt;/titles&gt;&lt;periodical&gt;&lt;full-title&gt;Northw. Atl. Fish. Sci.&lt;/full-title&gt;&lt;/periodical&gt;&lt;pages&gt;45-57&lt;/pages&gt;&lt;volume&gt;17&lt;/volume&gt;&lt;dates&gt;&lt;year&gt;1994&lt;/year&gt;&lt;/dates&gt;&lt;urls&gt;&lt;/urls&gt;&lt;/record&gt;&lt;/Cite&gt;&lt;/EndNote&gt;</w:instrText>
       </w:r>
       <w:r>
         <w:fldChar w:fldCharType="separate"/>
@@ -558,7 +561,7 @@
         <w:rPr>
           <w:noProof/>
         </w:rPr>
-        <w:t>(Carscadden et al., 1994)</w:t>
+        <w:t>(Carscadden et al. 1994)</w:t>
       </w:r>
       <w:r>
         <w:fldChar w:fldCharType="end"/>
@@ -594,7 +597,15 @@
         <w:t>and</w:t>
       </w:r>
       <w:r>
-        <w:t xml:space="preserve"> video (1997</w:t>
+        <w:t xml:space="preserve"> </w:t>
+      </w:r>
+      <w:proofErr w:type="gramStart"/>
+      <w:r>
+        <w:t>video</w:t>
+      </w:r>
+      <w:proofErr w:type="gramEnd"/>
+      <w:r>
+        <w:t xml:space="preserve"> (1997</w:t>
       </w:r>
       <w:r>
         <w:t>-1998</w:t>
@@ -614,51 +625,56 @@
       <w:r>
         <w:fldChar w:fldCharType="begin">
           <w:fldData xml:space="preserve">PEVuZE5vdGU+PENpdGU+PEF1dGhvcj5OYWthc2hpbWE8L0F1dGhvcj48WWVhcj4xOTk2PC9ZZWFy
-PjxJRFRleHQ+VGhlIHJlbGF0aW9uc2hpcCBiZXR3ZWVuIG9jZWFub2dyYXBoaWMgY29uZGl0aW9u
-cyBpbiB0aGUgMTk5MHMgYW5kIGNoYW5nZXMgaW4gc3Bhd25pbmcgYmVoYXZpb3VyLCBncm93dGgg
-YW5kIGVhcmx5IGxpZmUgaGlzdG9yeSBvZiBjYXBlbGluIChNYWxsb3R1cyB2aWxsb3N1cyk8L0lE
-VGV4dD48RGlzcGxheVRleHQ+KE5ha2FzaGltYSwgMTk5NiwgTmFrYXNoaW1hLCAxOTk4LCBDYXJz
-Y2FkZGVuIGV0IGFsLiwgMTk5NCk8L0Rpc3BsYXlUZXh0PjxyZWNvcmQ+PHRpdGxlcz48dGl0bGU+
-PHN0eWxlIGZvbnQ9ImRlZmF1bHQiIHNpemU9IjEwMCUiPlRoZSByZWxhdGlvbnNoaXAgYmV0d2Vl
-biBvY2Vhbm9ncmFwaGljIGNvbmRpdGlvbnMgaW4gdGhlIDE5OTBzIGFuZCBjaGFuZ2VzIGluIHNw
-YXduaW5nIGJlaGF2aW91ciwgZ3Jvd3RoIGFuZCBlYXJseSBsaWZlIGhpc3Rvcnkgb2YgY2FwZWxp
-biAoTTwvc3R5bGU+PHN0eWxlIGZhY2U9Iml0YWxpYyIgZm9udD0iZGVmYXVsdCIgc2l6ZT0iMTAw
-JSI+YWxsb3R1cyB2aWxsb3N1cyk8L3N0eWxlPjwvdGl0bGU+PHNlY29uZGFyeS10aXRsZT5OQUZP
-IFNjaS4gQ291bi4gU3R1ZGllczwvc2Vjb25kYXJ5LXRpdGxlPjwvdGl0bGVzPjxwYWdlcz41NS02
-ODwvcGFnZXM+PGNvbnRyaWJ1dG9ycz48YXV0aG9ycz48YXV0aG9yPk5ha2FzaGltYSwgQi48L2F1
-dGhvcj48L2F1dGhvcnM+PC9jb250cmlidXRvcnM+PGFkZGVkLWRhdGUgZm9ybWF0PSJ1dGMiPjE1
-MTY3MzU0MjY8L2FkZGVkLWRhdGU+PHJlZi10eXBlIG5hbWU9IkpvdXJuYWwgQXJ0aWNsZSI+MTc8
-L3JlZi10eXBlPjxkYXRlcz48eWVhcj4xOTk2PC95ZWFyPjwvZGF0ZXM+PHJlYy1udW1iZXI+MTQ5
-PC9yZWMtbnVtYmVyPjxsYXN0LXVwZGF0ZWQtZGF0ZSBmb3JtYXQ9InV0YyI+MTUxNjc5ODA2Mzwv
-bGFzdC11cGRhdGVkLWRhdGU+PHZvbHVtZT4yNDwvdm9sdW1lPjwvcmVjb3JkPjwvQ2l0ZT48Q2l0
-ZT48QXV0aG9yPk5ha2FzaGltYTwvQXV0aG9yPjxZZWFyPjE5OTg8L1llYXI+PElEVGV4dD5SZXN1
-bHRzIG9mIHRoZSAxOTk3IGFlcmlhbCBzdXJ2ZXkgb2YgY2FwZWxpbiAoTWFsbG90dXMgdmlsbG9z
-dXMpIHNjaG9vbHM8L0lEVGV4dD48cmVjb3JkPjx0aXRsZXM+PHRpdGxlPlJlc3VsdHMgb2YgdGhl
-IDE5OTcgYWVyaWFsIHN1cnZleSBvZiBjYXBlbGluIChNYWxsb3R1cyB2aWxsb3N1cykgc2Nob29s
-czwvdGl0bGU+PC90aXRsZXM+PHBhZ2VzPjUwLTYxPC9wYWdlcz48Y29udHJpYnV0b3JzPjxhdXRo
-b3JzPjxhdXRob3I+TmFrYXNoaW1hLCBCLiBTLjwvYXV0aG9yPjwvYXV0aG9ycz48L2NvbnRyaWJ1
-dG9ycz48YWRkZWQtZGF0ZSBmb3JtYXQ9InV0YyI+MTUxNzQ5NDg4NTwvYWRkZWQtZGF0ZT48cHVi
-LWxvY2F0aW9uPmluIEFub246IENhcGVsaW4gaW4gU0EyICsgRGl2LiAzS0wuIENhbmFkaWFuIFN0
-b2NrIEFzc2Vzc21lbnQgU2VjcmV0YXJpYXQgUmVzZWFyY2ggRG9jdW1lbnQgOTgvNjMuPC9wdWIt
-bG9jYXRpb24+PHJlZi10eXBlIG5hbWU9IkdvdmVybm1lbnQgRG9jdW1lbnQiPjQ2PC9yZWYtdHlw
-ZT48ZGF0ZXM+PHllYXI+MTk5ODwveWVhcj48L2RhdGVzPjxyZWMtbnVtYmVyPjE2MjwvcmVjLW51
-bWJlcj48bGFzdC11cGRhdGVkLWRhdGUgZm9ybWF0PSJ1dGMiPjE1MTc0OTUwMzQ8L2xhc3QtdXBk
-YXRlZC1kYXRlPjwvcmVjb3JkPjwvQ2l0ZT48Q2l0ZT48QXV0aG9yPkNhcnNjYWRkZW48L0F1dGhv
-cj48WWVhcj4xOTk0PC9ZZWFyPjxJRFRleHQ+QW4gZXZhbHVhdGlvbiBvZiB0cmVuZHMgaW4gYWJ1
-bmRhbmNlIG9mIGNhcGVsaW4gKE1hbGxvdHVzIHZpbGxvc3VzKSBmcm9tIGFjb3VzdGljcywgYWVy
-aWFsIHN1cnZleXMgYW5kIGNhdGNoIHJhdGVzIGluIE5BRk8gRGl2aXNpb24gM0wsIDE5ODItODk8
-L0lEVGV4dD48cmVjb3JkPjx0aXRsZXM+PHRpdGxlPkFuIGV2YWx1YXRpb24gb2YgdHJlbmRzIGlu
-IGFidW5kYW5jZSBvZiBjYXBlbGluIChNYWxsb3R1cyB2aWxsb3N1cykgZnJvbSBhY291c3RpY3Ms
-IGFlcmlhbCBzdXJ2ZXlzIGFuZCBjYXRjaCByYXRlcyBpbiBOQUZPIERpdmlzaW9uIDNMLCAxOTgy
-LTg5PC90aXRsZT48c2Vjb25kYXJ5LXRpdGxlPk5vcnRody4gQXRsLiBGaXNoLiBTY2kuPC9zZWNv
-bmRhcnktdGl0bGU+PC90aXRsZXM+PHBhZ2VzPjQ1LTU3PC9wYWdlcz48Y29udHJpYnV0b3JzPjxh
-dXRob3JzPjxhdXRob3I+Q2Fyc2NhZGRlbiwgSi48L2F1dGhvcj48YXV0aG9yPk5ha2FzaGltYSwg
-Qi4gUy48L2F1dGhvcj48YXV0aG9yPk1pbGxlciwgRC4gIFMuPC9hdXRob3I+PC9hdXRob3JzPjwv
-Y29udHJpYnV0b3JzPjxhZGRlZC1kYXRlIGZvcm1hdD0idXRjIj4xNTE2NzM0MTQ0PC9hZGRlZC1k
-YXRlPjxyZWYtdHlwZSBuYW1lPSJKb3VybmFsIEFydGljbGUiPjE3PC9yZWYtdHlwZT48ZGF0ZXM+
-PHllYXI+MTk5NDwveWVhcj48L2RhdGVzPjxyZWMtbnVtYmVyPjE0MzwvcmVjLW51bWJlcj48bGFz
-dC11cGRhdGVkLWRhdGUgZm9ybWF0PSJ1dGMiPjE1MTc0OTUyNzc8L2xhc3QtdXBkYXRlZC1kYXRl
-Pjx2b2x1bWU+MTc8L3ZvbHVtZT48L3JlY29yZD48L0NpdGU+PC9FbmROb3RlPgB=
+PjxSZWNOdW0+OTI3PC9SZWNOdW0+PElEVGV4dD5UaGUgcmVsYXRpb25zaGlwIGJldHdlZW4gb2Nl
+YW5vZ3JhcGhpYyBjb25kaXRpb25zIGluIHRoZSAxOTkwcyBhbmQgY2hhbmdlcyBpbiBzcGF3bmlu
+ZyBiZWhhdmlvdXIsIGdyb3d0aCBhbmQgZWFybHkgbGlmZSBoaXN0b3J5IG9mIGNhcGVsaW4gKE1h
+bGxvdHVzIHZpbGxvc3VzKTwvSURUZXh0PjxEaXNwbGF5VGV4dD4oQ2Fyc2NhZGRlbiBldCBhbC4g
+MTk5NCwgTmFrYXNoaW1hIDE5OTYsIE5ha2FzaGltYSAxOTk4KTwvRGlzcGxheVRleHQ+PHJlY29y
+ZD48cmVjLW51bWJlcj45Mjc8L3JlYy1udW1iZXI+PGZvcmVpZ24ta2V5cz48a2V5IGFwcD0iRU4i
+IGRiLWlkPSIycHY1cHJ4cjZ4ejJhNGVhNTBoNWR3dzBld3Z4MHR0ZHRkc2EiIHRpbWVzdGFtcD0i
+MTUxODQ1MjY2MSI+OTI3PC9rZXk+PC9mb3JlaWduLWtleXM+PHJlZi10eXBlIG5hbWU9IkpvdXJu
+YWwgQXJ0aWNsZSI+MTc8L3JlZi10eXBlPjxjb250cmlidXRvcnM+PGF1dGhvcnM+PGF1dGhvcj5O
+YWthc2hpbWEsIEIuPC9hdXRob3I+PC9hdXRob3JzPjwvY29udHJpYnV0b3JzPjx0aXRsZXM+PHRp
+dGxlPjxzdHlsZSBmYWNlPSJub3JtYWwiIGZvbnQ9ImRlZmF1bHQiIHNpemU9IjEwMCUiPlRoZSBy
+ZWxhdGlvbnNoaXAgYmV0d2VlbiBvY2Vhbm9ncmFwaGljIGNvbmRpdGlvbnMgaW4gdGhlIDE5OTBz
+IGFuZCBjaGFuZ2VzIGluIHNwYXduaW5nIGJlaGF2aW91ciwgZ3Jvd3RoIGFuZCBlYXJseSBsaWZl
+IGhpc3Rvcnkgb2YgY2FwZWxpbiAoTTwvc3R5bGU+PHN0eWxlIGZhY2U9Iml0YWxpYyIgZm9udD0i
+ZGVmYXVsdCIgc2l6ZT0iMTAwJSI+YWxsb3R1cyB2aWxsb3N1cyk8L3N0eWxlPjwvdGl0bGU+PHNl
+Y29uZGFyeS10aXRsZT5OQUZPIFNjaS4gQ291bi4gU3R1ZGllczwvc2Vjb25kYXJ5LXRpdGxlPjwv
+dGl0bGVzPjxwZXJpb2RpY2FsPjxmdWxsLXRpdGxlPk5BRk8gU2NpLiBDb3VuLiBTdHVkaWVzPC9m
+dWxsLXRpdGxlPjwvcGVyaW9kaWNhbD48cGFnZXM+NTUtNjg8L3BhZ2VzPjx2b2x1bWU+MjQ8L3Zv
+bHVtZT48ZGF0ZXM+PHllYXI+MTk5NjwveWVhcj48L2RhdGVzPjx1cmxzPjwvdXJscz48L3JlY29y
+ZD48L0NpdGU+PENpdGU+PEF1dGhvcj5OYWthc2hpbWE8L0F1dGhvcj48WWVhcj4xOTk4PC9ZZWFy
+PjxSZWNOdW0+OTI4PC9SZWNOdW0+PElEVGV4dD5SZXN1bHRzIG9mIHRoZSAxOTk3IGFlcmlhbCBz
+dXJ2ZXkgb2YgY2FwZWxpbiAoTWFsbG90dXMgdmlsbG9zdXMpIHNjaG9vbHM8L0lEVGV4dD48cmVj
+b3JkPjxyZWMtbnVtYmVyPjkyODwvcmVjLW51bWJlcj48Zm9yZWlnbi1rZXlzPjxrZXkgYXBwPSJF
+TiIgZGItaWQ9IjJwdjVwcnhyNnh6MmE0ZWE1MGg1ZHd3MGV3dngwdHRkdGRzYSIgdGltZXN0YW1w
+PSIxNTE4NDUyNjYyIj45Mjg8L2tleT48L2ZvcmVpZ24ta2V5cz48cmVmLXR5cGUgbmFtZT0iR292
+ZXJubWVudCBEb2N1bWVudCI+NDY8L3JlZi10eXBlPjxjb250cmlidXRvcnM+PGF1dGhvcnM+PGF1
+dGhvcj5OYWthc2hpbWEsIEIuIFMuPC9hdXRob3I+PC9hdXRob3JzPjwvY29udHJpYnV0b3JzPjx0
+aXRsZXM+PHRpdGxlPlJlc3VsdHMgb2YgdGhlIDE5OTcgYWVyaWFsIHN1cnZleSBvZiBjYXBlbGlu
+IChNYWxsb3R1cyB2aWxsb3N1cykgc2Nob29sczwvdGl0bGU+PC90aXRsZXM+PHBhZ2VzPjUwLTYx
+PC9wYWdlcz48ZGF0ZXM+PHllYXI+MTk5ODwveWVhcj48L2RhdGVzPjxwdWItbG9jYXRpb24+aW4g
+QW5vbjogQ2FwZWxpbiBpbiBTQTIgKyBEaXYuIDNLTC4gQ2FuYWRpYW4gU3RvY2sgQXNzZXNzbWVu
+dCBTZWNyZXRhcmlhdCBSZXNlYXJjaCBEb2N1bWVudCA5OC82My48L3B1Yi1sb2NhdGlvbj48dXJs
+cz48L3VybHM+PC9yZWNvcmQ+PC9DaXRlPjxDaXRlPjxBdXRob3I+Q2Fyc2NhZGRlbjwvQXV0aG9y
+PjxZZWFyPjE5OTQ8L1llYXI+PFJlY051bT45MjY8L1JlY051bT48SURUZXh0PkFuIGV2YWx1YXRp
+b24gb2YgdHJlbmRzIGluIGFidW5kYW5jZSBvZiBjYXBlbGluIChNYWxsb3R1cyB2aWxsb3N1cykg
+ZnJvbSBhY291c3RpY3MsIGFlcmlhbCBzdXJ2ZXlzIGFuZCBjYXRjaCByYXRlcyBpbiBOQUZPIERp
+dmlzaW9uIDNMLCAxOTgyLTg5PC9JRFRleHQ+PHJlY29yZD48cmVjLW51bWJlcj45MjY8L3JlYy1u
+dW1iZXI+PGZvcmVpZ24ta2V5cz48a2V5IGFwcD0iRU4iIGRiLWlkPSIycHY1cHJ4cjZ4ejJhNGVh
+NTBoNWR3dzBld3Z4MHR0ZHRkc2EiIHRpbWVzdGFtcD0iMTUxODQ1MjY2MSI+OTI2PC9rZXk+PC9m
+b3JlaWduLWtleXM+PHJlZi10eXBlIG5hbWU9IkpvdXJuYWwgQXJ0aWNsZSI+MTc8L3JlZi10eXBl
+Pjxjb250cmlidXRvcnM+PGF1dGhvcnM+PGF1dGhvcj5DYXJzY2FkZGVuLCBKLjwvYXV0aG9yPjxh
+dXRob3I+TmFrYXNoaW1hLCBCLiBTLjwvYXV0aG9yPjxhdXRob3I+TWlsbGVyLCBELiAgUy48L2F1
+dGhvcj48L2F1dGhvcnM+PC9jb250cmlidXRvcnM+PHRpdGxlcz48dGl0bGU+QW4gZXZhbHVhdGlv
+biBvZiB0cmVuZHMgaW4gYWJ1bmRhbmNlIG9mIGNhcGVsaW4gKE1hbGxvdHVzIHZpbGxvc3VzKSBm
+cm9tIGFjb3VzdGljcywgYWVyaWFsIHN1cnZleXMgYW5kIGNhdGNoIHJhdGVzIGluIE5BRk8gRGl2
+aXNpb24gM0wsIDE5ODItODk8L3RpdGxlPjxzZWNvbmRhcnktdGl0bGU+Tm9ydGh3LiBBdGwuIEZp
+c2guIFNjaS48L3NlY29uZGFyeS10aXRsZT48L3RpdGxlcz48cGVyaW9kaWNhbD48ZnVsbC10aXRs
+ZT5Ob3J0aHcuIEF0bC4gRmlzaC4gU2NpLjwvZnVsbC10aXRsZT48L3BlcmlvZGljYWw+PHBhZ2Vz
+PjQ1LTU3PC9wYWdlcz48dm9sdW1lPjE3PC92b2x1bWU+PGRhdGVzPjx5ZWFyPjE5OTQ8L3llYXI+
+PC9kYXRlcz48dXJscz48L3VybHM+PC9yZWNvcmQ+PC9DaXRlPjwvRW5kTm90ZT4A
 </w:fldData>
         </w:fldChar>
       </w:r>
@@ -668,51 +684,56 @@
       <w:r>
         <w:fldChar w:fldCharType="begin">
           <w:fldData xml:space="preserve">PEVuZE5vdGU+PENpdGU+PEF1dGhvcj5OYWthc2hpbWE8L0F1dGhvcj48WWVhcj4xOTk2PC9ZZWFy
-PjxJRFRleHQ+VGhlIHJlbGF0aW9uc2hpcCBiZXR3ZWVuIG9jZWFub2dyYXBoaWMgY29uZGl0aW9u
-cyBpbiB0aGUgMTk5MHMgYW5kIGNoYW5nZXMgaW4gc3Bhd25pbmcgYmVoYXZpb3VyLCBncm93dGgg
-YW5kIGVhcmx5IGxpZmUgaGlzdG9yeSBvZiBjYXBlbGluIChNYWxsb3R1cyB2aWxsb3N1cyk8L0lE
-VGV4dD48RGlzcGxheVRleHQ+KE5ha2FzaGltYSwgMTk5NiwgTmFrYXNoaW1hLCAxOTk4LCBDYXJz
-Y2FkZGVuIGV0IGFsLiwgMTk5NCk8L0Rpc3BsYXlUZXh0PjxyZWNvcmQ+PHRpdGxlcz48dGl0bGU+
-PHN0eWxlIGZvbnQ9ImRlZmF1bHQiIHNpemU9IjEwMCUiPlRoZSByZWxhdGlvbnNoaXAgYmV0d2Vl
-biBvY2Vhbm9ncmFwaGljIGNvbmRpdGlvbnMgaW4gdGhlIDE5OTBzIGFuZCBjaGFuZ2VzIGluIHNw
-YXduaW5nIGJlaGF2aW91ciwgZ3Jvd3RoIGFuZCBlYXJseSBsaWZlIGhpc3Rvcnkgb2YgY2FwZWxp
-biAoTTwvc3R5bGU+PHN0eWxlIGZhY2U9Iml0YWxpYyIgZm9udD0iZGVmYXVsdCIgc2l6ZT0iMTAw
-JSI+YWxsb3R1cyB2aWxsb3N1cyk8L3N0eWxlPjwvdGl0bGU+PHNlY29uZGFyeS10aXRsZT5OQUZP
-IFNjaS4gQ291bi4gU3R1ZGllczwvc2Vjb25kYXJ5LXRpdGxlPjwvdGl0bGVzPjxwYWdlcz41NS02
-ODwvcGFnZXM+PGNvbnRyaWJ1dG9ycz48YXV0aG9ycz48YXV0aG9yPk5ha2FzaGltYSwgQi48L2F1
-dGhvcj48L2F1dGhvcnM+PC9jb250cmlidXRvcnM+PGFkZGVkLWRhdGUgZm9ybWF0PSJ1dGMiPjE1
-MTY3MzU0MjY8L2FkZGVkLWRhdGU+PHJlZi10eXBlIG5hbWU9IkpvdXJuYWwgQXJ0aWNsZSI+MTc8
-L3JlZi10eXBlPjxkYXRlcz48eWVhcj4xOTk2PC95ZWFyPjwvZGF0ZXM+PHJlYy1udW1iZXI+MTQ5
-PC9yZWMtbnVtYmVyPjxsYXN0LXVwZGF0ZWQtZGF0ZSBmb3JtYXQ9InV0YyI+MTUxNjc5ODA2Mzwv
-bGFzdC11cGRhdGVkLWRhdGU+PHZvbHVtZT4yNDwvdm9sdW1lPjwvcmVjb3JkPjwvQ2l0ZT48Q2l0
-ZT48QXV0aG9yPk5ha2FzaGltYTwvQXV0aG9yPjxZZWFyPjE5OTg8L1llYXI+PElEVGV4dD5SZXN1
-bHRzIG9mIHRoZSAxOTk3IGFlcmlhbCBzdXJ2ZXkgb2YgY2FwZWxpbiAoTWFsbG90dXMgdmlsbG9z
-dXMpIHNjaG9vbHM8L0lEVGV4dD48cmVjb3JkPjx0aXRsZXM+PHRpdGxlPlJlc3VsdHMgb2YgdGhl
-IDE5OTcgYWVyaWFsIHN1cnZleSBvZiBjYXBlbGluIChNYWxsb3R1cyB2aWxsb3N1cykgc2Nob29s
-czwvdGl0bGU+PC90aXRsZXM+PHBhZ2VzPjUwLTYxPC9wYWdlcz48Y29udHJpYnV0b3JzPjxhdXRo
-b3JzPjxhdXRob3I+TmFrYXNoaW1hLCBCLiBTLjwvYXV0aG9yPjwvYXV0aG9ycz48L2NvbnRyaWJ1
-dG9ycz48YWRkZWQtZGF0ZSBmb3JtYXQ9InV0YyI+MTUxNzQ5NDg4NTwvYWRkZWQtZGF0ZT48cHVi
-LWxvY2F0aW9uPmluIEFub246IENhcGVsaW4gaW4gU0EyICsgRGl2LiAzS0wuIENhbmFkaWFuIFN0
-b2NrIEFzc2Vzc21lbnQgU2VjcmV0YXJpYXQgUmVzZWFyY2ggRG9jdW1lbnQgOTgvNjMuPC9wdWIt
-bG9jYXRpb24+PHJlZi10eXBlIG5hbWU9IkdvdmVybm1lbnQgRG9jdW1lbnQiPjQ2PC9yZWYtdHlw
-ZT48ZGF0ZXM+PHllYXI+MTk5ODwveWVhcj48L2RhdGVzPjxyZWMtbnVtYmVyPjE2MjwvcmVjLW51
-bWJlcj48bGFzdC11cGRhdGVkLWRhdGUgZm9ybWF0PSJ1dGMiPjE1MTc0OTUwMzQ8L2xhc3QtdXBk
-YXRlZC1kYXRlPjwvcmVjb3JkPjwvQ2l0ZT48Q2l0ZT48QXV0aG9yPkNhcnNjYWRkZW48L0F1dGhv
-cj48WWVhcj4xOTk0PC9ZZWFyPjxJRFRleHQ+QW4gZXZhbHVhdGlvbiBvZiB0cmVuZHMgaW4gYWJ1
-bmRhbmNlIG9mIGNhcGVsaW4gKE1hbGxvdHVzIHZpbGxvc3VzKSBmcm9tIGFjb3VzdGljcywgYWVy
-aWFsIHN1cnZleXMgYW5kIGNhdGNoIHJhdGVzIGluIE5BRk8gRGl2aXNpb24gM0wsIDE5ODItODk8
-L0lEVGV4dD48cmVjb3JkPjx0aXRsZXM+PHRpdGxlPkFuIGV2YWx1YXRpb24gb2YgdHJlbmRzIGlu
-IGFidW5kYW5jZSBvZiBjYXBlbGluIChNYWxsb3R1cyB2aWxsb3N1cykgZnJvbSBhY291c3RpY3Ms
-IGFlcmlhbCBzdXJ2ZXlzIGFuZCBjYXRjaCByYXRlcyBpbiBOQUZPIERpdmlzaW9uIDNMLCAxOTgy
-LTg5PC90aXRsZT48c2Vjb25kYXJ5LXRpdGxlPk5vcnRody4gQXRsLiBGaXNoLiBTY2kuPC9zZWNv
-bmRhcnktdGl0bGU+PC90aXRsZXM+PHBhZ2VzPjQ1LTU3PC9wYWdlcz48Y29udHJpYnV0b3JzPjxh
-dXRob3JzPjxhdXRob3I+Q2Fyc2NhZGRlbiwgSi48L2F1dGhvcj48YXV0aG9yPk5ha2FzaGltYSwg
-Qi4gUy48L2F1dGhvcj48YXV0aG9yPk1pbGxlciwgRC4gIFMuPC9hdXRob3I+PC9hdXRob3JzPjwv
-Y29udHJpYnV0b3JzPjxhZGRlZC1kYXRlIGZvcm1hdD0idXRjIj4xNTE2NzM0MTQ0PC9hZGRlZC1k
-YXRlPjxyZWYtdHlwZSBuYW1lPSJKb3VybmFsIEFydGljbGUiPjE3PC9yZWYtdHlwZT48ZGF0ZXM+
-PHllYXI+MTk5NDwveWVhcj48L2RhdGVzPjxyZWMtbnVtYmVyPjE0MzwvcmVjLW51bWJlcj48bGFz
-dC11cGRhdGVkLWRhdGUgZm9ybWF0PSJ1dGMiPjE1MTc0OTUyNzc8L2xhc3QtdXBkYXRlZC1kYXRl
-Pjx2b2x1bWU+MTc8L3ZvbHVtZT48L3JlY29yZD48L0NpdGU+PC9FbmROb3RlPgB=
+PjxSZWNOdW0+OTI3PC9SZWNOdW0+PElEVGV4dD5UaGUgcmVsYXRpb25zaGlwIGJldHdlZW4gb2Nl
+YW5vZ3JhcGhpYyBjb25kaXRpb25zIGluIHRoZSAxOTkwcyBhbmQgY2hhbmdlcyBpbiBzcGF3bmlu
+ZyBiZWhhdmlvdXIsIGdyb3d0aCBhbmQgZWFybHkgbGlmZSBoaXN0b3J5IG9mIGNhcGVsaW4gKE1h
+bGxvdHVzIHZpbGxvc3VzKTwvSURUZXh0PjxEaXNwbGF5VGV4dD4oQ2Fyc2NhZGRlbiBldCBhbC4g
+MTk5NCwgTmFrYXNoaW1hIDE5OTYsIE5ha2FzaGltYSAxOTk4KTwvRGlzcGxheVRleHQ+PHJlY29y
+ZD48cmVjLW51bWJlcj45Mjc8L3JlYy1udW1iZXI+PGZvcmVpZ24ta2V5cz48a2V5IGFwcD0iRU4i
+IGRiLWlkPSIycHY1cHJ4cjZ4ejJhNGVhNTBoNWR3dzBld3Z4MHR0ZHRkc2EiIHRpbWVzdGFtcD0i
+MTUxODQ1MjY2MSI+OTI3PC9rZXk+PC9mb3JlaWduLWtleXM+PHJlZi10eXBlIG5hbWU9IkpvdXJu
+YWwgQXJ0aWNsZSI+MTc8L3JlZi10eXBlPjxjb250cmlidXRvcnM+PGF1dGhvcnM+PGF1dGhvcj5O
+YWthc2hpbWEsIEIuPC9hdXRob3I+PC9hdXRob3JzPjwvY29udHJpYnV0b3JzPjx0aXRsZXM+PHRp
+dGxlPjxzdHlsZSBmYWNlPSJub3JtYWwiIGZvbnQ9ImRlZmF1bHQiIHNpemU9IjEwMCUiPlRoZSBy
+ZWxhdGlvbnNoaXAgYmV0d2VlbiBvY2Vhbm9ncmFwaGljIGNvbmRpdGlvbnMgaW4gdGhlIDE5OTBz
+IGFuZCBjaGFuZ2VzIGluIHNwYXduaW5nIGJlaGF2aW91ciwgZ3Jvd3RoIGFuZCBlYXJseSBsaWZl
+IGhpc3Rvcnkgb2YgY2FwZWxpbiAoTTwvc3R5bGU+PHN0eWxlIGZhY2U9Iml0YWxpYyIgZm9udD0i
+ZGVmYXVsdCIgc2l6ZT0iMTAwJSI+YWxsb3R1cyB2aWxsb3N1cyk8L3N0eWxlPjwvdGl0bGU+PHNl
+Y29uZGFyeS10aXRsZT5OQUZPIFNjaS4gQ291bi4gU3R1ZGllczwvc2Vjb25kYXJ5LXRpdGxlPjwv
+dGl0bGVzPjxwZXJpb2RpY2FsPjxmdWxsLXRpdGxlPk5BRk8gU2NpLiBDb3VuLiBTdHVkaWVzPC9m
+dWxsLXRpdGxlPjwvcGVyaW9kaWNhbD48cGFnZXM+NTUtNjg8L3BhZ2VzPjx2b2x1bWU+MjQ8L3Zv
+bHVtZT48ZGF0ZXM+PHllYXI+MTk5NjwveWVhcj48L2RhdGVzPjx1cmxzPjwvdXJscz48L3JlY29y
+ZD48L0NpdGU+PENpdGU+PEF1dGhvcj5OYWthc2hpbWE8L0F1dGhvcj48WWVhcj4xOTk4PC9ZZWFy
+PjxSZWNOdW0+OTI4PC9SZWNOdW0+PElEVGV4dD5SZXN1bHRzIG9mIHRoZSAxOTk3IGFlcmlhbCBz
+dXJ2ZXkgb2YgY2FwZWxpbiAoTWFsbG90dXMgdmlsbG9zdXMpIHNjaG9vbHM8L0lEVGV4dD48cmVj
+b3JkPjxyZWMtbnVtYmVyPjkyODwvcmVjLW51bWJlcj48Zm9yZWlnbi1rZXlzPjxrZXkgYXBwPSJF
+TiIgZGItaWQ9IjJwdjVwcnhyNnh6MmE0ZWE1MGg1ZHd3MGV3dngwdHRkdGRzYSIgdGltZXN0YW1w
+PSIxNTE4NDUyNjYyIj45Mjg8L2tleT48L2ZvcmVpZ24ta2V5cz48cmVmLXR5cGUgbmFtZT0iR292
+ZXJubWVudCBEb2N1bWVudCI+NDY8L3JlZi10eXBlPjxjb250cmlidXRvcnM+PGF1dGhvcnM+PGF1
+dGhvcj5OYWthc2hpbWEsIEIuIFMuPC9hdXRob3I+PC9hdXRob3JzPjwvY29udHJpYnV0b3JzPjx0
+aXRsZXM+PHRpdGxlPlJlc3VsdHMgb2YgdGhlIDE5OTcgYWVyaWFsIHN1cnZleSBvZiBjYXBlbGlu
+IChNYWxsb3R1cyB2aWxsb3N1cykgc2Nob29sczwvdGl0bGU+PC90aXRsZXM+PHBhZ2VzPjUwLTYx
+PC9wYWdlcz48ZGF0ZXM+PHllYXI+MTk5ODwveWVhcj48L2RhdGVzPjxwdWItbG9jYXRpb24+aW4g
+QW5vbjogQ2FwZWxpbiBpbiBTQTIgKyBEaXYuIDNLTC4gQ2FuYWRpYW4gU3RvY2sgQXNzZXNzbWVu
+dCBTZWNyZXRhcmlhdCBSZXNlYXJjaCBEb2N1bWVudCA5OC82My48L3B1Yi1sb2NhdGlvbj48dXJs
+cz48L3VybHM+PC9yZWNvcmQ+PC9DaXRlPjxDaXRlPjxBdXRob3I+Q2Fyc2NhZGRlbjwvQXV0aG9y
+PjxZZWFyPjE5OTQ8L1llYXI+PFJlY051bT45MjY8L1JlY051bT48SURUZXh0PkFuIGV2YWx1YXRp
+b24gb2YgdHJlbmRzIGluIGFidW5kYW5jZSBvZiBjYXBlbGluIChNYWxsb3R1cyB2aWxsb3N1cykg
+ZnJvbSBhY291c3RpY3MsIGFlcmlhbCBzdXJ2ZXlzIGFuZCBjYXRjaCByYXRlcyBpbiBOQUZPIERp
+dmlzaW9uIDNMLCAxOTgyLTg5PC9JRFRleHQ+PHJlY29yZD48cmVjLW51bWJlcj45MjY8L3JlYy1u
+dW1iZXI+PGZvcmVpZ24ta2V5cz48a2V5IGFwcD0iRU4iIGRiLWlkPSIycHY1cHJ4cjZ4ejJhNGVh
+NTBoNWR3dzBld3Z4MHR0ZHRkc2EiIHRpbWVzdGFtcD0iMTUxODQ1MjY2MSI+OTI2PC9rZXk+PC9m
+b3JlaWduLWtleXM+PHJlZi10eXBlIG5hbWU9IkpvdXJuYWwgQXJ0aWNsZSI+MTc8L3JlZi10eXBl
+Pjxjb250cmlidXRvcnM+PGF1dGhvcnM+PGF1dGhvcj5DYXJzY2FkZGVuLCBKLjwvYXV0aG9yPjxh
+dXRob3I+TmFrYXNoaW1hLCBCLiBTLjwvYXV0aG9yPjxhdXRob3I+TWlsbGVyLCBELiAgUy48L2F1
+dGhvcj48L2F1dGhvcnM+PC9jb250cmlidXRvcnM+PHRpdGxlcz48dGl0bGU+QW4gZXZhbHVhdGlv
+biBvZiB0cmVuZHMgaW4gYWJ1bmRhbmNlIG9mIGNhcGVsaW4gKE1hbGxvdHVzIHZpbGxvc3VzKSBm
+cm9tIGFjb3VzdGljcywgYWVyaWFsIHN1cnZleXMgYW5kIGNhdGNoIHJhdGVzIGluIE5BRk8gRGl2
+aXNpb24gM0wsIDE5ODItODk8L3RpdGxlPjxzZWNvbmRhcnktdGl0bGU+Tm9ydGh3LiBBdGwuIEZp
+c2guIFNjaS48L3NlY29uZGFyeS10aXRsZT48L3RpdGxlcz48cGVyaW9kaWNhbD48ZnVsbC10aXRs
+ZT5Ob3J0aHcuIEF0bC4gRmlzaC4gU2NpLjwvZnVsbC10aXRsZT48L3BlcmlvZGljYWw+PHBhZ2Vz
+PjQ1LTU3PC9wYWdlcz48dm9sdW1lPjE3PC92b2x1bWU+PGRhdGVzPjx5ZWFyPjE5OTQ8L3llYXI+
+PC9kYXRlcz48dXJscz48L3VybHM+PC9yZWNvcmQ+PC9DaXRlPjwvRW5kTm90ZT4A
 </w:fldData>
         </w:fldChar>
       </w:r>
@@ -729,7 +750,7 @@
         <w:rPr>
           <w:noProof/>
         </w:rPr>
-        <w:t>(Nakashima, 1996, Nakashima, 1998, Carscadden et al., 1994)</w:t>
+        <w:t>(Carscadden et al. 1994, Nakashima 1996, Nakashima 1998)</w:t>
       </w:r>
       <w:r>
         <w:fldChar w:fldCharType="end"/>
@@ -759,7 +780,7 @@
         <w:fldChar w:fldCharType="begin"/>
       </w:r>
       <w:r>
-        <w:instrText xml:space="preserve"> ADDIN EN.CITE &lt;EndNote&gt;&lt;Cite&gt;&lt;Author&gt;Carscadden&lt;/Author&gt;&lt;Year&gt;1994&lt;/Year&gt;&lt;IDText&gt;An evaluation of trends in abundance of capelin (Mallotus villosus) from acoustics, aerial surveys and catch rates in NAFO Division 3L, 1982-89&lt;/IDText&gt;&lt;DisplayText&gt;(Carscadden et al., 1994)&lt;/DisplayText&gt;&lt;record&gt;&lt;titles&gt;&lt;title&gt;An evaluation of trends in abundance of capelin (Mallotus villosus) from acoustics, aerial surveys and catch rates in NAFO Division 3L, 1982-89&lt;/title&gt;&lt;secondary-title&gt;Northw. Atl. Fish. Sci.&lt;/secondary-title&gt;&lt;/titles&gt;&lt;pages&gt;45-57&lt;/pages&gt;&lt;contributors&gt;&lt;authors&gt;&lt;author&gt;Carscadden, J.&lt;/author&gt;&lt;author&gt;Nakashima, B. S.&lt;/author&gt;&lt;author&gt;Miller, D.  S.&lt;/author&gt;&lt;/authors&gt;&lt;/contributors&gt;&lt;added-date format="utc"&gt;1516734144&lt;/added-date&gt;&lt;ref-type name="Journal Article"&gt;17&lt;/ref-type&gt;&lt;dates&gt;&lt;year&gt;1994&lt;/year&gt;&lt;/dates&gt;&lt;rec-number&gt;143&lt;/rec-number&gt;&lt;last-updated-date format="utc"&gt;1517495277&lt;/last-updated-date&gt;&lt;volume&gt;17&lt;/volume&gt;&lt;/record&gt;&lt;/Cite&gt;&lt;/EndNote&gt;</w:instrText>
+        <w:instrText xml:space="preserve"> ADDIN EN.CITE &lt;EndNote&gt;&lt;Cite&gt;&lt;Author&gt;Carscadden&lt;/Author&gt;&lt;Year&gt;1994&lt;/Year&gt;&lt;RecNum&gt;926&lt;/RecNum&gt;&lt;IDText&gt;An evaluation of trends in abundance of capelin (Mallotus villosus) from acoustics, aerial surveys and catch rates in NAFO Division 3L, 1982-89&lt;/IDText&gt;&lt;DisplayText&gt;(Carscadden et al. 1994)&lt;/DisplayText&gt;&lt;record&gt;&lt;rec-number&gt;926&lt;/rec-number&gt;&lt;foreign-keys&gt;&lt;key app="EN" db-id="2pv5prxr6xz2a4ea50h5dww0ewvx0ttdtdsa" timestamp="1518452661"&gt;926&lt;/key&gt;&lt;/foreign-keys&gt;&lt;ref-type name="Journal Article"&gt;17&lt;/ref-type&gt;&lt;contributors&gt;&lt;authors&gt;&lt;author&gt;Carscadden, J.&lt;/author&gt;&lt;author&gt;Nakashima, B. S.&lt;/author&gt;&lt;author&gt;Miller, D.  S.&lt;/author&gt;&lt;/authors&gt;&lt;/contributors&gt;&lt;titles&gt;&lt;title&gt;An evaluation of trends in abundance of capelin (Mallotus villosus) from acoustics, aerial surveys and catch rates in NAFO Division 3L, 1982-89&lt;/title&gt;&lt;secondary-title&gt;Northw. Atl. Fish. Sci.&lt;/secondary-title&gt;&lt;/titles&gt;&lt;periodical&gt;&lt;full-title&gt;Northw. Atl. Fish. Sci.&lt;/full-title&gt;&lt;/periodical&gt;&lt;pages&gt;45-57&lt;/pages&gt;&lt;volume&gt;17&lt;/volume&gt;&lt;dates&gt;&lt;year&gt;1994&lt;/year&gt;&lt;/dates&gt;&lt;urls&gt;&lt;/urls&gt;&lt;/record&gt;&lt;/Cite&gt;&lt;/EndNote&gt;</w:instrText>
       </w:r>
       <w:r>
         <w:fldChar w:fldCharType="separate"/>
@@ -768,7 +789,7 @@
         <w:rPr>
           <w:noProof/>
         </w:rPr>
-        <w:t>(Carscadden et al., 1994)</w:t>
+        <w:t>(Carscadden et al. 1994)</w:t>
       </w:r>
       <w:r>
         <w:fldChar w:fldCharType="end"/>
@@ -798,7 +819,7 @@
         <w:fldChar w:fldCharType="begin"/>
       </w:r>
       <w:r>
-        <w:instrText xml:space="preserve"> ADDIN EN.CITE &lt;EndNote&gt;&lt;Cite&gt;&lt;Author&gt;Nakashima&lt;/Author&gt;&lt;Year&gt;1996&lt;/Year&gt;&lt;IDText&gt;The relationship between oceanographic conditions in the 1990s and changes in spawning behaviour, growth and early life history of capelin (Mallotus villosus)&lt;/IDText&gt;&lt;DisplayText&gt;(Nakashima, 1996)&lt;/DisplayText&gt;&lt;record&gt;&lt;titles&gt;&lt;title&gt;&lt;style font="default" size="100%"&gt;The relationship between oceanographic conditions in the 1990s and changes in spawning behaviour, growth and early life history of capelin (M&lt;/style&gt;&lt;style face="italic" font="default" size="100%"&gt;allotus villosus)&lt;/style&gt;&lt;/title&gt;&lt;secondary-title&gt;NAFO Sci. Coun. Studies&lt;/secondary-title&gt;&lt;/titles&gt;&lt;pages&gt;55-68&lt;/pages&gt;&lt;contributors&gt;&lt;authors&gt;&lt;author&gt;Nakashima, B.&lt;/author&gt;&lt;/authors&gt;&lt;/contributors&gt;&lt;added-date format="utc"&gt;1516735426&lt;/added-date&gt;&lt;ref-type name="Journal Article"&gt;17&lt;/ref-type&gt;&lt;dates&gt;&lt;year&gt;1996&lt;/year&gt;&lt;/dates&gt;&lt;rec-number&gt;149&lt;/rec-number&gt;&lt;last-updated-date format="utc"&gt;1516798063&lt;/last-updated-date&gt;&lt;volume&gt;24&lt;/volume&gt;&lt;/record&gt;&lt;/Cite&gt;&lt;/EndNote&gt;</w:instrText>
+        <w:instrText xml:space="preserve"> ADDIN EN.CITE &lt;EndNote&gt;&lt;Cite&gt;&lt;Author&gt;Nakashima&lt;/Author&gt;&lt;Year&gt;1996&lt;/Year&gt;&lt;RecNum&gt;927&lt;/RecNum&gt;&lt;IDText&gt;The relationship between oceanographic conditions in the 1990s and changes in spawning behaviour, growth and early life history of capelin (Mallotus villosus)&lt;/IDText&gt;&lt;DisplayText&gt;(Nakashima 1996)&lt;/DisplayText&gt;&lt;record&gt;&lt;rec-number&gt;927&lt;/rec-number&gt;&lt;foreign-keys&gt;&lt;key app="EN" db-id="2pv5prxr6xz2a4ea50h5dww0ewvx0ttdtdsa" timestamp="1518452661"&gt;927&lt;/key&gt;&lt;/foreign-keys&gt;&lt;ref-type name="Journal Article"&gt;17&lt;/ref-type&gt;&lt;contributors&gt;&lt;authors&gt;&lt;author&gt;Nakashima, B.&lt;/author&gt;&lt;/authors&gt;&lt;/contributors&gt;&lt;titles&gt;&lt;title&gt;&lt;style face="normal" font="default" size="100%"&gt;The relationship between oceanographic conditions in the 1990s and changes in spawning behaviour, growth and early life history of capelin (M&lt;/style&gt;&lt;style face="italic" font="default" size="100%"&gt;allotus villosus)&lt;/style&gt;&lt;/title&gt;&lt;secondary-title&gt;NAFO Sci. Coun. Studies&lt;/secondary-title&gt;&lt;/titles&gt;&lt;periodical&gt;&lt;full-title&gt;NAFO Sci. Coun. Studies&lt;/full-title&gt;&lt;/periodical&gt;&lt;pages&gt;55-68&lt;/pages&gt;&lt;volume&gt;24&lt;/volume&gt;&lt;dates&gt;&lt;year&gt;1996&lt;/year&gt;&lt;/dates&gt;&lt;urls&gt;&lt;/urls&gt;&lt;/record&gt;&lt;/Cite&gt;&lt;/EndNote&gt;</w:instrText>
       </w:r>
       <w:r>
         <w:fldChar w:fldCharType="separate"/>
@@ -807,7 +828,7 @@
         <w:rPr>
           <w:noProof/>
         </w:rPr>
-        <w:t>(Nakashima, 1996)</w:t>
+        <w:t>(Nakashima 1996)</w:t>
       </w:r>
       <w:r>
         <w:fldChar w:fldCharType="end"/>
@@ -859,7 +880,7 @@
         <w:fldChar w:fldCharType="begin"/>
       </w:r>
       <w:r>
-        <w:instrText xml:space="preserve"> ADDIN EN.CITE &lt;EndNote&gt;&lt;Cite&gt;&lt;Author&gt;Nakashima&lt;/Author&gt;&lt;Year&gt;1996&lt;/Year&gt;&lt;IDText&gt;The relationship between oceanographic conditions in the 1990s and changes in spawning behaviour, growth and early life history of capelin (Mallotus villosus)&lt;/IDText&gt;&lt;DisplayText&gt;(Nakashima, 1996)&lt;/DisplayText&gt;&lt;record&gt;&lt;titles&gt;&lt;title&gt;&lt;style font="default" size="100%"&gt;The relationship between oceanographic conditions in the 1990s and changes in spawning behaviour, growth and early life history of capelin (M&lt;/style&gt;&lt;style face="italic" font="default" size="100%"&gt;allotus villosus)&lt;/style&gt;&lt;/title&gt;&lt;secondary-title&gt;NAFO Sci. Coun. Studies&lt;/secondary-title&gt;&lt;/titles&gt;&lt;pages&gt;55-68&lt;/pages&gt;&lt;contributors&gt;&lt;authors&gt;&lt;author&gt;Nakashima, B.&lt;/author&gt;&lt;/authors&gt;&lt;/contributors&gt;&lt;added-date format="utc"&gt;1516735426&lt;/added-date&gt;&lt;ref-type name="Journal Article"&gt;17&lt;/ref-type&gt;&lt;dates&gt;&lt;year&gt;1996&lt;/year&gt;&lt;/dates&gt;&lt;rec-number&gt;149&lt;/rec-number&gt;&lt;last-updated-date format="utc"&gt;1516798063&lt;/last-updated-date&gt;&lt;volume&gt;24&lt;/volume&gt;&lt;/record&gt;&lt;/Cite&gt;&lt;/EndNote&gt;</w:instrText>
+        <w:instrText xml:space="preserve"> ADDIN EN.CITE &lt;EndNote&gt;&lt;Cite&gt;&lt;Author&gt;Nakashima&lt;/Author&gt;&lt;Year&gt;1996&lt;/Year&gt;&lt;RecNum&gt;927&lt;/RecNum&gt;&lt;IDText&gt;The relationship between oceanographic conditions in the 1990s and changes in spawning behaviour, growth and early life history of capelin (Mallotus villosus)&lt;/IDText&gt;&lt;DisplayText&gt;(Nakashima 1996)&lt;/DisplayText&gt;&lt;record&gt;&lt;rec-number&gt;927&lt;/rec-number&gt;&lt;foreign-keys&gt;&lt;key app="EN" db-id="2pv5prxr6xz2a4ea50h5dww0ewvx0ttdtdsa" timestamp="1518452661"&gt;927&lt;/key&gt;&lt;/foreign-keys&gt;&lt;ref-type name="Journal Article"&gt;17&lt;/ref-type&gt;&lt;contributors&gt;&lt;authors&gt;&lt;author&gt;Nakashima, B.&lt;/author&gt;&lt;/authors&gt;&lt;/contributors&gt;&lt;titles&gt;&lt;title&gt;&lt;style face="normal" font="default" size="100%"&gt;The relationship between oceanographic conditions in the 1990s and changes in spawning behaviour, growth and early life history of capelin (M&lt;/style&gt;&lt;style face="italic" font="default" size="100%"&gt;allotus villosus)&lt;/style&gt;&lt;/title&gt;&lt;secondary-title&gt;NAFO Sci. Coun. Studies&lt;/secondary-title&gt;&lt;/titles&gt;&lt;periodical&gt;&lt;full-title&gt;NAFO Sci. Coun. Studies&lt;/full-title&gt;&lt;/periodical&gt;&lt;pages&gt;55-68&lt;/pages&gt;&lt;volume&gt;24&lt;/volume&gt;&lt;dates&gt;&lt;year&gt;1996&lt;/year&gt;&lt;/dates&gt;&lt;urls&gt;&lt;/urls&gt;&lt;/record&gt;&lt;/Cite&gt;&lt;/EndNote&gt;</w:instrText>
       </w:r>
       <w:r>
         <w:fldChar w:fldCharType="separate"/>
@@ -868,7 +889,7 @@
         <w:rPr>
           <w:noProof/>
         </w:rPr>
-        <w:t>(Nakashima, 1996)</w:t>
+        <w:t>(Nakashima 1996)</w:t>
       </w:r>
       <w:r>
         <w:fldChar w:fldCharType="end"/>
@@ -895,7 +916,7 @@
         <w:fldChar w:fldCharType="begin"/>
       </w:r>
       <w:r>
-        <w:instrText xml:space="preserve"> ADDIN EN.CITE &lt;EndNote&gt;&lt;Cite&gt;&lt;Author&gt;Anon&lt;/Author&gt;&lt;Year&gt;1998&lt;/Year&gt;&lt;IDText&gt;Capelin in SA2 + Div. 3KL&lt;/IDText&gt;&lt;DisplayText&gt;(Anon, 1998)&lt;/DisplayText&gt;&lt;record&gt;&lt;titles&gt;&lt;title&gt;Capelin in SA2 + Div. 3KL&lt;/title&gt;&lt;/titles&gt;&lt;contributors&gt;&lt;authors&gt;&lt;author&gt;Anon&lt;/author&gt;&lt;/authors&gt;&lt;/contributors&gt;&lt;added-date format="utc"&gt;1517494510&lt;/added-date&gt;&lt;ref-type name="Government Document"&gt;46&lt;/ref-type&gt;&lt;dates&gt;&lt;year&gt;1998&lt;/year&gt;&lt;/dates&gt;&lt;rec-number&gt;161&lt;/rec-number&gt;&lt;publisher&gt;Canadian Stock Assessment Secretariat Research Document 98/63&lt;/publisher&gt;&lt;last-updated-date format="utc"&gt;1517494600&lt;/last-updated-date&gt;&lt;/record&gt;&lt;/Cite&gt;&lt;/EndNote&gt;</w:instrText>
+        <w:instrText xml:space="preserve"> ADDIN EN.CITE &lt;EndNote&gt;&lt;Cite&gt;&lt;Author&gt;Anon&lt;/Author&gt;&lt;Year&gt;1998&lt;/Year&gt;&lt;RecNum&gt;925&lt;/RecNum&gt;&lt;DisplayText&gt;(Anon 1998)&lt;/DisplayText&gt;&lt;record&gt;&lt;rec-number&gt;925&lt;/rec-number&gt;&lt;foreign-keys&gt;&lt;key app="EN" db-id="2pv5prxr6xz2a4ea50h5dww0ewvx0ttdtdsa" timestamp="1518452661"&gt;925&lt;/key&gt;&lt;/foreign-keys&gt;&lt;ref-type name="Government Document"&gt;46&lt;/ref-type&gt;&lt;contributors&gt;&lt;authors&gt;&lt;author&gt;Anon&lt;/author&gt;&lt;/authors&gt;&lt;/contributors&gt;&lt;titles&gt;&lt;title&gt;Capelin in SA2 + Div. 3KL&lt;/title&gt;&lt;/titles&gt;&lt;volume&gt;98/63&lt;/volume&gt;&lt;dates&gt;&lt;year&gt;1998&lt;/year&gt;&lt;/dates&gt;&lt;publisher&gt;Canadian Science Advisory Secretariat (CSAS) Research Document&lt;/publisher&gt;&lt;urls&gt;&lt;/urls&gt;&lt;/record&gt;&lt;/Cite&gt;&lt;/EndNote&gt;</w:instrText>
       </w:r>
       <w:r>
         <w:fldChar w:fldCharType="separate"/>
@@ -904,7 +925,7 @@
         <w:rPr>
           <w:noProof/>
         </w:rPr>
-        <w:t>(Anon, 1998)</w:t>
+        <w:t>(Anon 1998)</w:t>
       </w:r>
       <w:r>
         <w:fldChar w:fldCharType="end"/>
@@ -970,7 +991,7 @@
         <w:fldChar w:fldCharType="begin"/>
       </w:r>
       <w:r>
-        <w:instrText xml:space="preserve"> ADDIN EN.CITE &lt;EndNote&gt;&lt;Cite&gt;&lt;Author&gt;Anon&lt;/Author&gt;&lt;Year&gt;1998&lt;/Year&gt;&lt;IDText&gt;Capelin in SA2 + Div. 3KL&lt;/IDText&gt;&lt;DisplayText&gt;(Anon, 1998)&lt;/DisplayText&gt;&lt;record&gt;&lt;titles&gt;&lt;title&gt;Capelin in SA2 + Div. 3KL&lt;/title&gt;&lt;/titles&gt;&lt;contributors&gt;&lt;authors&gt;&lt;author&gt;Anon&lt;/author&gt;&lt;/authors&gt;&lt;/contributors&gt;&lt;added-date format="utc"&gt;1517494510&lt;/added-date&gt;&lt;ref-type name="Government Document"&gt;46&lt;/ref-type&gt;&lt;dates&gt;&lt;year&gt;1998&lt;/year&gt;&lt;/dates&gt;&lt;rec-number&gt;161&lt;/rec-number&gt;&lt;publisher&gt;Canadian Stock Assessment Secretariat Research Document 98/63&lt;/publisher&gt;&lt;last-updated-date format="utc"&gt;1517494600&lt;/last-updated-date&gt;&lt;/record&gt;&lt;/Cite&gt;&lt;/EndNote&gt;</w:instrText>
+        <w:instrText xml:space="preserve"> ADDIN EN.CITE &lt;EndNote&gt;&lt;Cite&gt;&lt;Author&gt;Anon&lt;/Author&gt;&lt;Year&gt;1998&lt;/Year&gt;&lt;RecNum&gt;925&lt;/RecNum&gt;&lt;DisplayText&gt;(Anon 1998)&lt;/DisplayText&gt;&lt;record&gt;&lt;rec-number&gt;925&lt;/rec-number&gt;&lt;foreign-keys&gt;&lt;key app="EN" db-id="2pv5prxr6xz2a4ea50h5dww0ewvx0ttdtdsa" timestamp="1518452661"&gt;925&lt;/key&gt;&lt;/foreign-keys&gt;&lt;ref-type name="Government Document"&gt;46&lt;/ref-type&gt;&lt;contributors&gt;&lt;authors&gt;&lt;author&gt;Anon&lt;/author&gt;&lt;/authors&gt;&lt;/contributors&gt;&lt;titles&gt;&lt;title&gt;Capelin in SA2 + Div. 3KL&lt;/title&gt;&lt;/titles&gt;&lt;volume&gt;98/63&lt;/volume&gt;&lt;dates&gt;&lt;year&gt;1998&lt;/year&gt;&lt;/dates&gt;&lt;publisher&gt;Canadian Science Advisory Secretariat (CSAS) Research Document&lt;/publisher&gt;&lt;urls&gt;&lt;/urls&gt;&lt;/record&gt;&lt;/Cite&gt;&lt;/EndNote&gt;</w:instrText>
       </w:r>
       <w:r>
         <w:fldChar w:fldCharType="separate"/>
@@ -979,10 +1000,13 @@
         <w:rPr>
           <w:noProof/>
         </w:rPr>
-        <w:t>(Anon, 1998)</w:t>
-      </w:r>
-      <w:r>
-        <w:fldChar w:fldCharType="end"/>
+        <w:t>(Anon 1998)</w:t>
+      </w:r>
+      <w:r>
+        <w:fldChar w:fldCharType="end"/>
+      </w:r>
+      <w:r>
+        <w:t xml:space="preserve"> </w:t>
       </w:r>
       <w:r>
         <w:t xml:space="preserve">. </w:t>
@@ -1166,7 +1190,7 @@
         <w:fldChar w:fldCharType="begin"/>
       </w:r>
       <w:r>
-        <w:instrText xml:space="preserve"> ADDIN EN.CITE &lt;EndNote&gt;&lt;Cite&gt;&lt;Author&gt;Frank&lt;/Author&gt;&lt;Year&gt;2016&lt;/Year&gt;&lt;IDText&gt;Anomalous ecosystem dynamics following the apparent collapse of a keystone forage species&lt;/IDText&gt;&lt;DisplayText&gt;(Frank et al., 2016)&lt;/DisplayText&gt;&lt;record&gt;&lt;titles&gt;&lt;title&gt;Anomalous ecosystem dynamics following the apparent collapse of a keystone forage species&lt;/title&gt;&lt;secondary-title&gt;MEPS&lt;/secondary-title&gt;&lt;/titles&gt;&lt;pages&gt;185-202&lt;/pages&gt;&lt;contributors&gt;&lt;authors&gt;&lt;author&gt;Frank, K.T.&lt;/author&gt;&lt;author&gt;Petrie, B.&lt;/author&gt;&lt;author&gt;Boyce, D.&lt;/author&gt;&lt;author&gt;Leggett, W. C.&lt;/author&gt;&lt;/authors&gt;&lt;/contributors&gt;&lt;added-date format="utc"&gt;1516798127&lt;/added-date&gt;&lt;ref-type name="Journal Article"&gt;17&lt;/ref-type&gt;&lt;dates&gt;&lt;year&gt;2016&lt;/year&gt;&lt;/dates&gt;&lt;rec-number&gt;159&lt;/rec-number&gt;&lt;last-updated-date format="utc"&gt;1516798179&lt;/last-updated-date&gt;&lt;volume&gt;553&lt;/volume&gt;&lt;/record&gt;&lt;/Cite&gt;&lt;/EndNote&gt;</w:instrText>
+        <w:instrText xml:space="preserve"> ADDIN EN.CITE &lt;EndNote&gt;&lt;Cite&gt;&lt;Author&gt;Frank&lt;/Author&gt;&lt;Year&gt;2016&lt;/Year&gt;&lt;RecNum&gt;890&lt;/RecNum&gt;&lt;DisplayText&gt;(Frank et al. 2016)&lt;/DisplayText&gt;&lt;record&gt;&lt;rec-number&gt;890&lt;/rec-number&gt;&lt;foreign-keys&gt;&lt;key app="EN" db-id="2pv5prxr6xz2a4ea50h5dww0ewvx0ttdtdsa" timestamp="1516286327"&gt;890&lt;/key&gt;&lt;/foreign-keys&gt;&lt;ref-type name="Journal Article"&gt;17&lt;/ref-type&gt;&lt;contributors&gt;&lt;authors&gt;&lt;author&gt;Frank, K. T.&lt;/author&gt;&lt;author&gt;Petrie, B.&lt;/author&gt;&lt;author&gt;Boyce, D.&lt;/author&gt;&lt;author&gt;Leggett, W. C.&lt;/author&gt;&lt;/authors&gt;&lt;/contributors&gt;&lt;titles&gt;&lt;title&gt;Anomalous ecosystem dynamics following the apparent collapse of a keystone forage species&lt;/title&gt;&lt;secondary-title&gt;Marine Ecology Progress Series&lt;/secondary-title&gt;&lt;/titles&gt;&lt;periodical&gt;&lt;full-title&gt;Marine Ecology Progress Series&lt;/full-title&gt;&lt;/periodical&gt;&lt;pages&gt;185-202&lt;/pages&gt;&lt;volume&gt;553&lt;/volume&gt;&lt;dates&gt;&lt;year&gt;2016&lt;/year&gt;&lt;/dates&gt;&lt;urls&gt;&lt;related-urls&gt;&lt;url&gt;http://www.int-res.com/abstracts/meps/v553/p185-202/&lt;/url&gt;&lt;/related-urls&gt;&lt;/urls&gt;&lt;/record&gt;&lt;/Cite&gt;&lt;/EndNote&gt;</w:instrText>
       </w:r>
       <w:r>
         <w:fldChar w:fldCharType="separate"/>
@@ -1175,7 +1199,7 @@
         <w:rPr>
           <w:noProof/>
         </w:rPr>
-        <w:t>(Frank et al., 2016)</w:t>
+        <w:t>(Frank et al. 2016)</w:t>
       </w:r>
       <w:r>
         <w:fldChar w:fldCharType="end"/>
@@ -1211,7 +1235,7 @@
         <w:fldChar w:fldCharType="begin"/>
       </w:r>
       <w:r>
-        <w:instrText xml:space="preserve"> ADDIN EN.CITE &lt;EndNote&gt;&lt;Cite&gt;&lt;Author&gt;Frank&lt;/Author&gt;&lt;Year&gt;2016&lt;/Year&gt;&lt;IDText&gt;Anomalous ecosystem dynamics following the apparent collapse of a keystone forage species&lt;/IDText&gt;&lt;DisplayText&gt;(Frank et al., 2016)&lt;/DisplayText&gt;&lt;record&gt;&lt;titles&gt;&lt;title&gt;Anomalous ecosystem dynamics following the apparent collapse of a keystone forage species&lt;/title&gt;&lt;secondary-title&gt;MEPS&lt;/secondary-title&gt;&lt;/titles&gt;&lt;pages&gt;185-202&lt;/pages&gt;&lt;contributors&gt;&lt;authors&gt;&lt;author&gt;Frank, K.T.&lt;/author&gt;&lt;author&gt;Petrie, B.&lt;/author&gt;&lt;author&gt;Boyce, D.&lt;/author&gt;&lt;author&gt;Leggett, W. C.&lt;/author&gt;&lt;/authors&gt;&lt;/contributors&gt;&lt;added-date format="utc"&gt;1516798127&lt;/added-date&gt;&lt;ref-type name="Journal Article"&gt;17&lt;/ref-type&gt;&lt;dates&gt;&lt;year&gt;2016&lt;/year&gt;&lt;/dates&gt;&lt;rec-number&gt;159&lt;/rec-number&gt;&lt;last-updated-date format="utc"&gt;1516798179&lt;/last-updated-date&gt;&lt;volume&gt;553&lt;/volume&gt;&lt;/record&gt;&lt;/Cite&gt;&lt;/EndNote&gt;</w:instrText>
+        <w:instrText xml:space="preserve"> ADDIN EN.CITE &lt;EndNote&gt;&lt;Cite&gt;&lt;Author&gt;Frank&lt;/Author&gt;&lt;Year&gt;2016&lt;/Year&gt;&lt;RecNum&gt;890&lt;/RecNum&gt;&lt;DisplayText&gt;(Frank et al. 2016)&lt;/DisplayText&gt;&lt;record&gt;&lt;rec-number&gt;890&lt;/rec-number&gt;&lt;foreign-keys&gt;&lt;key app="EN" db-id="2pv5prxr6xz2a4ea50h5dww0ewvx0ttdtdsa" timestamp="1516286327"&gt;890&lt;/key&gt;&lt;/foreign-keys&gt;&lt;ref-type name="Journal Article"&gt;17&lt;/ref-type&gt;&lt;contributors&gt;&lt;authors&gt;&lt;author&gt;Frank, K. T.&lt;/author&gt;&lt;author&gt;Petrie, B.&lt;/author&gt;&lt;author&gt;Boyce, D.&lt;/author&gt;&lt;author&gt;Leggett, W. C.&lt;/author&gt;&lt;/authors&gt;&lt;/contributors&gt;&lt;titles&gt;&lt;title&gt;Anomalous ecosystem dynamics following the apparent collapse of a keystone forage species&lt;/title&gt;&lt;secondary-title&gt;Marine Ecology Progress Series&lt;/secondary-title&gt;&lt;/titles&gt;&lt;periodical&gt;&lt;full-title&gt;Marine Ecology Progress Series&lt;/full-title&gt;&lt;/periodical&gt;&lt;pages&gt;185-202&lt;/pages&gt;&lt;volume&gt;553&lt;/volume&gt;&lt;dates&gt;&lt;year&gt;2016&lt;/year&gt;&lt;/dates&gt;&lt;urls&gt;&lt;related-urls&gt;&lt;url&gt;http://www.int-res.com/abstracts/meps/v553/p185-202/&lt;/url&gt;&lt;/related-urls&gt;&lt;/urls&gt;&lt;/record&gt;&lt;/Cite&gt;&lt;/EndNote&gt;</w:instrText>
       </w:r>
       <w:r>
         <w:fldChar w:fldCharType="separate"/>
@@ -1220,7 +1244,221 @@
         <w:rPr>
           <w:noProof/>
         </w:rPr>
-        <w:t>(Frank et al., 2016)</w:t>
+        <w:t>(Frank et al. 2016)</w:t>
+      </w:r>
+      <w:r>
+        <w:fldChar w:fldCharType="end"/>
+      </w:r>
+      <w:r>
+        <w:t xml:space="preserve">. </w:t>
+      </w:r>
+      <w:r>
+        <w:t xml:space="preserve">Furthermore, </w:t>
+      </w:r>
+      <w:r>
+        <w:t>the</w:t>
+      </w:r>
+      <w:r>
+        <w:t xml:space="preserve"> acoustic survey </w:t>
+      </w:r>
+      <w:r>
+        <w:t xml:space="preserve">of the immature portion of the stock </w:t>
+      </w:r>
+      <w:r>
+        <w:t>has picked up on tren</w:t>
+      </w:r>
+      <w:r>
+        <w:t>ds seen in both the larval indices</w:t>
+      </w:r>
+      <w:r>
+        <w:t xml:space="preserve"> </w:t>
+      </w:r>
+      <w:r>
+        <w:fldChar w:fldCharType="begin">
+          <w:fldData xml:space="preserve">PEVuZE5vdGU+PENpdGU+PEF1dGhvcj5NdXJwaHk8L0F1dGhvcj48WWVhcj4yMDE4PC9ZZWFyPjxS
+ZWNOdW0+ODgwPC9SZWNOdW0+PERpc3BsYXlUZXh0PihOYWthc2hpbWEgJmFtcDsgTW93YnJheSAy
+MDE0LCBNdXJwaHkgZXQgYWwuIDIwMTgpPC9EaXNwbGF5VGV4dD48cmVjb3JkPjxyZWMtbnVtYmVy
+Pjg4MDwvcmVjLW51bWJlcj48Zm9yZWlnbi1rZXlzPjxrZXkgYXBwPSJFTiIgZGItaWQ9IjJwdjVw
+cnhyNnh6MmE0ZWE1MGg1ZHd3MGV3dngwdHRkdGRzYSIgdGltZXN0YW1wPSIxNTEzODc5OTgxIj44
+ODA8L2tleT48L2ZvcmVpZ24ta2V5cz48cmVmLXR5cGUgbmFtZT0iSm91cm5hbCBBcnRpY2xlIj4x
+NzwvcmVmLXR5cGU+PGNvbnRyaWJ1dG9ycz48YXV0aG9ycz48YXV0aG9yPk11cnBoeSwgSGFubmFo
+IE0uPC9hdXRob3I+PGF1dGhvcj5QZXBpbiwgUGllcnJlPC9hdXRob3I+PGF1dGhvcj5Sb2JlcnQs
+IERvbWluaXF1ZTwvYXV0aG9yPjwvYXV0aG9ycz48L2NvbnRyaWJ1dG9ycz48dGl0bGVzPjx0aXRs
+ZT5SZS12aXNpdGluZyB0aGUgZHJpdmVycyBvZiBjYXBlbGluIHJlY3J1aXRtZW50IGluIE5ld2Zv
+dW5kbGFuZCBzaW5jZSAxOTkxPC90aXRsZT48c2Vjb25kYXJ5LXRpdGxlPkZpc2hlcmllcyBSZXNl
+YXJjaDwvc2Vjb25kYXJ5LXRpdGxlPjwvdGl0bGVzPjxwZXJpb2RpY2FsPjxmdWxsLXRpdGxlPkZp
+c2hlcmllcyBSZXNlYXJjaDwvZnVsbC10aXRsZT48L3BlcmlvZGljYWw+PHBhZ2VzPjEtMTA8L3Bh
+Z2VzPjx2b2x1bWU+MjAwPC92b2x1bWU+PGtleXdvcmRzPjxrZXl3b3JkPk90b2xpdGggbWljcm9z
+dHJ1Y3R1cmU8L2tleXdvcmQ+PGtleXdvcmQ+R3Jvd3RoLW1vcnRhbGl0eSBoeXBvdGhlc2lzPC9r
+ZXl3b3JkPjxrZXl3b3JkPkZvcmFnZSBmaXNoPC9rZXl3b3JkPjxrZXl3b3JkPk1hbGxvdHVzIHZp
+bGxvc3VzPC9rZXl3b3JkPjwva2V5d29yZHM+PGRhdGVzPjx5ZWFyPjIwMTg8L3llYXI+PHB1Yi1k
+YXRlcz48ZGF0ZT40Ly88L2RhdGU+PC9wdWItZGF0ZXM+PC9kYXRlcz48aXNibj4wMTY1LTc4MzY8
+L2lzYm4+PHVybHM+PHJlbGF0ZWQtdXJscz48dXJsPmh0dHBzOi8vd3d3LnNjaWVuY2VkaXJlY3Qu
+Y29tL3NjaWVuY2UvYXJ0aWNsZS9waWkvUzAxNjU3ODM2MTczMDM0MDU8L3VybD48L3JlbGF0ZWQt
+dXJscz48L3VybHM+PGVsZWN0cm9uaWMtcmVzb3VyY2UtbnVtPmh0dHBzOi8vZG9pLm9yZy8xMC4x
+MDE2L2ouZmlzaHJlcy4yMDE3LjEyLjAwNTwvZWxlY3Ryb25pYy1yZXNvdXJjZS1udW0+PC9yZWNv
+cmQ+PC9DaXRlPjxDaXRlPjxBdXRob3I+TmFrYXNoaW1hPC9BdXRob3I+PFllYXI+MjAxNDwvWWVh
+cj48UmVjTnVtPjgyODwvUmVjTnVtPjxyZWNvcmQ+PHJlYy1udW1iZXI+ODI4PC9yZWMtbnVtYmVy
+Pjxmb3JlaWduLWtleXM+PGtleSBhcHA9IkVOIiBkYi1pZD0iMnB2NXByeHI2eHoyYTRlYTUwaDVk
+d3cwZXd2eDB0dGR0ZHNhIiB0aW1lc3RhbXA9IjE0NTM4MzMzNDYiPjgyODwva2V5PjwvZm9yZWln
+bi1rZXlzPjxyZWYtdHlwZSBuYW1lPSJKb3VybmFsIEFydGljbGUiPjE3PC9yZWYtdHlwZT48Y29u
+dHJpYnV0b3JzPjxhdXRob3JzPjxhdXRob3I+TmFrYXNoaW1hLCBCcmlhbiBTLjwvYXV0aG9yPjxh
+dXRob3I+TW93YnJheSwgRnJhbjwvYXV0aG9yPjwvYXV0aG9ycz48L2NvbnRyaWJ1dG9ycz48dGl0
+bGVzPjx0aXRsZT48c3R5bGUgZmFjZT0ibm9ybWFsIiBmb250PSJkZWZhdWx0IiBzaXplPSIxMDAl
+Ij5DYXBlbGluICg8L3N0eWxlPjxzdHlsZSBmYWNlPSJpdGFsaWMiIGZvbnQ9ImRlZmF1bHQiIHNp
+emU9IjEwMCUiPk1hbGxvdHVzIHZpbGxvc3VzKTwvc3R5bGU+PHN0eWxlIGZhY2U9Im5vcm1hbCIg
+Zm9udD0iZGVmYXVsdCIgc2l6ZT0iMTAwJSI+IHJlY3J1aXRtZW50IGluZGljZXMgaW4gTkFGTyBE
+aXZpc2lvbiAzS0wuPC9zdHlsZT48L3RpdGxlPjxzZWNvbmRhcnktdGl0bGU+REZPIENhbmFkaWFu
+IFNjaWVuY2UgQWR2aXNvcnkgU2VjcmV0YXJpYXQgUmVzZWFyY2ggRG9jdW1lbnQ8L3NlY29uZGFy
+eS10aXRsZT48L3RpdGxlcz48cGVyaW9kaWNhbD48ZnVsbC10aXRsZT5ERk8gQ2FuYWRpYW4gU2Np
+ZW5jZSBBZHZpc29yeSBTZWNyZXRhcmlhdCBSZXNlYXJjaCBEb2N1bWVudDwvZnVsbC10aXRsZT48
+L3BlcmlvZGljYWw+PHZvbHVtZT4yMDEzLzA5MTwvdm9sdW1lPjxkYXRlcz48eWVhcj4yMDE0PC95
+ZWFyPjwvZGF0ZXM+PHVybHM+PC91cmxzPjwvcmVjb3JkPjwvQ2l0ZT48L0VuZE5vdGU+AG==
+</w:fldData>
+        </w:fldChar>
+      </w:r>
+      <w:r>
+        <w:instrText xml:space="preserve"> ADDIN EN.CITE </w:instrText>
+      </w:r>
+      <w:r>
+        <w:fldChar w:fldCharType="begin">
+          <w:fldData xml:space="preserve">PEVuZE5vdGU+PENpdGU+PEF1dGhvcj5NdXJwaHk8L0F1dGhvcj48WWVhcj4yMDE4PC9ZZWFyPjxS
+ZWNOdW0+ODgwPC9SZWNOdW0+PERpc3BsYXlUZXh0PihOYWthc2hpbWEgJmFtcDsgTW93YnJheSAy
+MDE0LCBNdXJwaHkgZXQgYWwuIDIwMTgpPC9EaXNwbGF5VGV4dD48cmVjb3JkPjxyZWMtbnVtYmVy
+Pjg4MDwvcmVjLW51bWJlcj48Zm9yZWlnbi1rZXlzPjxrZXkgYXBwPSJFTiIgZGItaWQ9IjJwdjVw
+cnhyNnh6MmE0ZWE1MGg1ZHd3MGV3dngwdHRkdGRzYSIgdGltZXN0YW1wPSIxNTEzODc5OTgxIj44
+ODA8L2tleT48L2ZvcmVpZ24ta2V5cz48cmVmLXR5cGUgbmFtZT0iSm91cm5hbCBBcnRpY2xlIj4x
+NzwvcmVmLXR5cGU+PGNvbnRyaWJ1dG9ycz48YXV0aG9ycz48YXV0aG9yPk11cnBoeSwgSGFubmFo
+IE0uPC9hdXRob3I+PGF1dGhvcj5QZXBpbiwgUGllcnJlPC9hdXRob3I+PGF1dGhvcj5Sb2JlcnQs
+IERvbWluaXF1ZTwvYXV0aG9yPjwvYXV0aG9ycz48L2NvbnRyaWJ1dG9ycz48dGl0bGVzPjx0aXRs
+ZT5SZS12aXNpdGluZyB0aGUgZHJpdmVycyBvZiBjYXBlbGluIHJlY3J1aXRtZW50IGluIE5ld2Zv
+dW5kbGFuZCBzaW5jZSAxOTkxPC90aXRsZT48c2Vjb25kYXJ5LXRpdGxlPkZpc2hlcmllcyBSZXNl
+YXJjaDwvc2Vjb25kYXJ5LXRpdGxlPjwvdGl0bGVzPjxwZXJpb2RpY2FsPjxmdWxsLXRpdGxlPkZp
+c2hlcmllcyBSZXNlYXJjaDwvZnVsbC10aXRsZT48L3BlcmlvZGljYWw+PHBhZ2VzPjEtMTA8L3Bh
+Z2VzPjx2b2x1bWU+MjAwPC92b2x1bWU+PGtleXdvcmRzPjxrZXl3b3JkPk90b2xpdGggbWljcm9z
+dHJ1Y3R1cmU8L2tleXdvcmQ+PGtleXdvcmQ+R3Jvd3RoLW1vcnRhbGl0eSBoeXBvdGhlc2lzPC9r
+ZXl3b3JkPjxrZXl3b3JkPkZvcmFnZSBmaXNoPC9rZXl3b3JkPjxrZXl3b3JkPk1hbGxvdHVzIHZp
+bGxvc3VzPC9rZXl3b3JkPjwva2V5d29yZHM+PGRhdGVzPjx5ZWFyPjIwMTg8L3llYXI+PHB1Yi1k
+YXRlcz48ZGF0ZT40Ly88L2RhdGU+PC9wdWItZGF0ZXM+PC9kYXRlcz48aXNibj4wMTY1LTc4MzY8
+L2lzYm4+PHVybHM+PHJlbGF0ZWQtdXJscz48dXJsPmh0dHBzOi8vd3d3LnNjaWVuY2VkaXJlY3Qu
+Y29tL3NjaWVuY2UvYXJ0aWNsZS9waWkvUzAxNjU3ODM2MTczMDM0MDU8L3VybD48L3JlbGF0ZWQt
+dXJscz48L3VybHM+PGVsZWN0cm9uaWMtcmVzb3VyY2UtbnVtPmh0dHBzOi8vZG9pLm9yZy8xMC4x
+MDE2L2ouZmlzaHJlcy4yMDE3LjEyLjAwNTwvZWxlY3Ryb25pYy1yZXNvdXJjZS1udW0+PC9yZWNv
+cmQ+PC9DaXRlPjxDaXRlPjxBdXRob3I+TmFrYXNoaW1hPC9BdXRob3I+PFllYXI+MjAxNDwvWWVh
+cj48UmVjTnVtPjgyODwvUmVjTnVtPjxyZWNvcmQ+PHJlYy1udW1iZXI+ODI4PC9yZWMtbnVtYmVy
+Pjxmb3JlaWduLWtleXM+PGtleSBhcHA9IkVOIiBkYi1pZD0iMnB2NXByeHI2eHoyYTRlYTUwaDVk
+d3cwZXd2eDB0dGR0ZHNhIiB0aW1lc3RhbXA9IjE0NTM4MzMzNDYiPjgyODwva2V5PjwvZm9yZWln
+bi1rZXlzPjxyZWYtdHlwZSBuYW1lPSJKb3VybmFsIEFydGljbGUiPjE3PC9yZWYtdHlwZT48Y29u
+dHJpYnV0b3JzPjxhdXRob3JzPjxhdXRob3I+TmFrYXNoaW1hLCBCcmlhbiBTLjwvYXV0aG9yPjxh
+dXRob3I+TW93YnJheSwgRnJhbjwvYXV0aG9yPjwvYXV0aG9ycz48L2NvbnRyaWJ1dG9ycz48dGl0
+bGVzPjx0aXRsZT48c3R5bGUgZmFjZT0ibm9ybWFsIiBmb250PSJkZWZhdWx0IiBzaXplPSIxMDAl
+Ij5DYXBlbGluICg8L3N0eWxlPjxzdHlsZSBmYWNlPSJpdGFsaWMiIGZvbnQ9ImRlZmF1bHQiIHNp
+emU9IjEwMCUiPk1hbGxvdHVzIHZpbGxvc3VzKTwvc3R5bGU+PHN0eWxlIGZhY2U9Im5vcm1hbCIg
+Zm9udD0iZGVmYXVsdCIgc2l6ZT0iMTAwJSI+IHJlY3J1aXRtZW50IGluZGljZXMgaW4gTkFGTyBE
+aXZpc2lvbiAzS0wuPC9zdHlsZT48L3RpdGxlPjxzZWNvbmRhcnktdGl0bGU+REZPIENhbmFkaWFu
+IFNjaWVuY2UgQWR2aXNvcnkgU2VjcmV0YXJpYXQgUmVzZWFyY2ggRG9jdW1lbnQ8L3NlY29uZGFy
+eS10aXRsZT48L3RpdGxlcz48cGVyaW9kaWNhbD48ZnVsbC10aXRsZT5ERk8gQ2FuYWRpYW4gU2Np
+ZW5jZSBBZHZpc29yeSBTZWNyZXRhcmlhdCBSZXNlYXJjaCBEb2N1bWVudDwvZnVsbC10aXRsZT48
+L3BlcmlvZGljYWw+PHZvbHVtZT4yMDEzLzA5MTwvdm9sdW1lPjxkYXRlcz48eWVhcj4yMDE0PC95
+ZWFyPjwvZGF0ZXM+PHVybHM+PC91cmxzPjwvcmVjb3JkPjwvQ2l0ZT48L0VuZE5vdGU+AG==
+</w:fldData>
+        </w:fldChar>
+      </w:r>
+      <w:r>
+        <w:instrText xml:space="preserve"> ADDIN EN.CITE.DATA </w:instrText>
+      </w:r>
+      <w:r>
+        <w:fldChar w:fldCharType="end"/>
+      </w:r>
+      <w:r>
+        <w:fldChar w:fldCharType="separate"/>
+      </w:r>
+      <w:r>
+        <w:rPr>
+          <w:noProof/>
+        </w:rPr>
+        <w:t>(Nakashima &amp; Mowbray 2014, Murphy et al. 2018)</w:t>
+      </w:r>
+      <w:r>
+        <w:fldChar w:fldCharType="end"/>
+      </w:r>
+      <w:r>
+        <w:t xml:space="preserve"> </w:t>
+      </w:r>
+      <w:r>
+        <w:t xml:space="preserve">and the fall multi-species </w:t>
+      </w:r>
+      <w:r>
+        <w:t xml:space="preserve">bottom </w:t>
+      </w:r>
+      <w:r>
+        <w:t xml:space="preserve">trawl surveys </w:t>
+      </w:r>
+      <w:r>
+        <w:fldChar w:fldCharType="begin"/>
+      </w:r>
+      <w:r>
+        <w:instrText xml:space="preserve"> ADDIN EN.CITE &lt;EndNote&gt;&lt;Cite&gt;&lt;Author&gt;DFO&lt;/Author&gt;&lt;Year&gt;2015&lt;/Year&gt;&lt;RecNum&gt;930&lt;/RecNum&gt;&lt;IDText&gt;Assessment of capelin in subarea 2 and divisions 3KL in 2015&lt;/IDText&gt;&lt;DisplayText&gt;(DFO 2015)&lt;/DisplayText&gt;&lt;record&gt;&lt;rec-number&gt;930&lt;/rec-number&gt;&lt;foreign-keys&gt;&lt;key app="EN" db-id="2pv5prxr6xz2a4ea50h5dww0ewvx0ttdtdsa" timestamp="1518452662"&gt;930&lt;/key&gt;&lt;/foreign-keys&gt;&lt;ref-type name="Government Document"&gt;46&lt;/ref-type&gt;&lt;contributors&gt;&lt;authors&gt;&lt;author&gt;DFO&lt;/author&gt;&lt;/authors&gt;&lt;/contributors&gt;&lt;titles&gt;&lt;title&gt;Assessment of capelin in subarea 2 and divisions 3KL in 2015&lt;/title&gt;&lt;/titles&gt;&lt;dates&gt;&lt;year&gt;2015&lt;/year&gt;&lt;/dates&gt;&lt;publisher&gt;DFO Can. Sci. Advis. Sec. Sci. Advis. Rep. 2015/036&lt;/publisher&gt;&lt;urls&gt;&lt;/urls&gt;&lt;/record&gt;&lt;/Cite&gt;&lt;/EndNote&gt;</w:instrText>
+      </w:r>
+      <w:r>
+        <w:fldChar w:fldCharType="separate"/>
+      </w:r>
+      <w:r>
+        <w:rPr>
+          <w:noProof/>
+        </w:rPr>
+        <w:t>(DFO 2015)</w:t>
+      </w:r>
+      <w:r>
+        <w:fldChar w:fldCharType="end"/>
+      </w:r>
+      <w:r>
+        <w:t xml:space="preserve">. There was an increase in </w:t>
+      </w:r>
+      <w:r>
+        <w:t xml:space="preserve">the </w:t>
+      </w:r>
+      <w:r>
+        <w:t xml:space="preserve">larval </w:t>
+      </w:r>
+      <w:r>
+        <w:t xml:space="preserve">index </w:t>
+      </w:r>
+      <w:r>
+        <w:t xml:space="preserve">in </w:t>
+      </w:r>
+      <w:r>
+        <w:t>the mid- 2000s as well as in 2011-13</w:t>
+      </w:r>
+      <w:r>
+        <w:t xml:space="preserve">, </w:t>
+      </w:r>
+      <w:r>
+        <w:t xml:space="preserve">and these increases in recruitment were detected </w:t>
+      </w:r>
+      <w:r>
+        <w:t xml:space="preserve">in the </w:t>
+      </w:r>
+      <w:r>
+        <w:t>acoustic survey</w:t>
+      </w:r>
+      <w:r>
+        <w:t xml:space="preserve"> </w:t>
+      </w:r>
+      <w:r>
+        <w:fldChar w:fldCharType="begin"/>
+      </w:r>
+      <w:r>
+        <w:instrText xml:space="preserve"> ADDIN EN.CITE &lt;EndNote&gt;&lt;Cite&gt;&lt;Author&gt;DFO&lt;/Author&gt;&lt;Year&gt;2015&lt;/Year&gt;&lt;RecNum&gt;930&lt;/RecNum&gt;&lt;IDText&gt;Assessment of capelin in subarea 2 and divisions 3KL in 2015&lt;/IDText&gt;&lt;DisplayText&gt;(DFO 2015, Murphy et al. 2018)&lt;/DisplayText&gt;&lt;record&gt;&lt;rec-number&gt;930&lt;/rec-number&gt;&lt;foreign-keys&gt;&lt;key app="EN" db-id="2pv5prxr6xz2a4ea50h5dww0ewvx0ttdtdsa" timestamp="1518452662"&gt;930&lt;/key&gt;&lt;/foreign-keys&gt;&lt;ref-type name="Government Document"&gt;46&lt;/ref-type&gt;&lt;contributors&gt;&lt;authors&gt;&lt;author&gt;DFO&lt;/author&gt;&lt;/authors&gt;&lt;/contributors&gt;&lt;titles&gt;&lt;title&gt;Assessment of capelin in subarea 2 and divisions 3KL in 2015&lt;/title&gt;&lt;/titles&gt;&lt;dates&gt;&lt;year&gt;2015&lt;/year&gt;&lt;/dates&gt;&lt;publisher&gt;DFO Can. Sci. Advis. Sec. Sci. Advis. Rep. 2015/036&lt;/publisher&gt;&lt;urls&gt;&lt;/urls&gt;&lt;/record&gt;&lt;/Cite&gt;&lt;Cite&gt;&lt;Author&gt;Murphy&lt;/Author&gt;&lt;Year&gt;2018&lt;/Year&gt;&lt;RecNum&gt;880&lt;/RecNum&gt;&lt;record&gt;&lt;rec-number&gt;880&lt;/rec-number&gt;&lt;foreign-keys&gt;&lt;key app="EN" db-id="2pv5prxr6xz2a4ea50h5dww0ewvx0ttdtdsa" timestamp="1513879981"&gt;880&lt;/key&gt;&lt;/foreign-keys&gt;&lt;ref-type name="Journal Article"&gt;17&lt;/ref-type&gt;&lt;contributors&gt;&lt;authors&gt;&lt;author&gt;Murphy, Hannah M.&lt;/author&gt;&lt;author&gt;Pepin, Pierre&lt;/author&gt;&lt;author&gt;Robert, Dominique&lt;/author&gt;&lt;/authors&gt;&lt;/contributors&gt;&lt;titles&gt;&lt;title&gt;Re-visiting the drivers of capelin recruitment in Newfoundland since 1991&lt;/title&gt;&lt;secondary-title&gt;Fisheries Research&lt;/secondary-title&gt;&lt;/titles&gt;&lt;periodical&gt;&lt;full-title&gt;Fisheries Research&lt;/full-title&gt;&lt;/periodical&gt;&lt;pages&gt;1-10&lt;/pages&gt;&lt;volume&gt;200&lt;/volume&gt;&lt;keywords&gt;&lt;keyword&gt;Otolith microstructure&lt;/keyword&gt;&lt;keyword&gt;Growth-mortality hypothesis&lt;/keyword&gt;&lt;keyword&gt;Forage fish&lt;/keyword&gt;&lt;keyword&gt;Mallotus villosus&lt;/keyword&gt;&lt;/keywords&gt;&lt;dates&gt;&lt;year&gt;2018&lt;/year&gt;&lt;pub-dates&gt;&lt;date&gt;4//&lt;/date&gt;&lt;/pub-dates&gt;&lt;/dates&gt;&lt;isbn&gt;0165-7836&lt;/isbn&gt;&lt;urls&gt;&lt;related-urls&gt;&lt;url&gt;https://www.sciencedirect.com/science/article/pii/S0165783617303405&lt;/url&gt;&lt;/related-urls&gt;&lt;/urls&gt;&lt;electronic-resource-num&gt;https://doi.org/10.1016/j.fishres.2017.12.005&lt;/electronic-resource-num&gt;&lt;/record&gt;&lt;/Cite&gt;&lt;/EndNote&gt;</w:instrText>
+      </w:r>
+      <w:r>
+        <w:fldChar w:fldCharType="separate"/>
+      </w:r>
+      <w:r>
+        <w:rPr>
+          <w:noProof/>
+        </w:rPr>
+        <w:t>(DFO 2015, Murphy et al. 2018)</w:t>
       </w:r>
       <w:r>
         <w:fldChar w:fldCharType="end"/>
@@ -1232,22 +1470,49 @@
         <w:t xml:space="preserve"> </w:t>
       </w:r>
       <w:r>
-        <w:t xml:space="preserve">Furthermore, </w:t>
-      </w:r>
-      <w:r>
-        <w:t>the</w:t>
-      </w:r>
-      <w:r>
-        <w:t xml:space="preserve"> acoustic survey </w:t>
-      </w:r>
-      <w:r>
-        <w:t xml:space="preserve">of the immature portion of the stock </w:t>
-      </w:r>
-      <w:r>
-        <w:t>has picked up on tren</w:t>
-      </w:r>
-      <w:r>
-        <w:t>ds seen in both the larval indices</w:t>
+        <w:t xml:space="preserve">In the </w:t>
+      </w:r>
+      <w:r>
+        <w:t xml:space="preserve">fall multi-species </w:t>
+      </w:r>
+      <w:r>
+        <w:t xml:space="preserve">bottom </w:t>
+      </w:r>
+      <w:r>
+        <w:t xml:space="preserve">trawl surveys, </w:t>
+      </w:r>
+      <w:r>
+        <w:t xml:space="preserve">there were </w:t>
+      </w:r>
+      <w:r>
+        <w:t xml:space="preserve">changes in </w:t>
+      </w:r>
+      <w:r>
+        <w:t xml:space="preserve">the </w:t>
+      </w:r>
+      <w:r>
+        <w:t xml:space="preserve">distribution </w:t>
+      </w:r>
+      <w:r>
+        <w:t xml:space="preserve">of capelin sampled in the </w:t>
+      </w:r>
+      <w:r>
+        <w:t>fall</w:t>
+      </w:r>
+      <w:r>
+        <w:t xml:space="preserve"> </w:t>
+      </w:r>
+      <w:r>
+        <w:t xml:space="preserve">for the years </w:t>
+      </w:r>
+      <w:r>
+        <w:t>2006-2007 and 2011-2014</w:t>
+      </w:r>
+      <w:r>
+        <w:t xml:space="preserve"> </w:t>
+      </w:r>
+      <w:r>
+        <w:t>where capelin were distributed further north</w:t>
       </w:r>
       <w:r>
         <w:t xml:space="preserve"> </w:t>
@@ -1256,7 +1521,7 @@
         <w:fldChar w:fldCharType="begin"/>
       </w:r>
       <w:r>
-        <w:instrText xml:space="preserve"> ADDIN EN.CITE &lt;EndNote&gt;&lt;Cite&gt;&lt;Author&gt;Nakashima&lt;/Author&gt;&lt;Year&gt;2014&lt;/Year&gt;&lt;IDText&gt;Capelin (Mallotus villosus) recruitment indices in NAFO Division 3KL&lt;/IDText&gt;&lt;DisplayText&gt;(Nakashima and Mowbray, 2014, Murphy et al., 2018)&lt;/DisplayText&gt;&lt;record&gt;&lt;titles&gt;&lt;title&gt;&lt;style font="default" size="100%"&gt;Capelin (M&lt;/style&gt;&lt;style face="italic" font="default" size="100%"&gt;allotus villosus)&lt;/style&gt;&lt;style font="default" size="100%"&gt; recruitment indices in NAFO Division 3KL&lt;/style&gt;&lt;/title&gt;&lt;/titles&gt;&lt;contributors&gt;&lt;authors&gt;&lt;author&gt;Nakashima, B. S.&lt;/author&gt;&lt;author&gt;Mowbray, F. K.&lt;/author&gt;&lt;/authors&gt;&lt;/contributors&gt;&lt;added-date format="utc"&gt;1516736157&lt;/added-date&gt;&lt;ref-type name="Government Document"&gt;46&lt;/ref-type&gt;&lt;dates&gt;&lt;year&gt;2014&lt;/year&gt;&lt;/dates&gt;&lt;rec-number&gt;152&lt;/rec-number&gt;&lt;last-updated-date format="utc"&gt;1516798074&lt;/last-updated-date&gt;&lt;contributors&gt;&lt;secondary-authors&gt;&lt;author&gt;Fisheries and Oceans Canada&lt;/author&gt;&lt;/secondary-authors&gt;&lt;/contributors&gt;&lt;volume&gt;DFO&amp;#xA;Can. Sci. Advis. Sec. Res. Doc. 2013/091 v + 27 p.&lt;/volume&gt;&lt;/record&gt;&lt;/Cite&gt;&lt;Cite&gt;&lt;Author&gt;Murphy&lt;/Author&gt;&lt;Year&gt;2018&lt;/Year&gt;&lt;IDText&gt;Re-visiting the drivers of capelin recruitment in Newfoundland since 1991&lt;/IDText&gt;&lt;record&gt;&lt;titles&gt;&lt;title&gt;Re-visiting the drivers of capelin recruitment in Newfoundland since 1991&lt;/title&gt;&lt;secondary-title&gt;Fish. Res.&lt;/secondary-title&gt;&lt;/titles&gt;&lt;pages&gt;1-10&lt;/pages&gt;&lt;contributors&gt;&lt;authors&gt;&lt;author&gt;Murphy, H. M.&lt;/author&gt;&lt;author&gt;Pepin, P.&lt;/author&gt;&lt;author&gt;Robert, D&lt;/author&gt;&lt;/authors&gt;&lt;/contributors&gt;&lt;added-date format="utc"&gt;1516736042&lt;/added-date&gt;&lt;ref-type name="Journal Article"&gt;17&lt;/ref-type&gt;&lt;dates&gt;&lt;year&gt;2018&lt;/year&gt;&lt;/dates&gt;&lt;rec-number&gt;151&lt;/rec-number&gt;&lt;last-updated-date format="utc"&gt;1517494366&lt;/last-updated-date&gt;&lt;electronic-resource-num&gt;https://doi.org/10.1016/j.fishres.2017.12.005&lt;/electronic-resource-num&gt;&lt;volume&gt;200&lt;/volume&gt;&lt;/record&gt;&lt;/Cite&gt;&lt;/EndNote&gt;</w:instrText>
+        <w:instrText xml:space="preserve"> ADDIN EN.CITE &lt;EndNote&gt;&lt;Cite&gt;&lt;Author&gt;DFO&lt;/Author&gt;&lt;Year&gt;2015&lt;/Year&gt;&lt;RecNum&gt;930&lt;/RecNum&gt;&lt;IDText&gt;Assessment of capelin in subarea 2 and divisions 3KL in 2015&lt;/IDText&gt;&lt;DisplayText&gt;(DFO 2015)&lt;/DisplayText&gt;&lt;record&gt;&lt;rec-number&gt;930&lt;/rec-number&gt;&lt;foreign-keys&gt;&lt;key app="EN" db-id="2pv5prxr6xz2a4ea50h5dww0ewvx0ttdtdsa" timestamp="1518452662"&gt;930&lt;/key&gt;&lt;/foreign-keys&gt;&lt;ref-type name="Government Document"&gt;46&lt;/ref-type&gt;&lt;contributors&gt;&lt;authors&gt;&lt;author&gt;DFO&lt;/author&gt;&lt;/authors&gt;&lt;/contributors&gt;&lt;titles&gt;&lt;title&gt;Assessment of capelin in subarea 2 and divisions 3KL in 2015&lt;/title&gt;&lt;/titles&gt;&lt;dates&gt;&lt;year&gt;2015&lt;/year&gt;&lt;/dates&gt;&lt;publisher&gt;DFO Can. Sci. Advis. Sec. Sci. Advis. Rep. 2015/036&lt;/publisher&gt;&lt;urls&gt;&lt;/urls&gt;&lt;/record&gt;&lt;/Cite&gt;&lt;/EndNote&gt;</w:instrText>
       </w:r>
       <w:r>
         <w:fldChar w:fldCharType="separate"/>
@@ -1265,28 +1530,49 @@
         <w:rPr>
           <w:noProof/>
         </w:rPr>
-        <w:t>(Nakashima and Mowbray, 2014, Murphy et al., 2018)</w:t>
-      </w:r>
-      <w:r>
-        <w:fldChar w:fldCharType="end"/>
-      </w:r>
-      <w:r>
-        <w:t xml:space="preserve"> </w:t>
-      </w:r>
-      <w:r>
-        <w:t xml:space="preserve">and the fall multi-species </w:t>
-      </w:r>
-      <w:r>
-        <w:t xml:space="preserve">bottom </w:t>
-      </w:r>
-      <w:r>
-        <w:t xml:space="preserve">trawl surveys </w:t>
+        <w:t>(DFO 2015)</w:t>
+      </w:r>
+      <w:r>
+        <w:fldChar w:fldCharType="end"/>
+      </w:r>
+      <w:r>
+        <w:t xml:space="preserve">. </w:t>
+      </w:r>
+      <w:r>
+        <w:t xml:space="preserve">This change in distribution </w:t>
+      </w:r>
+      <w:r>
+        <w:t>was</w:t>
+      </w:r>
+      <w:r>
+        <w:t xml:space="preserve"> similar to capelin distribution in the fall in the 1980s</w:t>
+      </w:r>
+      <w:r>
+        <w:t>, when c</w:t>
+      </w:r>
+      <w:r>
+        <w:t>apelin biomass was much higher.</w:t>
+      </w:r>
+      <w:r>
+        <w:t xml:space="preserve"> This</w:t>
+      </w:r>
+      <w:r>
+        <w:t xml:space="preserve"> change in distribution reflected</w:t>
+      </w:r>
+      <w:r>
+        <w:t xml:space="preserve"> a higher biomass</w:t>
+      </w:r>
+      <w:r>
+        <w:t xml:space="preserve"> of capelin detected in the acoustic survey </w:t>
+      </w:r>
+      <w:r>
+        <w:t xml:space="preserve">in those years </w:t>
       </w:r>
       <w:r>
         <w:fldChar w:fldCharType="begin"/>
       </w:r>
       <w:r>
-        <w:instrText xml:space="preserve"> ADDIN EN.CITE &lt;EndNote&gt;&lt;Cite&gt;&lt;Author&gt;DFO&lt;/Author&gt;&lt;Year&gt;2015&lt;/Year&gt;&lt;IDText&gt;Assessment of capelin in subarea 2 and divisions 3KL in 2015&lt;/IDText&gt;&lt;DisplayText&gt;(DFO, 2015)&lt;/DisplayText&gt;&lt;record&gt;&lt;titles&gt;&lt;title&gt;Assessment of capelin in subarea 2 and divisions 3KL in 2015&lt;/title&gt;&lt;/titles&gt;&lt;contributors&gt;&lt;authors&gt;&lt;author&gt;DFO&lt;/author&gt;&lt;/authors&gt;&lt;/contributors&gt;&lt;added-date format="utc"&gt;1516801023&lt;/added-date&gt;&lt;ref-type name="Government Document"&gt;46&lt;/ref-type&gt;&lt;dates&gt;&lt;year&gt;2015&lt;/year&gt;&lt;/dates&gt;&lt;rec-number&gt;160&lt;/rec-number&gt;&lt;publisher&gt;DFO Can. Sci. Advis. Sec. Sci. Advis. Rep. 2015/036&lt;/publisher&gt;&lt;last-updated-date format="utc"&gt;1517494326&lt;/last-updated-date&gt;&lt;/record&gt;&lt;/Cite&gt;&lt;/EndNote&gt;</w:instrText>
+        <w:instrText xml:space="preserve"> ADDIN EN.CITE &lt;EndNote&gt;&lt;Cite&gt;&lt;Author&gt;DFO&lt;/Author&gt;&lt;Year&gt;2015&lt;/Year&gt;&lt;RecNum&gt;930&lt;/RecNum&gt;&lt;IDText&gt;Assessment of capelin in subarea 2 and divisions 3KL in 2015&lt;/IDText&gt;&lt;DisplayText&gt;(DFO 2015)&lt;/DisplayText&gt;&lt;record&gt;&lt;rec-number&gt;930&lt;/rec-number&gt;&lt;foreign-keys&gt;&lt;key app="EN" db-id="2pv5prxr6xz2a4ea50h5dww0ewvx0ttdtdsa" timestamp="1518452662"&gt;930&lt;/key&gt;&lt;/foreign-keys&gt;&lt;ref-type name="Government Document"&gt;46&lt;/ref-type&gt;&lt;contributors&gt;&lt;authors&gt;&lt;author&gt;DFO&lt;/author&gt;&lt;/authors&gt;&lt;/contributors&gt;&lt;titles&gt;&lt;title&gt;Assessment of capelin in subarea 2 and divisions 3KL in 2015&lt;/title&gt;&lt;/titles&gt;&lt;dates&gt;&lt;year&gt;2015&lt;/year&gt;&lt;/dates&gt;&lt;publisher&gt;DFO Can. Sci. Advis. Sec. Sci. Advis. Rep. 2015/036&lt;/publisher&gt;&lt;urls&gt;&lt;/urls&gt;&lt;/record&gt;&lt;/Cite&gt;&lt;Cite&gt;&lt;Author&gt;DFO&lt;/Author&gt;&lt;Year&gt;2015&lt;/Year&gt;&lt;RecNum&gt;930&lt;/RecNum&gt;&lt;IDText&gt;Assessment of capelin in subarea 2 and divisions 3KL in 2015&lt;/IDText&gt;&lt;record&gt;&lt;rec-number&gt;930&lt;/rec-number&gt;&lt;foreign-keys&gt;&lt;key app="EN" db-id="2pv5prxr6xz2a4ea50h5dww0ewvx0ttdtdsa" timestamp="1518452662"&gt;930&lt;/key&gt;&lt;/foreign-keys&gt;&lt;ref-type name="Government Document"&gt;46&lt;/ref-type&gt;&lt;contributors&gt;&lt;authors&gt;&lt;author&gt;DFO&lt;/author&gt;&lt;/authors&gt;&lt;/contributors&gt;&lt;titles&gt;&lt;title&gt;Assessment of capelin in subarea 2 and divisions 3KL in 2015&lt;/title&gt;&lt;/titles&gt;&lt;dates&gt;&lt;year&gt;2015&lt;/year&gt;&lt;/dates&gt;&lt;publisher&gt;DFO Can. Sci. Advis. Sec. Sci. Advis. Rep. 2015/036&lt;/publisher&gt;&lt;urls&gt;&lt;/urls&gt;&lt;/record&gt;&lt;/Cite&gt;&lt;/EndNote&gt;</w:instrText>
       </w:r>
       <w:r>
         <w:fldChar w:fldCharType="separate"/>
@@ -1295,207 +1581,7 @@
         <w:rPr>
           <w:noProof/>
         </w:rPr>
-        <w:t>(DFO, 2015</w:t>
-      </w:r>
-      <w:r>
-        <w:rPr>
-          <w:noProof/>
-        </w:rPr>
-        <w:t>; Figure X</w:t>
-      </w:r>
-      <w:r>
-        <w:rPr>
-          <w:noProof/>
-        </w:rPr>
-        <w:t>)</w:t>
-      </w:r>
-      <w:r>
-        <w:fldChar w:fldCharType="end"/>
-      </w:r>
-      <w:r>
-        <w:t xml:space="preserve">. There was an increase in </w:t>
-      </w:r>
-      <w:r>
-        <w:t xml:space="preserve">the </w:t>
-      </w:r>
-      <w:r>
-        <w:t xml:space="preserve">larval </w:t>
-      </w:r>
-      <w:r>
-        <w:t xml:space="preserve">index </w:t>
-      </w:r>
-      <w:r>
-        <w:t xml:space="preserve">in </w:t>
-      </w:r>
-      <w:r>
-        <w:t>the mid- 2000s as well as in 2011-13</w:t>
-      </w:r>
-      <w:r>
-        <w:t xml:space="preserve">, </w:t>
-      </w:r>
-      <w:r>
-        <w:t xml:space="preserve">and these increases in recruitment were detected </w:t>
-      </w:r>
-      <w:r>
-        <w:t xml:space="preserve">in the </w:t>
-      </w:r>
-      <w:r>
-        <w:t>acoustic survey</w:t>
-      </w:r>
-      <w:r>
-        <w:t xml:space="preserve"> </w:t>
-      </w:r>
-      <w:r>
-        <w:fldChar w:fldCharType="begin"/>
-      </w:r>
-      <w:r>
-        <w:instrText xml:space="preserve"> ADDIN EN.CITE &lt;EndNote&gt;&lt;Cite&gt;&lt;Author&gt;Murphy&lt;/Author&gt;&lt;Year&gt;2018&lt;/Year&gt;&lt;IDText&gt;Re-visiting the drivers of capelin recruitment in Newfoundland since 1991&lt;/IDText&gt;&lt;DisplayText&gt;(Murphy et al., 2018, DFO, 2015)&lt;/DisplayText&gt;&lt;record&gt;&lt;titles&gt;&lt;title&gt;Re-visiting the drivers of capelin recruitment in Newfoundland since 1991&lt;/title&gt;&lt;secondary-title&gt;Fish. Res.&lt;/secondary-title&gt;&lt;/titles&gt;&lt;pages&gt;1-10&lt;/pages&gt;&lt;contributors&gt;&lt;authors&gt;&lt;author&gt;Murphy, H. M.&lt;/author&gt;&lt;author&gt;Pepin, P.&lt;/author&gt;&lt;author&gt;Robert, D&lt;/author&gt;&lt;/authors&gt;&lt;/contributors&gt;&lt;added-date format="utc"&gt;1516736042&lt;/added-date&gt;&lt;ref-type name="Journal Article"&gt;17&lt;/ref-type&gt;&lt;dates&gt;&lt;year&gt;2018&lt;/year&gt;&lt;/dates&gt;&lt;rec-number&gt;151&lt;/rec-number&gt;&lt;last-updated-date format="utc"&gt;1517494366&lt;/last-updated-date&gt;&lt;electronic-resource-num&gt;https://doi.org/10.1016/j.fishres.2017.12.005&lt;/electronic-resource-num&gt;&lt;volume&gt;200&lt;/volume&gt;&lt;/record&gt;&lt;/Cite&gt;&lt;Cite&gt;&lt;Author&gt;DFO&lt;/Author&gt;&lt;Year&gt;2015&lt;/Year&gt;&lt;IDText&gt;Assessment of capelin in subarea 2 and divisions 3KL in 2015&lt;/IDText&gt;&lt;record&gt;&lt;titles&gt;&lt;title&gt;Assessment of capelin in subarea 2 and divisions 3KL in 2015&lt;/title&gt;&lt;/titles&gt;&lt;contributors&gt;&lt;authors&gt;&lt;author&gt;DFO&lt;/author&gt;&lt;/authors&gt;&lt;/contributors&gt;&lt;added-date format="utc"&gt;1516801023&lt;/added-date&gt;&lt;ref-type name="Government Document"&gt;46&lt;/ref-type&gt;&lt;dates&gt;&lt;year&gt;2015&lt;/year&gt;&lt;/dates&gt;&lt;rec-number&gt;160&lt;/rec-number&gt;&lt;publisher&gt;DFO Can. Sci. Advis. Sec. Sci. Advis. Rep. 2015/036&lt;/publisher&gt;&lt;last-updated-date format="utc"&gt;1517494326&lt;/last-updated-date&gt;&lt;/record&gt;&lt;/Cite&gt;&lt;/EndNote&gt;</w:instrText>
-      </w:r>
-      <w:r>
-        <w:fldChar w:fldCharType="separate"/>
-      </w:r>
-      <w:r>
-        <w:rPr>
-          <w:noProof/>
-        </w:rPr>
-        <w:t>(Murphy et al., 2018, DFO, 2015)</w:t>
-      </w:r>
-      <w:r>
-        <w:fldChar w:fldCharType="end"/>
-      </w:r>
-      <w:r>
-        <w:t xml:space="preserve">.  In the </w:t>
-      </w:r>
-      <w:r>
-        <w:t xml:space="preserve">fall multi-species </w:t>
-      </w:r>
-      <w:r>
-        <w:t xml:space="preserve">bottom </w:t>
-      </w:r>
-      <w:r>
-        <w:t xml:space="preserve">trawl surveys, </w:t>
-      </w:r>
-      <w:r>
-        <w:t xml:space="preserve">there were </w:t>
-      </w:r>
-      <w:r>
-        <w:t xml:space="preserve">changes in </w:t>
-      </w:r>
-      <w:r>
-        <w:t xml:space="preserve">the </w:t>
-      </w:r>
-      <w:r>
-        <w:t xml:space="preserve">distribution </w:t>
-      </w:r>
-      <w:r>
-        <w:t xml:space="preserve">of capelin sampled in the </w:t>
-      </w:r>
-      <w:r>
-        <w:t>fall</w:t>
-      </w:r>
-      <w:r>
-        <w:t xml:space="preserve"> </w:t>
-      </w:r>
-      <w:r>
-        <w:t xml:space="preserve">for the years </w:t>
-      </w:r>
-      <w:r>
-        <w:t>2006-2007 and 2011-2014</w:t>
-      </w:r>
-      <w:r>
-        <w:t xml:space="preserve"> </w:t>
-      </w:r>
-      <w:r>
-        <w:t>where capelin were distributed further north</w:t>
-      </w:r>
-      <w:r>
-        <w:t xml:space="preserve"> </w:t>
-      </w:r>
-      <w:r>
-        <w:fldChar w:fldCharType="begin"/>
-      </w:r>
-      <w:r>
-        <w:instrText xml:space="preserve"> ADDIN EN.CITE &lt;EndNote&gt;&lt;Cite&gt;&lt;Author&gt;DFO&lt;/Author&gt;&lt;Year&gt;2015&lt;/Year&gt;&lt;IDText&gt;Assessment of capelin in subarea 2 and divisions 3KL in 2015&lt;/IDText&gt;&lt;DisplayText&gt;(DFO, 2015)&lt;/DisplayText&gt;&lt;record&gt;&lt;titles&gt;&lt;title&gt;Assessment of capelin in subarea 2 and divisions 3KL in 2015&lt;/title&gt;&lt;/titles&gt;&lt;contributors&gt;&lt;authors&gt;&lt;author&gt;DFO&lt;/author&gt;&lt;/authors&gt;&lt;/contributors&gt;&lt;added-date format="utc"&gt;1516801023&lt;/added-date&gt;&lt;ref-type name="Government Document"&gt;46&lt;/ref-type&gt;&lt;dates&gt;&lt;year&gt;2015&lt;/year&gt;&lt;/dates&gt;&lt;rec-number&gt;160&lt;/rec-number&gt;&lt;publisher&gt;DFO Can. Sci. Advis. Sec. Sci. Advis. Rep. 2015/036&lt;/publisher&gt;&lt;last-updated-date format="utc"&gt;1517494326&lt;/last-updated-date&gt;&lt;/record&gt;&lt;/Cite&gt;&lt;/EndNote&gt;</w:instrText>
-      </w:r>
-      <w:r>
-        <w:fldChar w:fldCharType="separate"/>
-      </w:r>
-      <w:r>
-        <w:rPr>
-          <w:noProof/>
-        </w:rPr>
-        <w:t>(DFO, 2015</w:t>
-      </w:r>
-      <w:r>
-        <w:rPr>
-          <w:noProof/>
-        </w:rPr>
-        <w:t xml:space="preserve">; Figure </w:t>
-      </w:r>
-      <w:bookmarkStart w:id="0" w:name="_GoBack"/>
-      <w:bookmarkEnd w:id="0"/>
-      <w:r>
-        <w:rPr>
-          <w:noProof/>
-        </w:rPr>
-        <w:t>X</w:t>
-      </w:r>
-      <w:r>
-        <w:rPr>
-          <w:noProof/>
-        </w:rPr>
-        <w:t>)</w:t>
-      </w:r>
-      <w:r>
-        <w:fldChar w:fldCharType="end"/>
-      </w:r>
-      <w:r>
-        <w:t xml:space="preserve">. </w:t>
-      </w:r>
-      <w:r>
-        <w:t xml:space="preserve">This change in distribution </w:t>
-      </w:r>
-      <w:r>
-        <w:t>was</w:t>
-      </w:r>
-      <w:r>
-        <w:t xml:space="preserve"> similar to capelin distribution in the fall in the 1980s</w:t>
-      </w:r>
-      <w:r>
-        <w:t>, when c</w:t>
-      </w:r>
-      <w:r>
-        <w:t>apelin biomass was much higher.</w:t>
-      </w:r>
-      <w:r>
-        <w:t xml:space="preserve"> This</w:t>
-      </w:r>
-      <w:r>
-        <w:t xml:space="preserve"> change in distribution reflected</w:t>
-      </w:r>
-      <w:r>
-        <w:t xml:space="preserve"> a higher biomass</w:t>
-      </w:r>
-      <w:r>
-        <w:t xml:space="preserve"> of capelin detected in the acoustic survey </w:t>
-      </w:r>
-      <w:r>
-        <w:t xml:space="preserve">in those years </w:t>
-      </w:r>
-      <w:r>
-        <w:fldChar w:fldCharType="begin"/>
-      </w:r>
-      <w:r>
-        <w:instrText xml:space="preserve"> ADDIN EN.CITE &lt;EndNote&gt;&lt;Cite&gt;&lt;Author&gt;DFO&lt;/Author&gt;&lt;Year&gt;2015&lt;/Year&gt;&lt;IDText&gt;Assessment of capelin in subarea 2 and divisions 3KL in 2015&lt;/IDText&gt;&lt;DisplayText&gt;(DFO, 2015)&lt;/DisplayText&gt;&lt;record&gt;&lt;titles&gt;&lt;title&gt;Assessment of capelin in subarea 2 and divisions 3KL in 2015&lt;/title&gt;&lt;/titles&gt;&lt;contributors&gt;&lt;authors&gt;&lt;author&gt;DFO&lt;/author&gt;&lt;/authors&gt;&lt;/contributors&gt;&lt;added-date format="utc"&gt;1516801023&lt;/added-date&gt;&lt;ref-type name="Government Document"&gt;46&lt;/ref-type&gt;&lt;dates&gt;&lt;year&gt;2015&lt;/year&gt;&lt;/dates&gt;&lt;rec-number&gt;160&lt;/rec-number&gt;&lt;publisher&gt;DFO Can. Sci. Advis. Sec. Sci. Advis. Rep. 2015/036&lt;/publisher&gt;&lt;last-updated-date format="utc"&gt;1516801115&lt;/last-updated-date&gt;&lt;contributors&gt;&lt;secondary-authors&gt;&lt;author&gt;Fisheries and Oceans Canada&lt;/author&gt;&lt;/secondary-authors&gt;&lt;/contributors&gt;&lt;/record&gt;&lt;/Cite&gt;&lt;Cite&gt;&lt;Author&gt;DFO&lt;/Author&gt;&lt;Year&gt;2015&lt;/Year&gt;&lt;IDText&gt;Assessment of capelin in subarea 2 and divisions 3KL in 2015&lt;/IDText&gt;&lt;record&gt;&lt;titles&gt;&lt;title&gt;Assessment of capelin in subarea 2 and divisions 3KL in 2015&lt;/title&gt;&lt;/titles&gt;&lt;contributors&gt;&lt;authors&gt;&lt;author&gt;DFO&lt;/author&gt;&lt;/authors&gt;&lt;/contributors&gt;&lt;added-date format="utc"&gt;1516801023&lt;/added-date&gt;&lt;ref-type name="Government Document"&gt;46&lt;/ref-type&gt;&lt;dates&gt;&lt;year&gt;2015&lt;/year&gt;&lt;/dates&gt;&lt;rec-number&gt;160&lt;/rec-number&gt;&lt;publisher&gt;DFO Can. Sci. Advis. Sec. Sci. Advis. Rep. 2015/036&lt;/publisher&gt;&lt;last-updated-date format="utc"&gt;1517494326&lt;/last-updated-date&gt;&lt;/record&gt;&lt;/Cite&gt;&lt;/EndNote&gt;</w:instrText>
-      </w:r>
-      <w:r>
-        <w:fldChar w:fldCharType="separate"/>
-      </w:r>
-      <w:r>
-        <w:rPr>
-          <w:noProof/>
-        </w:rPr>
-        <w:t>(DFO, 2015)</w:t>
+        <w:t>(DFO 2015)</w:t>
       </w:r>
       <w:r>
         <w:fldChar w:fldCharType="end"/>
@@ -1555,7 +1641,7 @@
         <w:fldChar w:fldCharType="begin"/>
       </w:r>
       <w:r>
-        <w:instrText xml:space="preserve"> ADDIN EN.CITE &lt;EndNote&gt;&lt;Cite&gt;&lt;Author&gt;Carscadden&lt;/Author&gt;&lt;Year&gt;2000&lt;/Year&gt;&lt;IDText&gt;Evaluation of an environment-recruitment model for capelin (Mallotus villosus)&lt;/IDText&gt;&lt;DisplayText&gt;(Carscadden et al., 2000)&lt;/DisplayText&gt;&lt;record&gt;&lt;titles&gt;&lt;title&gt;&lt;style font="default" size="100%"&gt;Evaluation of an environment-recruitment model for capelin (M&lt;/style&gt;&lt;style face="italic" font="default" size="100%"&gt;allotus villosus)&lt;/style&gt;&lt;/title&gt;&lt;secondary-title&gt;ICES J. Mar. Sci.&lt;/secondary-title&gt;&lt;/titles&gt;&lt;pages&gt;412-418&lt;/pages&gt;&lt;contributors&gt;&lt;authors&gt;&lt;author&gt;Carscadden, J. E.&lt;/author&gt;&lt;author&gt;Frank, K. T.&lt;/author&gt;&lt;author&gt;Leggett, W. C.&lt;/author&gt;&lt;/authors&gt;&lt;/contributors&gt;&lt;added-date format="utc"&gt;1516736265&lt;/added-date&gt;&lt;ref-type name="Journal Article"&gt;17&lt;/ref-type&gt;&lt;dates&gt;&lt;year&gt;2000&lt;/year&gt;&lt;/dates&gt;&lt;rec-number&gt;153&lt;/rec-number&gt;&lt;last-updated-date format="utc"&gt;1516797880&lt;/last-updated-date&gt;&lt;volume&gt;57&lt;/volume&gt;&lt;/record&gt;&lt;/Cite&gt;&lt;/EndNote&gt;</w:instrText>
+        <w:instrText xml:space="preserve"> ADDIN EN.CITE &lt;EndNote&gt;&lt;Cite&gt;&lt;Author&gt;Carscadden&lt;/Author&gt;&lt;Year&gt;2000&lt;/Year&gt;&lt;RecNum&gt;931&lt;/RecNum&gt;&lt;IDText&gt;Evaluation of an environment-recruitment model for capelin (Mallotus villosus)&lt;/IDText&gt;&lt;DisplayText&gt;(Carscadden et al. 2000)&lt;/DisplayText&gt;&lt;record&gt;&lt;rec-number&gt;931&lt;/rec-number&gt;&lt;foreign-keys&gt;&lt;key app="EN" db-id="2pv5prxr6xz2a4ea50h5dww0ewvx0ttdtdsa" timestamp="1518452663"&gt;931&lt;/key&gt;&lt;/foreign-keys&gt;&lt;ref-type name="Journal Article"&gt;17&lt;/ref-type&gt;&lt;contributors&gt;&lt;authors&gt;&lt;author&gt;Carscadden, J. E.&lt;/author&gt;&lt;author&gt;Frank, K. T.&lt;/author&gt;&lt;author&gt;Leggett, W. C.&lt;/author&gt;&lt;/authors&gt;&lt;/contributors&gt;&lt;titles&gt;&lt;title&gt;&lt;style face="normal" font="default" size="100%"&gt;Evaluation of an environment-recruitment model for capelin (M&lt;/style&gt;&lt;style face="italic" font="default" size="100%"&gt;allotus villosus)&lt;/style&gt;&lt;/title&gt;&lt;secondary-title&gt;ICES J. Mar. Sci.&lt;/secondary-title&gt;&lt;/titles&gt;&lt;periodical&gt;&lt;full-title&gt;ICES J. Mar. Sci.&lt;/full-title&gt;&lt;/periodical&gt;&lt;pages&gt;412-418&lt;/pages&gt;&lt;volume&gt;57&lt;/volume&gt;&lt;dates&gt;&lt;year&gt;2000&lt;/year&gt;&lt;/dates&gt;&lt;urls&gt;&lt;/urls&gt;&lt;/record&gt;&lt;/Cite&gt;&lt;/EndNote&gt;</w:instrText>
       </w:r>
       <w:r>
         <w:fldChar w:fldCharType="separate"/>
@@ -1564,7 +1650,7 @@
         <w:rPr>
           <w:noProof/>
         </w:rPr>
-        <w:t>(Carscadden et al., 2000)</w:t>
+        <w:t>(Carscadden et al. 2000)</w:t>
       </w:r>
       <w:r>
         <w:fldChar w:fldCharType="end"/>
@@ -1572,69 +1658,87 @@
       <w:r>
         <w:t xml:space="preserve">, low capelin biomass can be related to high capelin larval productivity and vice versa, as survival in the larval stage, rather than the egg stage, is related to recruitment </w:t>
       </w:r>
+      <w:bookmarkStart w:id="0" w:name="_GoBack"/>
+      <w:bookmarkEnd w:id="0"/>
       <w:r>
         <w:fldChar w:fldCharType="begin">
-          <w:fldData xml:space="preserve">PEVuZE5vdGU+PENpdGU+PEF1dGhvcj5GcmFuazwvQXV0aG9yPjxZZWFyPjE5ODE8L1llYXI+PElE
-VGV4dD5XaW5kIHJlZ3VsYXRpb24gb2YgZW1lcmdlbmNlIHRpbWVzIGFuZCBlYXJseSBsYXJ2YWwg
-c3Vydml2YWwgaW4gY2FwZWxpbiAoTWFsbG90dXMgdmlsbG9zdXMpPC9JRFRleHQ+PERpc3BsYXlU
-ZXh0PihGcmFuayBhbmQgTGVnZ2V0dCwgMTk4MSwgTGVnZ2V0dCBldCBhbC4sIDE5ODQsIERhbGxl
-eSBldCBhbC4sIDIwMDIsIE11cnBoeSBldCBhbC4sIDIwMTgpPC9EaXNwbGF5VGV4dD48cmVjb3Jk
-Pjx0aXRsZXM+PHRpdGxlPjxzdHlsZSBmb250PSJkZWZhdWx0IiBzaXplPSIxMDAlIj5XaW5kIHJl
-Z3VsYXRpb24gb2YgZW1lcmdlbmNlIHRpbWVzIGFuZCBlYXJseSBsYXJ2YWwgc3Vydml2YWwgaW4g
-Y2FwZWxpbiAoTTwvc3R5bGU+PHN0eWxlIGZhY2U9Iml0YWxpYyIgZm9udD0iZGVmYXVsdCIgc2l6
-ZT0iMTAwJSI+YWxsb3R1cyB2aWxsb3N1cyk8L3N0eWxlPjwvdGl0bGU+PHNlY29uZGFyeS10aXRs
-ZT5DYW4uIEouIEZpc2guIEFxdWF0LiBTY2kuPC9zZWNvbmRhcnktdGl0bGU+PC90aXRsZXM+PHBh
-Z2VzPjIxNS0yMjM8L3BhZ2VzPjxjb250cmlidXRvcnM+PGF1dGhvcnM+PGF1dGhvcj5GcmFuaywg
-Sy4gVC48L2F1dGhvcj48YXV0aG9yPkxlZ2dldHQsIFcuIEMuPC9hdXRob3I+PC9hdXRob3JzPjwv
-Y29udHJpYnV0b3JzPjxhZGRlZC1kYXRlIGZvcm1hdD0idXRjIj4xNTE2NzM2MzcwPC9hZGRlZC1k
-YXRlPjxyZWYtdHlwZSBuYW1lPSJKb3VybmFsIEFydGljbGUiPjE3PC9yZWYtdHlwZT48ZGF0ZXM+
-PHllYXI+MTk4MTwveWVhcj48L2RhdGVzPjxyZWMtbnVtYmVyPjE1NDwvcmVjLW51bWJlcj48bGFz
-dC11cGRhdGVkLWRhdGUgZm9ybWF0PSJ1dGMiPjE1MTY3OTc5NjI8L2xhc3QtdXBkYXRlZC1kYXRl
-Pjx2b2x1bWU+Mzg8L3ZvbHVtZT48L3JlY29yZD48L0NpdGU+PENpdGU+PEF1dGhvcj5MZWdnZXR0
-PC9BdXRob3I+PFllYXI+MTk4NDwvWWVhcj48SURUZXh0Pk1ldGVvcm9sb2dpY2FsIGFuZCBoeWRy
-b2dyYXBoaWMgcmVndWxhdGlvbiBvZiB5ZWFyLWNsYXNzIHN0cmVuZ3RoIGluIGNhcGVsaW4gKE1h
-bGxvdHVzIHZpbGxvc3VzKTwvSURUZXh0PjxyZWNvcmQ+PHRpdGxlcz48dGl0bGU+PHN0eWxlIGZv
-bnQ9ImRlZmF1bHQiIHNpemU9IjEwMCUiPk1ldGVvcm9sb2dpY2FsIGFuZCBoeWRyb2dyYXBoaWMg
-cmVndWxhdGlvbiBvZiB5ZWFyLWNsYXNzIHN0cmVuZ3RoIGluIGNhcGVsaW4gKE08L3N0eWxlPjxz
-dHlsZSBmYWNlPSJpdGFsaWMiIGZvbnQ9ImRlZmF1bHQiIHNpemU9IjEwMCUiPmFsbG90dXMgdmls
-bG9zdXMpPC9zdHlsZT48L3RpdGxlPjxzZWNvbmRhcnktdGl0bGU+Q2FuLiBKLiBGaXNoLiBBcXVh
-dC4gU2NpLjwvc2Vjb25kYXJ5LXRpdGxlPjwvdGl0bGVzPjxwYWdlcz4xMTkzLTEyMDE8L3BhZ2Vz
-Pjxjb250cmlidXRvcnM+PGF1dGhvcnM+PGF1dGhvcj5MZWdnZXR0LCBXLkMuPC9hdXRob3I+PGF1
-dGhvcj5GcmFuaywgSy4gVC48L2F1dGhvcj48YXV0aG9yPkNhcnNjYWRkZW4sIEouIEUuPC9hdXRo
-b3I+PC9hdXRob3JzPjwvY29udHJpYnV0b3JzPjxhZGRlZC1kYXRlIGZvcm1hdD0idXRjIj4xNTE2
-NzM2NDYyPC9hZGRlZC1kYXRlPjxyZWYtdHlwZSBuYW1lPSJKb3VybmFsIEFydGljbGUiPjE3PC9y
-ZWYtdHlwZT48ZGF0ZXM+PHllYXI+MTk4NDwveWVhcj48L2RhdGVzPjxyZWMtbnVtYmVyPjE1NTwv
-cmVjLW51bWJlcj48bGFzdC11cGRhdGVkLWRhdGUgZm9ybWF0PSJ1dGMiPjE1MTY3OTgwMjk8L2xh
-c3QtdXBkYXRlZC1kYXRlPjx2b2x1bWU+NDE8L3ZvbHVtZT48L3JlY29yZD48L0NpdGU+PENpdGU+
-PEF1dGhvcj5EYWxsZXk8L0F1dGhvcj48WWVhcj4yMDAyPC9ZZWFyPjxJRFRleHQ+QXRtb3NwaGVy
-aWMgZm9yY2luZywgbGFydmFsIGRyaWZ0LCBhbmQgcmVjcnVpdG1lbnQgb2YgY2FwZWxpbiAoTWFs
-bG90dXMgdmlsbG9zdXMpPC9JRFRleHQ+PHJlY29yZD48dGl0bGVzPjx0aXRsZT48c3R5bGUgZm9u
-dD0iZGVmYXVsdCIgc2l6ZT0iMTAwJSI+QXRtb3NwaGVyaWMgZm9yY2luZywgbGFydmFsIGRyaWZ0
-LCBhbmQgcmVjcnVpdG1lbnQgb2YgY2FwZWxpbiAoTTwvc3R5bGU+PHN0eWxlIGZhY2U9Iml0YWxp
-YyIgZm9udD0iZGVmYXVsdCIgc2l6ZT0iMTAwJSI+YWxsb3R1cyB2aWxsb3N1cyk8L3N0eWxlPjwv
-dGl0bGU+PHNlY29uZGFyeS10aXRsZT5JQ0VTIEouIE1hci4gU2NpLjwvc2Vjb25kYXJ5LXRpdGxl
-PjwvdGl0bGVzPjxwYWdlcz45MjktOTQxPC9wYWdlcz48Y29udHJpYnV0b3JzPjxhdXRob3JzPjxh
-dXRob3I+RGFsbGV5LCBFLiBMLjwvYXV0aG9yPjxhdXRob3I+QW5kZXJzb24sIEouIFQuPC9hdXRo
-b3I+PGF1dGhvcj5kZVlvdW5nLCBCLjwvYXV0aG9yPjwvYXV0aG9ycz48L2NvbnRyaWJ1dG9ycz48
-YWRkZWQtZGF0ZSBmb3JtYXQ9InV0YyI+MTUxNjczNjU1MzwvYWRkZWQtZGF0ZT48cmVmLXR5cGUg
-bmFtZT0iSm91cm5hbCBBcnRpY2xlIj4xNzwvcmVmLXR5cGU+PGRhdGVzPjx5ZWFyPjIwMDI8L3ll
-YXI+PC9kYXRlcz48cmVjLW51bWJlcj4xNTY8L3JlYy1udW1iZXI+PGxhc3QtdXBkYXRlZC1kYXRl
-IGZvcm1hdD0idXRjIj4xNTE2Nzk3OTA4PC9sYXN0LXVwZGF0ZWQtZGF0ZT48dm9sdW1lPjU5PC92
-b2x1bWU+PC9yZWNvcmQ+PC9DaXRlPjxDaXRlPjxBdXRob3I+TXVycGh5PC9BdXRob3I+PFllYXI+
-MjAxODwvWWVhcj48SURUZXh0PlJlLXZpc2l0aW5nIHRoZSBkcml2ZXJzIG9mIGNhcGVsaW4gcmVj
-cnVpdG1lbnQgaW4gTmV3Zm91bmRsYW5kIHNpbmNlIDE5OTE8L0lEVGV4dD48cmVjb3JkPjx0aXRs
-ZXM+PHRpdGxlPlJlLXZpc2l0aW5nIHRoZSBkcml2ZXJzIG9mIGNhcGVsaW4gcmVjcnVpdG1lbnQg
-aW4gTmV3Zm91bmRsYW5kIHNpbmNlIDE5OTE8L3RpdGxlPjxzZWNvbmRhcnktdGl0bGU+RmlzaC4g
-UmVzLjwvc2Vjb25kYXJ5LXRpdGxlPjwvdGl0bGVzPjxwYWdlcz4xLTEwPC9wYWdlcz48Y29udHJp
-YnV0b3JzPjxhdXRob3JzPjxhdXRob3I+TXVycGh5LCBILiBNLjwvYXV0aG9yPjxhdXRob3I+UGVw
-aW4sIFAuPC9hdXRob3I+PGF1dGhvcj5Sb2JlcnQsIEQ8L2F1dGhvcj48L2F1dGhvcnM+PC9jb250
-cmlidXRvcnM+PGFkZGVkLWRhdGUgZm9ybWF0PSJ1dGMiPjE1MTY3MzYwNDI8L2FkZGVkLWRhdGU+
-PHJlZi10eXBlIG5hbWU9IkpvdXJuYWwgQXJ0aWNsZSI+MTc8L3JlZi10eXBlPjxkYXRlcz48eWVh
-cj4yMDE4PC95ZWFyPjwvZGF0ZXM+PHJlYy1udW1iZXI+MTUxPC9yZWMtbnVtYmVyPjxsYXN0LXVw
-ZGF0ZWQtZGF0ZSBmb3JtYXQ9InV0YyI+MTUxNzQ5NDM2NjwvbGFzdC11cGRhdGVkLWRhdGU+PGVs
-ZWN0cm9uaWMtcmVzb3VyY2UtbnVtPmh0dHBzOi8vZG9pLm9yZy8xMC4xMDE2L2ouZmlzaHJlcy4y
-MDE3LjEyLjAwNTwvZWxlY3Ryb25pYy1yZXNvdXJjZS1udW0+PHZvbHVtZT4yMDA8L3ZvbHVtZT48
-L3JlY29yZD48L0NpdGU+PC9FbmROb3RlPgB=
+          <w:fldData xml:space="preserve">PEVuZE5vdGU+PENpdGU+PEF1dGhvcj5NdXJwaHk8L0F1dGhvcj48WWVhcj4yMDE4PC9ZZWFyPjxS
+ZWNOdW0+ODgwPC9SZWNOdW0+PERpc3BsYXlUZXh0PihGcmFuayAmYW1wOyBMZWdnZXR0IDE5ODEs
+IExlZ2dldHQgZXQgYWwuIDE5ODQsIERhbGxleSBldCBhbC4gMjAwMiwgTXVycGh5IGV0IGFsLiAy
+MDE4KTwvRGlzcGxheVRleHQ+PHJlY29yZD48cmVjLW51bWJlcj44ODA8L3JlYy1udW1iZXI+PGZv
+cmVpZ24ta2V5cz48a2V5IGFwcD0iRU4iIGRiLWlkPSIycHY1cHJ4cjZ4ejJhNGVhNTBoNWR3dzBl
+d3Z4MHR0ZHRkc2EiIHRpbWVzdGFtcD0iMTUxMzg3OTk4MSI+ODgwPC9rZXk+PC9mb3JlaWduLWtl
+eXM+PHJlZi10eXBlIG5hbWU9IkpvdXJuYWwgQXJ0aWNsZSI+MTc8L3JlZi10eXBlPjxjb250cmli
+dXRvcnM+PGF1dGhvcnM+PGF1dGhvcj5NdXJwaHksIEhhbm5haCBNLjwvYXV0aG9yPjxhdXRob3I+
+UGVwaW4sIFBpZXJyZTwvYXV0aG9yPjxhdXRob3I+Um9iZXJ0LCBEb21pbmlxdWU8L2F1dGhvcj48
+L2F1dGhvcnM+PC9jb250cmlidXRvcnM+PHRpdGxlcz48dGl0bGU+UmUtdmlzaXRpbmcgdGhlIGRy
+aXZlcnMgb2YgY2FwZWxpbiByZWNydWl0bWVudCBpbiBOZXdmb3VuZGxhbmQgc2luY2UgMTk5MTwv
+dGl0bGU+PHNlY29uZGFyeS10aXRsZT5GaXNoZXJpZXMgUmVzZWFyY2g8L3NlY29uZGFyeS10aXRs
+ZT48L3RpdGxlcz48cGVyaW9kaWNhbD48ZnVsbC10aXRsZT5GaXNoZXJpZXMgUmVzZWFyY2g8L2Z1
+bGwtdGl0bGU+PC9wZXJpb2RpY2FsPjxwYWdlcz4xLTEwPC9wYWdlcz48dm9sdW1lPjIwMDwvdm9s
+dW1lPjxrZXl3b3Jkcz48a2V5d29yZD5PdG9saXRoIG1pY3Jvc3RydWN0dXJlPC9rZXl3b3JkPjxr
+ZXl3b3JkPkdyb3d0aC1tb3J0YWxpdHkgaHlwb3RoZXNpczwva2V5d29yZD48a2V5d29yZD5Gb3Jh
+Z2UgZmlzaDwva2V5d29yZD48a2V5d29yZD5NYWxsb3R1cyB2aWxsb3N1czwva2V5d29yZD48L2tl
+eXdvcmRzPjxkYXRlcz48eWVhcj4yMDE4PC95ZWFyPjxwdWItZGF0ZXM+PGRhdGU+NC8vPC9kYXRl
+PjwvcHViLWRhdGVzPjwvZGF0ZXM+PGlzYm4+MDE2NS03ODM2PC9pc2JuPjx1cmxzPjxyZWxhdGVk
+LXVybHM+PHVybD5odHRwczovL3d3dy5zY2llbmNlZGlyZWN0LmNvbS9zY2llbmNlL2FydGljbGUv
+cGlpL1MwMTY1NzgzNjE3MzAzNDA1PC91cmw+PC9yZWxhdGVkLXVybHM+PC91cmxzPjxlbGVjdHJv
+bmljLXJlc291cmNlLW51bT5odHRwczovL2RvaS5vcmcvMTAuMTAxNi9qLmZpc2hyZXMuMjAxNy4x
+Mi4wMDU8L2VsZWN0cm9uaWMtcmVzb3VyY2UtbnVtPjwvcmVjb3JkPjwvQ2l0ZT48Q2l0ZT48QXV0
+aG9yPkZyYW5rPC9BdXRob3I+PFllYXI+MTk4MTwvWWVhcj48UmVjTnVtPjgzMzwvUmVjTnVtPjxy
+ZWNvcmQ+PHJlYy1udW1iZXI+ODMzPC9yZWMtbnVtYmVyPjxmb3JlaWduLWtleXM+PGtleSBhcHA9
+IkVOIiBkYi1pZD0iMnB2NXByeHI2eHoyYTRlYTUwaDVkd3cwZXd2eDB0dGR0ZHNhIiB0aW1lc3Rh
+bXA9IjE0NTY0MjQzMzciPjgzMzwva2V5PjwvZm9yZWlnbi1rZXlzPjxyZWYtdHlwZSBuYW1lPSJK
+b3VybmFsIEFydGljbGUiPjE3PC9yZWYtdHlwZT48Y29udHJpYnV0b3JzPjxhdXRob3JzPjxhdXRo
+b3I+RnJhbmssIEtlbm5ldGggVC48L2F1dGhvcj48YXV0aG9yPkxlZ2dldHQsIFcuIEMuPC9hdXRo
+b3I+PC9hdXRob3JzPjwvY29udHJpYnV0b3JzPjx0aXRsZXM+PHRpdGxlPjxzdHlsZSBmYWNlPSJu
+b3JtYWwiIGZvbnQ9ImRlZmF1bHQiIHNpemU9IjEwMCUiPldpbmQgcmVndWxhdGlvbiBvZiBlbWVy
+Z2VuY2UgdGltZXMgYW5kIGVhcmx5IGxhcnZhbCBzdXJ2aXZhbCBpbiBjYXBlbGluICg8L3N0eWxl
+PjxzdHlsZSBmYWNlPSJpdGFsaWMiIGZvbnQ9ImRlZmF1bHQiIHNpemU9IjEwMCUiPk1hbGxvdHVz
+IHZpbGxvc3VzPC9zdHlsZT48c3R5bGUgZmFjZT0ibm9ybWFsIiBmb250PSJkZWZhdWx0IiBzaXpl
+PSIxMDAlIj4pPC9zdHlsZT48L3RpdGxlPjxzZWNvbmRhcnktdGl0bGU+Q2FuYWRpYW4gSm91cm5h
+bCBvZiBGaXNoZXJpZXMgYW5kIEFxdWF0aWMgU2NpZW5jZXM8L3NlY29uZGFyeS10aXRsZT48L3Rp
+dGxlcz48cGVyaW9kaWNhbD48ZnVsbC10aXRsZT5DYW5hZGlhbiBKb3VybmFsIG9mIEZpc2hlcmll
+cyBhbmQgQXF1YXRpYyBTY2llbmNlczwvZnVsbC10aXRsZT48L3BlcmlvZGljYWw+PHBhZ2VzPjIx
+NS0yMjM8L3BhZ2VzPjx2b2x1bWU+Mzg8L3ZvbHVtZT48ZGF0ZXM+PHllYXI+MTk4MTwveWVhcj48
+L2RhdGVzPjx1cmxzPjwvdXJscz48L3JlY29yZD48L0NpdGU+PENpdGU+PEF1dGhvcj5EYWxsZXk8
+L0F1dGhvcj48WWVhcj4yMDAyPC9ZZWFyPjxSZWNOdW0+ODg4PC9SZWNOdW0+PHJlY29yZD48cmVj
+LW51bWJlcj44ODg8L3JlYy1udW1iZXI+PGZvcmVpZ24ta2V5cz48a2V5IGFwcD0iRU4iIGRiLWlk
+PSIycHY1cHJ4cjZ4ejJhNGVhNTBoNWR3dzBld3Z4MHR0ZHRkc2EiIHRpbWVzdGFtcD0iMTUxNjI4
+NTg4NyI+ODg4PC9rZXk+PC9mb3JlaWduLWtleXM+PHJlZi10eXBlIG5hbWU9IkpvdXJuYWwgQXJ0
+aWNsZSI+MTc8L3JlZi10eXBlPjxjb250cmlidXRvcnM+PGF1dGhvcnM+PGF1dGhvcj5EYWxsZXks
+IEVkZ2FyIEwuPC9hdXRob3I+PGF1dGhvcj5BbmRlcnNvbiwgSm9obiBULjwvYXV0aG9yPjxhdXRo
+b3I+ZGVZb3VuZywgQnJhZDwvYXV0aG9yPjwvYXV0aG9ycz48L2NvbnRyaWJ1dG9ycz48dGl0bGVz
+Pjx0aXRsZT5BdG1vc3BoZXJpYyBmb3JjaW5nLCBsYXJ2YWwgZHJpZnQsIGFuZCByZWNydWl0bWVu
+dCBvZiBjYXBlbGluICggTWFsbG90dXMgdmlsbG9zdXMgKTwvdGl0bGU+PHNlY29uZGFyeS10aXRs
+ZT5JQ0VTIEpvdXJuYWwgb2YgTWFyaW5lIFNjaWVuY2U8L3NlY29uZGFyeS10aXRsZT48L3RpdGxl
+cz48cGVyaW9kaWNhbD48ZnVsbC10aXRsZT5JQ0VTIEpvdXJuYWwgb2YgTWFyaW5lIFNjaWVuY2U8
+L2Z1bGwtdGl0bGU+PC9wZXJpb2RpY2FsPjxwYWdlcz45MjktOTQxPC9wYWdlcz48dm9sdW1lPjU5
+PC92b2x1bWU+PG51bWJlcj41PC9udW1iZXI+PGRhdGVzPjx5ZWFyPjIwMDI8L3llYXI+PC9kYXRl
+cz48aXNibj4xMDU0LTMxMzk8L2lzYm4+PHVybHM+PHJlbGF0ZWQtdXJscz48dXJsPmh0dHA6Ly9k
+eC5kb2kub3JnLzEwLjEwMDYvam1zYy4yMDAyLjEyNTE8L3VybD48L3JlbGF0ZWQtdXJscz48L3Vy
+bHM+PGVsZWN0cm9uaWMtcmVzb3VyY2UtbnVtPjEwLjEwMDYvam1zYy4yMDAyLjEyNTE8L2VsZWN0
+cm9uaWMtcmVzb3VyY2UtbnVtPjwvcmVjb3JkPjwvQ2l0ZT48Q2l0ZT48QXV0aG9yPkxlZ2dldHQ8
+L0F1dGhvcj48WWVhcj4xOTg0PC9ZZWFyPjxSZWNOdW0+MTg4PC9SZWNOdW0+PHJlY29yZD48cmVj
+LW51bWJlcj4xODg8L3JlYy1udW1iZXI+PGZvcmVpZ24ta2V5cz48a2V5IGFwcD0iRU4iIGRiLWlk
+PSIycHY1cHJ4cjZ4ejJhNGVhNTBoNWR3dzBld3Z4MHR0ZHRkc2EiIHRpbWVzdGFtcD0iMTQ0OTcx
+NzE0OSI+MTg4PC9rZXk+PC9mb3JlaWduLWtleXM+PHJlZi10eXBlIG5hbWU9IkpvdXJuYWwgQXJ0
+aWNsZSI+MTc8L3JlZi10eXBlPjxjb250cmlidXRvcnM+PGF1dGhvcnM+PGF1dGhvcj5MZWdnZXR0
+LCBXLkMuPC9hdXRob3I+PGF1dGhvcj5GcmFuaywgSy5ULjwvYXV0aG9yPjxhdXRob3I+Q2Fyc2Nh
+ZGRlbiwgSi5FLjwvYXV0aG9yPjwvYXV0aG9ycz48L2NvbnRyaWJ1dG9ycz48dGl0bGVzPjx0aXRs
+ZT48c3R5bGUgZmFjZT0ibm9ybWFsIiBmb250PSJkZWZhdWx0IiBzaXplPSIxMDAlIj5NZXRlb3Jv
+bG9naWNhbCBhbmQgaHlkcm9ncmFwaGljIHJlZ3VsYXRpb24gb2YgeWVhci1jbGFzcyBzdHJlbmd0
+aCBpbiBjYXBlbGluICg8L3N0eWxlPjxzdHlsZSBmYWNlPSJpdGFsaWMiIGZvbnQ9ImRlZmF1bHQi
+IHNpemU9IjEwMCUiPk1hbGxvdHVzIHZpbGxvc3VzPC9zdHlsZT48c3R5bGUgZmFjZT0ibm9ybWFs
+IiBmb250PSJkZWZhdWx0IiBzaXplPSIxMDAlIj4pPC9zdHlsZT48L3RpdGxlPjxzZWNvbmRhcnkt
+dGl0bGU+Q2FuYWRpYW4gSm91cm5hbCBvZiBGaXNoZXJpZXMgYW5kIEFxdWF0aWMgU2NpZW5jZXM8
+L3NlY29uZGFyeS10aXRsZT48L3RpdGxlcz48cGVyaW9kaWNhbD48ZnVsbC10aXRsZT5DYW5hZGlh
+biBKb3VybmFsIG9mIEZpc2hlcmllcyBhbmQgQXF1YXRpYyBTY2llbmNlczwvZnVsbC10aXRsZT48
+L3BlcmlvZGljYWw+PHBhZ2VzPjExOTMtMTIwMTwvcGFnZXM+PHZvbHVtZT40MTwvdm9sdW1lPjxy
+ZXByaW50LWVkaXRpb24+Tm90IGluIEZpbGU8L3JlcHJpbnQtZWRpdGlvbj48ZGF0ZXM+PHllYXI+
+MTk4NDwveWVhcj48cHViLWRhdGVzPjxkYXRlPjE5ODQ8L2RhdGU+PC9wdWItZGF0ZXM+PC9kYXRl
+cz48bGFiZWw+MTk3PC9sYWJlbD48dXJscz48L3VybHM+PC9yZWNvcmQ+PC9DaXRlPjwvRW5kTm90
+ZT5=
 </w:fldData>
         </w:fldChar>
       </w:r>
@@ -1643,67 +1747,83 @@
       </w:r>
       <w:r>
         <w:fldChar w:fldCharType="begin">
-          <w:fldData xml:space="preserve">PEVuZE5vdGU+PENpdGU+PEF1dGhvcj5GcmFuazwvQXV0aG9yPjxZZWFyPjE5ODE8L1llYXI+PElE
-VGV4dD5XaW5kIHJlZ3VsYXRpb24gb2YgZW1lcmdlbmNlIHRpbWVzIGFuZCBlYXJseSBsYXJ2YWwg
-c3Vydml2YWwgaW4gY2FwZWxpbiAoTWFsbG90dXMgdmlsbG9zdXMpPC9JRFRleHQ+PERpc3BsYXlU
-ZXh0PihGcmFuayBhbmQgTGVnZ2V0dCwgMTk4MSwgTGVnZ2V0dCBldCBhbC4sIDE5ODQsIERhbGxl
-eSBldCBhbC4sIDIwMDIsIE11cnBoeSBldCBhbC4sIDIwMTgpPC9EaXNwbGF5VGV4dD48cmVjb3Jk
-Pjx0aXRsZXM+PHRpdGxlPjxzdHlsZSBmb250PSJkZWZhdWx0IiBzaXplPSIxMDAlIj5XaW5kIHJl
-Z3VsYXRpb24gb2YgZW1lcmdlbmNlIHRpbWVzIGFuZCBlYXJseSBsYXJ2YWwgc3Vydml2YWwgaW4g
-Y2FwZWxpbiAoTTwvc3R5bGU+PHN0eWxlIGZhY2U9Iml0YWxpYyIgZm9udD0iZGVmYXVsdCIgc2l6
-ZT0iMTAwJSI+YWxsb3R1cyB2aWxsb3N1cyk8L3N0eWxlPjwvdGl0bGU+PHNlY29uZGFyeS10aXRs
-ZT5DYW4uIEouIEZpc2guIEFxdWF0LiBTY2kuPC9zZWNvbmRhcnktdGl0bGU+PC90aXRsZXM+PHBh
-Z2VzPjIxNS0yMjM8L3BhZ2VzPjxjb250cmlidXRvcnM+PGF1dGhvcnM+PGF1dGhvcj5GcmFuaywg
-Sy4gVC48L2F1dGhvcj48YXV0aG9yPkxlZ2dldHQsIFcuIEMuPC9hdXRob3I+PC9hdXRob3JzPjwv
-Y29udHJpYnV0b3JzPjxhZGRlZC1kYXRlIGZvcm1hdD0idXRjIj4xNTE2NzM2MzcwPC9hZGRlZC1k
-YXRlPjxyZWYtdHlwZSBuYW1lPSJKb3VybmFsIEFydGljbGUiPjE3PC9yZWYtdHlwZT48ZGF0ZXM+
-PHllYXI+MTk4MTwveWVhcj48L2RhdGVzPjxyZWMtbnVtYmVyPjE1NDwvcmVjLW51bWJlcj48bGFz
-dC11cGRhdGVkLWRhdGUgZm9ybWF0PSJ1dGMiPjE1MTY3OTc5NjI8L2xhc3QtdXBkYXRlZC1kYXRl
-Pjx2b2x1bWU+Mzg8L3ZvbHVtZT48L3JlY29yZD48L0NpdGU+PENpdGU+PEF1dGhvcj5MZWdnZXR0
-PC9BdXRob3I+PFllYXI+MTk4NDwvWWVhcj48SURUZXh0Pk1ldGVvcm9sb2dpY2FsIGFuZCBoeWRy
-b2dyYXBoaWMgcmVndWxhdGlvbiBvZiB5ZWFyLWNsYXNzIHN0cmVuZ3RoIGluIGNhcGVsaW4gKE1h
-bGxvdHVzIHZpbGxvc3VzKTwvSURUZXh0PjxyZWNvcmQ+PHRpdGxlcz48dGl0bGU+PHN0eWxlIGZv
-bnQ9ImRlZmF1bHQiIHNpemU9IjEwMCUiPk1ldGVvcm9sb2dpY2FsIGFuZCBoeWRyb2dyYXBoaWMg
-cmVndWxhdGlvbiBvZiB5ZWFyLWNsYXNzIHN0cmVuZ3RoIGluIGNhcGVsaW4gKE08L3N0eWxlPjxz
-dHlsZSBmYWNlPSJpdGFsaWMiIGZvbnQ9ImRlZmF1bHQiIHNpemU9IjEwMCUiPmFsbG90dXMgdmls
-bG9zdXMpPC9zdHlsZT48L3RpdGxlPjxzZWNvbmRhcnktdGl0bGU+Q2FuLiBKLiBGaXNoLiBBcXVh
-dC4gU2NpLjwvc2Vjb25kYXJ5LXRpdGxlPjwvdGl0bGVzPjxwYWdlcz4xMTkzLTEyMDE8L3BhZ2Vz
-Pjxjb250cmlidXRvcnM+PGF1dGhvcnM+PGF1dGhvcj5MZWdnZXR0LCBXLkMuPC9hdXRob3I+PGF1
-dGhvcj5GcmFuaywgSy4gVC48L2F1dGhvcj48YXV0aG9yPkNhcnNjYWRkZW4sIEouIEUuPC9hdXRo
-b3I+PC9hdXRob3JzPjwvY29udHJpYnV0b3JzPjxhZGRlZC1kYXRlIGZvcm1hdD0idXRjIj4xNTE2
-NzM2NDYyPC9hZGRlZC1kYXRlPjxyZWYtdHlwZSBuYW1lPSJKb3VybmFsIEFydGljbGUiPjE3PC9y
-ZWYtdHlwZT48ZGF0ZXM+PHllYXI+MTk4NDwveWVhcj48L2RhdGVzPjxyZWMtbnVtYmVyPjE1NTwv
-cmVjLW51bWJlcj48bGFzdC11cGRhdGVkLWRhdGUgZm9ybWF0PSJ1dGMiPjE1MTY3OTgwMjk8L2xh
-c3QtdXBkYXRlZC1kYXRlPjx2b2x1bWU+NDE8L3ZvbHVtZT48L3JlY29yZD48L0NpdGU+PENpdGU+
-PEF1dGhvcj5EYWxsZXk8L0F1dGhvcj48WWVhcj4yMDAyPC9ZZWFyPjxJRFRleHQ+QXRtb3NwaGVy
-aWMgZm9yY2luZywgbGFydmFsIGRyaWZ0LCBhbmQgcmVjcnVpdG1lbnQgb2YgY2FwZWxpbiAoTWFs
-bG90dXMgdmlsbG9zdXMpPC9JRFRleHQ+PHJlY29yZD48dGl0bGVzPjx0aXRsZT48c3R5bGUgZm9u
-dD0iZGVmYXVsdCIgc2l6ZT0iMTAwJSI+QXRtb3NwaGVyaWMgZm9yY2luZywgbGFydmFsIGRyaWZ0
-LCBhbmQgcmVjcnVpdG1lbnQgb2YgY2FwZWxpbiAoTTwvc3R5bGU+PHN0eWxlIGZhY2U9Iml0YWxp
-YyIgZm9udD0iZGVmYXVsdCIgc2l6ZT0iMTAwJSI+YWxsb3R1cyB2aWxsb3N1cyk8L3N0eWxlPjwv
-dGl0bGU+PHNlY29uZGFyeS10aXRsZT5JQ0VTIEouIE1hci4gU2NpLjwvc2Vjb25kYXJ5LXRpdGxl
-PjwvdGl0bGVzPjxwYWdlcz45MjktOTQxPC9wYWdlcz48Y29udHJpYnV0b3JzPjxhdXRob3JzPjxh
-dXRob3I+RGFsbGV5LCBFLiBMLjwvYXV0aG9yPjxhdXRob3I+QW5kZXJzb24sIEouIFQuPC9hdXRo
-b3I+PGF1dGhvcj5kZVlvdW5nLCBCLjwvYXV0aG9yPjwvYXV0aG9ycz48L2NvbnRyaWJ1dG9ycz48
-YWRkZWQtZGF0ZSBmb3JtYXQ9InV0YyI+MTUxNjczNjU1MzwvYWRkZWQtZGF0ZT48cmVmLXR5cGUg
-bmFtZT0iSm91cm5hbCBBcnRpY2xlIj4xNzwvcmVmLXR5cGU+PGRhdGVzPjx5ZWFyPjIwMDI8L3ll
-YXI+PC9kYXRlcz48cmVjLW51bWJlcj4xNTY8L3JlYy1udW1iZXI+PGxhc3QtdXBkYXRlZC1kYXRl
-IGZvcm1hdD0idXRjIj4xNTE2Nzk3OTA4PC9sYXN0LXVwZGF0ZWQtZGF0ZT48dm9sdW1lPjU5PC92
-b2x1bWU+PC9yZWNvcmQ+PC9DaXRlPjxDaXRlPjxBdXRob3I+TXVycGh5PC9BdXRob3I+PFllYXI+
-MjAxODwvWWVhcj48SURUZXh0PlJlLXZpc2l0aW5nIHRoZSBkcml2ZXJzIG9mIGNhcGVsaW4gcmVj
-cnVpdG1lbnQgaW4gTmV3Zm91bmRsYW5kIHNpbmNlIDE5OTE8L0lEVGV4dD48cmVjb3JkPjx0aXRs
-ZXM+PHRpdGxlPlJlLXZpc2l0aW5nIHRoZSBkcml2ZXJzIG9mIGNhcGVsaW4gcmVjcnVpdG1lbnQg
-aW4gTmV3Zm91bmRsYW5kIHNpbmNlIDE5OTE8L3RpdGxlPjxzZWNvbmRhcnktdGl0bGU+RmlzaC4g
-UmVzLjwvc2Vjb25kYXJ5LXRpdGxlPjwvdGl0bGVzPjxwYWdlcz4xLTEwPC9wYWdlcz48Y29udHJp
-YnV0b3JzPjxhdXRob3JzPjxhdXRob3I+TXVycGh5LCBILiBNLjwvYXV0aG9yPjxhdXRob3I+UGVw
-aW4sIFAuPC9hdXRob3I+PGF1dGhvcj5Sb2JlcnQsIEQ8L2F1dGhvcj48L2F1dGhvcnM+PC9jb250
-cmlidXRvcnM+PGFkZGVkLWRhdGUgZm9ybWF0PSJ1dGMiPjE1MTY3MzYwNDI8L2FkZGVkLWRhdGU+
-PHJlZi10eXBlIG5hbWU9IkpvdXJuYWwgQXJ0aWNsZSI+MTc8L3JlZi10eXBlPjxkYXRlcz48eWVh
-cj4yMDE4PC95ZWFyPjwvZGF0ZXM+PHJlYy1udW1iZXI+MTUxPC9yZWMtbnVtYmVyPjxsYXN0LXVw
-ZGF0ZWQtZGF0ZSBmb3JtYXQ9InV0YyI+MTUxNzQ5NDM2NjwvbGFzdC11cGRhdGVkLWRhdGU+PGVs
-ZWN0cm9uaWMtcmVzb3VyY2UtbnVtPmh0dHBzOi8vZG9pLm9yZy8xMC4xMDE2L2ouZmlzaHJlcy4y
-MDE3LjEyLjAwNTwvZWxlY3Ryb25pYy1yZXNvdXJjZS1udW0+PHZvbHVtZT4yMDA8L3ZvbHVtZT48
-L3JlY29yZD48L0NpdGU+PC9FbmROb3RlPgB=
+          <w:fldData xml:space="preserve">PEVuZE5vdGU+PENpdGU+PEF1dGhvcj5NdXJwaHk8L0F1dGhvcj48WWVhcj4yMDE4PC9ZZWFyPjxS
+ZWNOdW0+ODgwPC9SZWNOdW0+PERpc3BsYXlUZXh0PihGcmFuayAmYW1wOyBMZWdnZXR0IDE5ODEs
+IExlZ2dldHQgZXQgYWwuIDE5ODQsIERhbGxleSBldCBhbC4gMjAwMiwgTXVycGh5IGV0IGFsLiAy
+MDE4KTwvRGlzcGxheVRleHQ+PHJlY29yZD48cmVjLW51bWJlcj44ODA8L3JlYy1udW1iZXI+PGZv
+cmVpZ24ta2V5cz48a2V5IGFwcD0iRU4iIGRiLWlkPSIycHY1cHJ4cjZ4ejJhNGVhNTBoNWR3dzBl
+d3Z4MHR0ZHRkc2EiIHRpbWVzdGFtcD0iMTUxMzg3OTk4MSI+ODgwPC9rZXk+PC9mb3JlaWduLWtl
+eXM+PHJlZi10eXBlIG5hbWU9IkpvdXJuYWwgQXJ0aWNsZSI+MTc8L3JlZi10eXBlPjxjb250cmli
+dXRvcnM+PGF1dGhvcnM+PGF1dGhvcj5NdXJwaHksIEhhbm5haCBNLjwvYXV0aG9yPjxhdXRob3I+
+UGVwaW4sIFBpZXJyZTwvYXV0aG9yPjxhdXRob3I+Um9iZXJ0LCBEb21pbmlxdWU8L2F1dGhvcj48
+L2F1dGhvcnM+PC9jb250cmlidXRvcnM+PHRpdGxlcz48dGl0bGU+UmUtdmlzaXRpbmcgdGhlIGRy
+aXZlcnMgb2YgY2FwZWxpbiByZWNydWl0bWVudCBpbiBOZXdmb3VuZGxhbmQgc2luY2UgMTk5MTwv
+dGl0bGU+PHNlY29uZGFyeS10aXRsZT5GaXNoZXJpZXMgUmVzZWFyY2g8L3NlY29uZGFyeS10aXRs
+ZT48L3RpdGxlcz48cGVyaW9kaWNhbD48ZnVsbC10aXRsZT5GaXNoZXJpZXMgUmVzZWFyY2g8L2Z1
+bGwtdGl0bGU+PC9wZXJpb2RpY2FsPjxwYWdlcz4xLTEwPC9wYWdlcz48dm9sdW1lPjIwMDwvdm9s
+dW1lPjxrZXl3b3Jkcz48a2V5d29yZD5PdG9saXRoIG1pY3Jvc3RydWN0dXJlPC9rZXl3b3JkPjxr
+ZXl3b3JkPkdyb3d0aC1tb3J0YWxpdHkgaHlwb3RoZXNpczwva2V5d29yZD48a2V5d29yZD5Gb3Jh
+Z2UgZmlzaDwva2V5d29yZD48a2V5d29yZD5NYWxsb3R1cyB2aWxsb3N1czwva2V5d29yZD48L2tl
+eXdvcmRzPjxkYXRlcz48eWVhcj4yMDE4PC95ZWFyPjxwdWItZGF0ZXM+PGRhdGU+NC8vPC9kYXRl
+PjwvcHViLWRhdGVzPjwvZGF0ZXM+PGlzYm4+MDE2NS03ODM2PC9pc2JuPjx1cmxzPjxyZWxhdGVk
+LXVybHM+PHVybD5odHRwczovL3d3dy5zY2llbmNlZGlyZWN0LmNvbS9zY2llbmNlL2FydGljbGUv
+cGlpL1MwMTY1NzgzNjE3MzAzNDA1PC91cmw+PC9yZWxhdGVkLXVybHM+PC91cmxzPjxlbGVjdHJv
+bmljLXJlc291cmNlLW51bT5odHRwczovL2RvaS5vcmcvMTAuMTAxNi9qLmZpc2hyZXMuMjAxNy4x
+Mi4wMDU8L2VsZWN0cm9uaWMtcmVzb3VyY2UtbnVtPjwvcmVjb3JkPjwvQ2l0ZT48Q2l0ZT48QXV0
+aG9yPkZyYW5rPC9BdXRob3I+PFllYXI+MTk4MTwvWWVhcj48UmVjTnVtPjgzMzwvUmVjTnVtPjxy
+ZWNvcmQ+PHJlYy1udW1iZXI+ODMzPC9yZWMtbnVtYmVyPjxmb3JlaWduLWtleXM+PGtleSBhcHA9
+IkVOIiBkYi1pZD0iMnB2NXByeHI2eHoyYTRlYTUwaDVkd3cwZXd2eDB0dGR0ZHNhIiB0aW1lc3Rh
+bXA9IjE0NTY0MjQzMzciPjgzMzwva2V5PjwvZm9yZWlnbi1rZXlzPjxyZWYtdHlwZSBuYW1lPSJK
+b3VybmFsIEFydGljbGUiPjE3PC9yZWYtdHlwZT48Y29udHJpYnV0b3JzPjxhdXRob3JzPjxhdXRo
+b3I+RnJhbmssIEtlbm5ldGggVC48L2F1dGhvcj48YXV0aG9yPkxlZ2dldHQsIFcuIEMuPC9hdXRo
+b3I+PC9hdXRob3JzPjwvY29udHJpYnV0b3JzPjx0aXRsZXM+PHRpdGxlPjxzdHlsZSBmYWNlPSJu
+b3JtYWwiIGZvbnQ9ImRlZmF1bHQiIHNpemU9IjEwMCUiPldpbmQgcmVndWxhdGlvbiBvZiBlbWVy
+Z2VuY2UgdGltZXMgYW5kIGVhcmx5IGxhcnZhbCBzdXJ2aXZhbCBpbiBjYXBlbGluICg8L3N0eWxl
+PjxzdHlsZSBmYWNlPSJpdGFsaWMiIGZvbnQ9ImRlZmF1bHQiIHNpemU9IjEwMCUiPk1hbGxvdHVz
+IHZpbGxvc3VzPC9zdHlsZT48c3R5bGUgZmFjZT0ibm9ybWFsIiBmb250PSJkZWZhdWx0IiBzaXpl
+PSIxMDAlIj4pPC9zdHlsZT48L3RpdGxlPjxzZWNvbmRhcnktdGl0bGU+Q2FuYWRpYW4gSm91cm5h
+bCBvZiBGaXNoZXJpZXMgYW5kIEFxdWF0aWMgU2NpZW5jZXM8L3NlY29uZGFyeS10aXRsZT48L3Rp
+dGxlcz48cGVyaW9kaWNhbD48ZnVsbC10aXRsZT5DYW5hZGlhbiBKb3VybmFsIG9mIEZpc2hlcmll
+cyBhbmQgQXF1YXRpYyBTY2llbmNlczwvZnVsbC10aXRsZT48L3BlcmlvZGljYWw+PHBhZ2VzPjIx
+NS0yMjM8L3BhZ2VzPjx2b2x1bWU+Mzg8L3ZvbHVtZT48ZGF0ZXM+PHllYXI+MTk4MTwveWVhcj48
+L2RhdGVzPjx1cmxzPjwvdXJscz48L3JlY29yZD48L0NpdGU+PENpdGU+PEF1dGhvcj5EYWxsZXk8
+L0F1dGhvcj48WWVhcj4yMDAyPC9ZZWFyPjxSZWNOdW0+ODg4PC9SZWNOdW0+PHJlY29yZD48cmVj
+LW51bWJlcj44ODg8L3JlYy1udW1iZXI+PGZvcmVpZ24ta2V5cz48a2V5IGFwcD0iRU4iIGRiLWlk
+PSIycHY1cHJ4cjZ4ejJhNGVhNTBoNWR3dzBld3Z4MHR0ZHRkc2EiIHRpbWVzdGFtcD0iMTUxNjI4
+NTg4NyI+ODg4PC9rZXk+PC9mb3JlaWduLWtleXM+PHJlZi10eXBlIG5hbWU9IkpvdXJuYWwgQXJ0
+aWNsZSI+MTc8L3JlZi10eXBlPjxjb250cmlidXRvcnM+PGF1dGhvcnM+PGF1dGhvcj5EYWxsZXks
+IEVkZ2FyIEwuPC9hdXRob3I+PGF1dGhvcj5BbmRlcnNvbiwgSm9obiBULjwvYXV0aG9yPjxhdXRo
+b3I+ZGVZb3VuZywgQnJhZDwvYXV0aG9yPjwvYXV0aG9ycz48L2NvbnRyaWJ1dG9ycz48dGl0bGVz
+Pjx0aXRsZT5BdG1vc3BoZXJpYyBmb3JjaW5nLCBsYXJ2YWwgZHJpZnQsIGFuZCByZWNydWl0bWVu
+dCBvZiBjYXBlbGluICggTWFsbG90dXMgdmlsbG9zdXMgKTwvdGl0bGU+PHNlY29uZGFyeS10aXRs
+ZT5JQ0VTIEpvdXJuYWwgb2YgTWFyaW5lIFNjaWVuY2U8L3NlY29uZGFyeS10aXRsZT48L3RpdGxl
+cz48cGVyaW9kaWNhbD48ZnVsbC10aXRsZT5JQ0VTIEpvdXJuYWwgb2YgTWFyaW5lIFNjaWVuY2U8
+L2Z1bGwtdGl0bGU+PC9wZXJpb2RpY2FsPjxwYWdlcz45MjktOTQxPC9wYWdlcz48dm9sdW1lPjU5
+PC92b2x1bWU+PG51bWJlcj41PC9udW1iZXI+PGRhdGVzPjx5ZWFyPjIwMDI8L3llYXI+PC9kYXRl
+cz48aXNibj4xMDU0LTMxMzk8L2lzYm4+PHVybHM+PHJlbGF0ZWQtdXJscz48dXJsPmh0dHA6Ly9k
+eC5kb2kub3JnLzEwLjEwMDYvam1zYy4yMDAyLjEyNTE8L3VybD48L3JlbGF0ZWQtdXJscz48L3Vy
+bHM+PGVsZWN0cm9uaWMtcmVzb3VyY2UtbnVtPjEwLjEwMDYvam1zYy4yMDAyLjEyNTE8L2VsZWN0
+cm9uaWMtcmVzb3VyY2UtbnVtPjwvcmVjb3JkPjwvQ2l0ZT48Q2l0ZT48QXV0aG9yPkxlZ2dldHQ8
+L0F1dGhvcj48WWVhcj4xOTg0PC9ZZWFyPjxSZWNOdW0+MTg4PC9SZWNOdW0+PHJlY29yZD48cmVj
+LW51bWJlcj4xODg8L3JlYy1udW1iZXI+PGZvcmVpZ24ta2V5cz48a2V5IGFwcD0iRU4iIGRiLWlk
+PSIycHY1cHJ4cjZ4ejJhNGVhNTBoNWR3dzBld3Z4MHR0ZHRkc2EiIHRpbWVzdGFtcD0iMTQ0OTcx
+NzE0OSI+MTg4PC9rZXk+PC9mb3JlaWduLWtleXM+PHJlZi10eXBlIG5hbWU9IkpvdXJuYWwgQXJ0
+aWNsZSI+MTc8L3JlZi10eXBlPjxjb250cmlidXRvcnM+PGF1dGhvcnM+PGF1dGhvcj5MZWdnZXR0
+LCBXLkMuPC9hdXRob3I+PGF1dGhvcj5GcmFuaywgSy5ULjwvYXV0aG9yPjxhdXRob3I+Q2Fyc2Nh
+ZGRlbiwgSi5FLjwvYXV0aG9yPjwvYXV0aG9ycz48L2NvbnRyaWJ1dG9ycz48dGl0bGVzPjx0aXRs
+ZT48c3R5bGUgZmFjZT0ibm9ybWFsIiBmb250PSJkZWZhdWx0IiBzaXplPSIxMDAlIj5NZXRlb3Jv
+bG9naWNhbCBhbmQgaHlkcm9ncmFwaGljIHJlZ3VsYXRpb24gb2YgeWVhci1jbGFzcyBzdHJlbmd0
+aCBpbiBjYXBlbGluICg8L3N0eWxlPjxzdHlsZSBmYWNlPSJpdGFsaWMiIGZvbnQ9ImRlZmF1bHQi
+IHNpemU9IjEwMCUiPk1hbGxvdHVzIHZpbGxvc3VzPC9zdHlsZT48c3R5bGUgZmFjZT0ibm9ybWFs
+IiBmb250PSJkZWZhdWx0IiBzaXplPSIxMDAlIj4pPC9zdHlsZT48L3RpdGxlPjxzZWNvbmRhcnkt
+dGl0bGU+Q2FuYWRpYW4gSm91cm5hbCBvZiBGaXNoZXJpZXMgYW5kIEFxdWF0aWMgU2NpZW5jZXM8
+L3NlY29uZGFyeS10aXRsZT48L3RpdGxlcz48cGVyaW9kaWNhbD48ZnVsbC10aXRsZT5DYW5hZGlh
+biBKb3VybmFsIG9mIEZpc2hlcmllcyBhbmQgQXF1YXRpYyBTY2llbmNlczwvZnVsbC10aXRsZT48
+L3BlcmlvZGljYWw+PHBhZ2VzPjExOTMtMTIwMTwvcGFnZXM+PHZvbHVtZT40MTwvdm9sdW1lPjxy
+ZXByaW50LWVkaXRpb24+Tm90IGluIEZpbGU8L3JlcHJpbnQtZWRpdGlvbj48ZGF0ZXM+PHllYXI+
+MTk4NDwveWVhcj48cHViLWRhdGVzPjxkYXRlPjE5ODQ8L2RhdGU+PC9wdWItZGF0ZXM+PC9kYXRl
+cz48bGFiZWw+MTk3PC9sYWJlbD48dXJscz48L3VybHM+PC9yZWNvcmQ+PC9DaXRlPjwvRW5kTm90
+ZT5=
 </w:fldData>
         </w:fldChar>
       </w:r>
@@ -1720,7 +1840,7 @@
         <w:rPr>
           <w:noProof/>
         </w:rPr>
-        <w:t>(Frank and Leggett, 1981, Leggett et al., 1984, Dalley et al., 2002, Murphy et al., 2018)</w:t>
+        <w:t>(Frank &amp; Leggett 1981, Leggett et al. 1984, Dalley et al. 2002, Murphy et al. 2018)</w:t>
       </w:r>
       <w:r>
         <w:fldChar w:fldCharType="end"/>
@@ -1813,13 +1933,16 @@
         <w:t>(July-</w:t>
       </w:r>
       <w:r>
-        <w:t xml:space="preserve">August) </w:t>
+        <w:t>August)</w:t>
+      </w:r>
+      <w:r>
+        <w:t xml:space="preserve"> </w:t>
       </w:r>
       <w:r>
         <w:fldChar w:fldCharType="begin"/>
       </w:r>
       <w:r>
-        <w:instrText xml:space="preserve"> ADDIN EN.CITE &lt;EndNote&gt;&lt;Cite&gt;&lt;Author&gt;Nakashima&lt;/Author&gt;&lt;Year&gt;2014&lt;/Year&gt;&lt;IDText&gt;Capelin (Mallotus villosus) recruitment indices in NAFO Division 3KL&lt;/IDText&gt;&lt;DisplayText&gt;(Nakashima and Mowbray, 2014)&lt;/DisplayText&gt;&lt;record&gt;&lt;titles&gt;&lt;title&gt;&lt;style font="default" size="100%"&gt;Capelin (M&lt;/style&gt;&lt;style face="italic" font="default" size="100%"&gt;allotus villosus)&lt;/style&gt;&lt;style font="default" size="100%"&gt; recruitment indices in NAFO Division 3KL&lt;/style&gt;&lt;/title&gt;&lt;/titles&gt;&lt;contributors&gt;&lt;authors&gt;&lt;author&gt;Nakashima, B. S.&lt;/author&gt;&lt;author&gt;Mowbray, F. K.&lt;/author&gt;&lt;/authors&gt;&lt;/contributors&gt;&lt;added-date format="utc"&gt;1516736157&lt;/added-date&gt;&lt;ref-type name="Government Document"&gt;46&lt;/ref-type&gt;&lt;dates&gt;&lt;year&gt;2014&lt;/year&gt;&lt;/dates&gt;&lt;rec-number&gt;152&lt;/rec-number&gt;&lt;last-updated-date format="utc"&gt;1516798074&lt;/last-updated-date&gt;&lt;contributors&gt;&lt;secondary-authors&gt;&lt;author&gt;Fisheries and Oceans Canada&lt;/author&gt;&lt;/secondary-authors&gt;&lt;/contributors&gt;&lt;volume&gt;DFO&amp;#xA;Can. Sci. Advis. Sec. Res. Doc. 2013/091 v + 27 p.&lt;/volume&gt;&lt;/record&gt;&lt;/Cite&gt;&lt;/EndNote&gt;</w:instrText>
+        <w:instrText xml:space="preserve"> ADDIN EN.CITE &lt;EndNote&gt;&lt;Cite&gt;&lt;Author&gt;Nakashima&lt;/Author&gt;&lt;Year&gt;2014&lt;/Year&gt;&lt;RecNum&gt;828&lt;/RecNum&gt;&lt;DisplayText&gt;(Nakashima &amp;amp; Mowbray 2014)&lt;/DisplayText&gt;&lt;record&gt;&lt;rec-number&gt;828&lt;/rec-number&gt;&lt;foreign-keys&gt;&lt;key app="EN" db-id="2pv5prxr6xz2a4ea50h5dww0ewvx0ttdtdsa" timestamp="1453833346"&gt;828&lt;/key&gt;&lt;/foreign-keys&gt;&lt;ref-type name="Journal Article"&gt;17&lt;/ref-type&gt;&lt;contributors&gt;&lt;authors&gt;&lt;author&gt;Nakashima, Brian S.&lt;/author&gt;&lt;author&gt;Mowbray, Fran&lt;/author&gt;&lt;/authors&gt;&lt;/contributors&gt;&lt;titles&gt;&lt;title&gt;&lt;style face="normal" font="default" size="100%"&gt;Capelin (&lt;/style&gt;&lt;style face="italic" font="default" size="100%"&gt;Mallotus villosus)&lt;/style&gt;&lt;style face="normal" font="default" size="100%"&gt; recruitment indices in NAFO Division 3KL.&lt;/style&gt;&lt;/title&gt;&lt;secondary-title&gt;DFO Canadian Science Advisory Secretariat Research Document&lt;/secondary-title&gt;&lt;/titles&gt;&lt;periodical&gt;&lt;full-title&gt;DFO Canadian Science Advisory Secretariat Research Document&lt;/full-title&gt;&lt;/periodical&gt;&lt;volume&gt;2013/091&lt;/volume&gt;&lt;dates&gt;&lt;year&gt;2014&lt;/year&gt;&lt;/dates&gt;&lt;urls&gt;&lt;/urls&gt;&lt;/record&gt;&lt;/Cite&gt;&lt;/EndNote&gt;</w:instrText>
       </w:r>
       <w:r>
         <w:fldChar w:fldCharType="separate"/>
@@ -1828,7 +1951,7 @@
         <w:rPr>
           <w:noProof/>
         </w:rPr>
-        <w:t>(Nakashima and Mowbray, 2014)</w:t>
+        <w:t>(Nakashima &amp; Mowbray 2014)</w:t>
       </w:r>
       <w:r>
         <w:fldChar w:fldCharType="end"/>
@@ -1891,7 +2014,7 @@
         <w:fldChar w:fldCharType="begin"/>
       </w:r>
       <w:r>
-        <w:instrText xml:space="preserve"> ADDIN EN.CITE &lt;EndNote&gt;&lt;Cite&gt;&lt;Author&gt;Nakashima&lt;/Author&gt;&lt;Year&gt;2014&lt;/Year&gt;&lt;IDText&gt;Capelin (Mallotus villosus) recruitment indices in NAFO Division 3KL&lt;/IDText&gt;&lt;DisplayText&gt;(Nakashima and Mowbray, 2014)&lt;/DisplayText&gt;&lt;record&gt;&lt;titles&gt;&lt;title&gt;&lt;style font="default" size="100%"&gt;Capelin (M&lt;/style&gt;&lt;style face="italic" font="default" size="100%"&gt;allotus villosus)&lt;/style&gt;&lt;style font="default" size="100%"&gt; recruitment indices in NAFO Division 3KL&lt;/style&gt;&lt;/title&gt;&lt;/titles&gt;&lt;contributors&gt;&lt;authors&gt;&lt;author&gt;Nakashima, B. S.&lt;/author&gt;&lt;author&gt;Mowbray, F. K.&lt;/author&gt;&lt;/authors&gt;&lt;/contributors&gt;&lt;added-date format="utc"&gt;1516736157&lt;/added-date&gt;&lt;ref-type name="Government Document"&gt;46&lt;/ref-type&gt;&lt;dates&gt;&lt;year&gt;2014&lt;/year&gt;&lt;/dates&gt;&lt;rec-number&gt;152&lt;/rec-number&gt;&lt;last-updated-date format="utc"&gt;1516798074&lt;/last-updated-date&gt;&lt;contributors&gt;&lt;secondary-authors&gt;&lt;author&gt;Fisheries and Oceans Canada&lt;/author&gt;&lt;/secondary-authors&gt;&lt;/contributors&gt;&lt;volume&gt;DFO&amp;#xA;Can. Sci. Advis. Sec. Res. Doc. 2013/091 v + 27 p.&lt;/volume&gt;&lt;/record&gt;&lt;/Cite&gt;&lt;/EndNote&gt;</w:instrText>
+        <w:instrText xml:space="preserve"> ADDIN EN.CITE &lt;EndNote&gt;&lt;Cite&gt;&lt;Author&gt;Nakashima&lt;/Author&gt;&lt;Year&gt;2014&lt;/Year&gt;&lt;RecNum&gt;828&lt;/RecNum&gt;&lt;DisplayText&gt;(Nakashima &amp;amp; Mowbray 2014)&lt;/DisplayText&gt;&lt;record&gt;&lt;rec-number&gt;828&lt;/rec-number&gt;&lt;foreign-keys&gt;&lt;key app="EN" db-id="2pv5prxr6xz2a4ea50h5dww0ewvx0ttdtdsa" timestamp="1453833346"&gt;828&lt;/key&gt;&lt;/foreign-keys&gt;&lt;ref-type name="Journal Article"&gt;17&lt;/ref-type&gt;&lt;contributors&gt;&lt;authors&gt;&lt;author&gt;Nakashima, Brian S.&lt;/author&gt;&lt;author&gt;Mowbray, Fran&lt;/author&gt;&lt;/authors&gt;&lt;/contributors&gt;&lt;titles&gt;&lt;title&gt;&lt;style face="normal" font="default" size="100%"&gt;Capelin (&lt;/style&gt;&lt;style face="italic" font="default" size="100%"&gt;Mallotus villosus)&lt;/style&gt;&lt;style face="normal" font="default" size="100%"&gt; recruitment indices in NAFO Division 3KL.&lt;/style&gt;&lt;/title&gt;&lt;secondary-title&gt;DFO Canadian Science Advisory Secretariat Research Document&lt;/secondary-title&gt;&lt;/titles&gt;&lt;periodical&gt;&lt;full-title&gt;DFO Canadian Science Advisory Secretariat Research Document&lt;/full-title&gt;&lt;/periodical&gt;&lt;volume&gt;2013/091&lt;/volume&gt;&lt;dates&gt;&lt;year&gt;2014&lt;/year&gt;&lt;/dates&gt;&lt;urls&gt;&lt;/urls&gt;&lt;/record&gt;&lt;/Cite&gt;&lt;/EndNote&gt;</w:instrText>
       </w:r>
       <w:r>
         <w:fldChar w:fldCharType="separate"/>
@@ -1900,7 +2023,7 @@
         <w:rPr>
           <w:noProof/>
         </w:rPr>
-        <w:t>(Nakashima and Mowbray, 2014)</w:t>
+        <w:t>(Nakashima &amp; Mowbray 2014)</w:t>
       </w:r>
       <w:r>
         <w:fldChar w:fldCharType="end"/>
@@ -1918,20 +2041,50 @@
         <w:t xml:space="preserve"> the nearshore area were from </w:t>
       </w:r>
       <w:r>
-        <w:t xml:space="preserve">one large and </w:t>
+        <w:t>one large and four small spawning beaches and two</w:t>
+      </w:r>
+      <w:r>
+        <w:t xml:space="preserve"> demersal sites </w:t>
+      </w:r>
+      <w:r>
+        <w:fldChar w:fldCharType="begin"/>
+      </w:r>
+      <w:r>
+        <w:instrText xml:space="preserve"> ADDIN EN.CITE &lt;EndNote&gt;&lt;Cite&gt;&lt;Author&gt;Nakashima&lt;/Author&gt;&lt;Year&gt;2014&lt;/Year&gt;&lt;RecNum&gt;828&lt;/RecNum&gt;&lt;DisplayText&gt;(Nakashima &amp;amp; Mowbray 2014)&lt;/DisplayText&gt;&lt;record&gt;&lt;rec-number&gt;828&lt;/rec-number&gt;&lt;foreign-keys&gt;&lt;key app="EN" db-id="2pv5prxr6xz2a4ea50h5dww0ewvx0ttdtdsa" timestamp="1453833346"&gt;828&lt;/key&gt;&lt;/foreign-keys&gt;&lt;ref-type name="Journal Article"&gt;17&lt;/ref-type&gt;&lt;contributors&gt;&lt;authors&gt;&lt;author&gt;Nakashima, Brian S.&lt;/author&gt;&lt;author&gt;Mowbray, Fran&lt;/author&gt;&lt;/authors&gt;&lt;/contributors&gt;&lt;titles&gt;&lt;title&gt;&lt;style face="normal" font="default" size="100%"&gt;Capelin (&lt;/style&gt;&lt;style face="italic" font="default" size="100%"&gt;Mallotus villosus)&lt;/style&gt;&lt;style face="normal" font="default" size="100%"&gt; recruitment indices in NAFO Division 3KL.&lt;/style&gt;&lt;/title&gt;&lt;secondary-title&gt;DFO Canadian Science Advisory Secretariat Research Document&lt;/secondary-title&gt;&lt;/titles&gt;&lt;periodical&gt;&lt;full-title&gt;DFO Canadian Science Advisory Secretariat Research Document&lt;/full-title&gt;&lt;/periodical&gt;&lt;volume&gt;2013/091&lt;/volume&gt;&lt;dates&gt;&lt;year&gt;2014&lt;/year&gt;&lt;/dates&gt;&lt;urls&gt;&lt;/urls&gt;&lt;/record&gt;&lt;/Cite&gt;&lt;/EndNote&gt;</w:instrText>
+      </w:r>
+      <w:r>
+        <w:fldChar w:fldCharType="separate"/>
+      </w:r>
+      <w:r>
+        <w:rPr>
+          <w:noProof/>
+        </w:rPr>
+        <w:t>(Nakashima &amp; Mowbray 2014)</w:t>
+      </w:r>
+      <w:r>
+        <w:fldChar w:fldCharType="end"/>
+      </w:r>
+      <w:r>
+        <w:t xml:space="preserve">. Like the </w:t>
+      </w:r>
+      <w:r>
+        <w:t xml:space="preserve">beach </w:t>
+      </w:r>
+      <w:r>
+        <w:t xml:space="preserve">larval </w:t>
       </w:r>
       <w:r>
         <w:lastRenderedPageBreak/>
-        <w:t>four small spawning beaches and two</w:t>
-      </w:r>
-      <w:r>
-        <w:t xml:space="preserve"> demersal sites </w:t>
+        <w:t xml:space="preserve">tows, surface tows were conducted every 1-2 days from the start of emergence to the end of emergence </w:t>
+      </w:r>
+      <w:r>
+        <w:t xml:space="preserve">in July and August </w:t>
       </w:r>
       <w:r>
         <w:fldChar w:fldCharType="begin"/>
       </w:r>
       <w:r>
-        <w:instrText xml:space="preserve"> ADDIN EN.CITE &lt;EndNote&gt;&lt;Cite&gt;&lt;Author&gt;Nakashima&lt;/Author&gt;&lt;Year&gt;2014&lt;/Year&gt;&lt;IDText&gt;Capelin (Mallotus villosus) recruitment indices in NAFO Division 3KL&lt;/IDText&gt;&lt;DisplayText&gt;(Nakashima and Mowbray, 2014)&lt;/DisplayText&gt;&lt;record&gt;&lt;titles&gt;&lt;title&gt;&lt;style font="default" size="100%"&gt;Capelin (M&lt;/style&gt;&lt;style face="italic" font="default" size="100%"&gt;allotus villosus)&lt;/style&gt;&lt;style font="default" size="100%"&gt; recruitment indices in NAFO Division 3KL&lt;/style&gt;&lt;/title&gt;&lt;/titles&gt;&lt;contributors&gt;&lt;authors&gt;&lt;author&gt;Nakashima, B. S.&lt;/author&gt;&lt;author&gt;Mowbray, F. K.&lt;/author&gt;&lt;/authors&gt;&lt;/contributors&gt;&lt;added-date format="utc"&gt;1516736157&lt;/added-date&gt;&lt;ref-type name="Government Document"&gt;46&lt;/ref-type&gt;&lt;dates&gt;&lt;year&gt;2014&lt;/year&gt;&lt;/dates&gt;&lt;rec-number&gt;152&lt;/rec-number&gt;&lt;last-updated-date format="utc"&gt;1516798074&lt;/last-updated-date&gt;&lt;contributors&gt;&lt;secondary-authors&gt;&lt;author&gt;Fisheries and Oceans Canada&lt;/author&gt;&lt;/secondary-authors&gt;&lt;/contributors&gt;&lt;volume&gt;DFO&amp;#xA;Can. Sci. Advis. Sec. Res. Doc. 2013/091 v + 27 p.&lt;/volume&gt;&lt;/record&gt;&lt;/Cite&gt;&lt;/EndNote&gt;</w:instrText>
+        <w:instrText xml:space="preserve"> ADDIN EN.CITE &lt;EndNote&gt;&lt;Cite&gt;&lt;Author&gt;Nakashima&lt;/Author&gt;&lt;Year&gt;2014&lt;/Year&gt;&lt;RecNum&gt;828&lt;/RecNum&gt;&lt;DisplayText&gt;(Nakashima &amp;amp; Mowbray 2014)&lt;/DisplayText&gt;&lt;record&gt;&lt;rec-number&gt;828&lt;/rec-number&gt;&lt;foreign-keys&gt;&lt;key app="EN" db-id="2pv5prxr6xz2a4ea50h5dww0ewvx0ttdtdsa" timestamp="1453833346"&gt;828&lt;/key&gt;&lt;/foreign-keys&gt;&lt;ref-type name="Journal Article"&gt;17&lt;/ref-type&gt;&lt;contributors&gt;&lt;authors&gt;&lt;author&gt;Nakashima, Brian S.&lt;/author&gt;&lt;author&gt;Mowbray, Fran&lt;/author&gt;&lt;/authors&gt;&lt;/contributors&gt;&lt;titles&gt;&lt;title&gt;&lt;style face="normal" font="default" size="100%"&gt;Capelin (&lt;/style&gt;&lt;style face="italic" font="default" size="100%"&gt;Mallotus villosus)&lt;/style&gt;&lt;style face="normal" font="default" size="100%"&gt; recruitment indices in NAFO Division 3KL.&lt;/style&gt;&lt;/title&gt;&lt;secondary-title&gt;DFO Canadian Science Advisory Secretariat Research Document&lt;/secondary-title&gt;&lt;/titles&gt;&lt;periodical&gt;&lt;full-title&gt;DFO Canadian Science Advisory Secretariat Research Document&lt;/full-title&gt;&lt;/periodical&gt;&lt;volume&gt;2013/091&lt;/volume&gt;&lt;dates&gt;&lt;year&gt;2014&lt;/year&gt;&lt;/dates&gt;&lt;urls&gt;&lt;/urls&gt;&lt;/record&gt;&lt;/Cite&gt;&lt;/EndNote&gt;</w:instrText>
       </w:r>
       <w:r>
         <w:fldChar w:fldCharType="separate"/>
@@ -1940,28 +2093,91 @@
         <w:rPr>
           <w:noProof/>
         </w:rPr>
-        <w:t>(Nakashima and Mowbray, 2014)</w:t>
-      </w:r>
-      <w:r>
-        <w:fldChar w:fldCharType="end"/>
-      </w:r>
-      <w:r>
-        <w:t xml:space="preserve">. Like the </w:t>
-      </w:r>
-      <w:r>
-        <w:t xml:space="preserve">beach </w:t>
-      </w:r>
-      <w:r>
-        <w:t xml:space="preserve">larval tows, surface tows were conducted every 1-2 days from the start of emergence to the end of emergence </w:t>
-      </w:r>
-      <w:r>
-        <w:t xml:space="preserve">in July and August </w:t>
+        <w:t>(Nakashima &amp; Mowbray 2014)</w:t>
+      </w:r>
+      <w:r>
+        <w:fldChar w:fldCharType="end"/>
+      </w:r>
+      <w:r>
+        <w:t>. From 2002-201</w:t>
+      </w:r>
+      <w:r>
+        <w:t>5</w:t>
+      </w:r>
+      <w:r>
+        <w:t xml:space="preserve">, </w:t>
+      </w:r>
+      <w:r>
+        <w:t>late-</w:t>
+      </w:r>
+      <w:r>
+        <w:t xml:space="preserve">stage </w:t>
+      </w:r>
+      <w:r>
+        <w:t xml:space="preserve">larval </w:t>
+      </w:r>
+      <w:r>
+        <w:t xml:space="preserve">(&lt; 30 days old; 10 – 25 mm SL) </w:t>
+      </w:r>
+      <w:r>
+        <w:t xml:space="preserve">capelin </w:t>
+      </w:r>
+      <w:r>
+        <w:t xml:space="preserve">densities were sampled </w:t>
+      </w:r>
+      <w:r>
+        <w:t>using</w:t>
+      </w:r>
+      <w:r>
+        <w:t xml:space="preserve"> </w:t>
+      </w:r>
+      <w:r>
+        <w:t xml:space="preserve">bongo tows </w:t>
+      </w:r>
+      <w:r>
+        <w:t>of</w:t>
+      </w:r>
+      <w:r>
+        <w:t xml:space="preserve"> 333 µm mesh nets </w:t>
+      </w:r>
+      <w:r>
+        <w:t>at</w:t>
+      </w:r>
+      <w:r>
+        <w:t xml:space="preserve"> </w:t>
+      </w:r>
+      <w:r>
+        <w:t xml:space="preserve">52 stations </w:t>
+      </w:r>
+      <w:r>
+        <w:t xml:space="preserve">in Trinity Bay </w:t>
+      </w:r>
+      <w:r>
+        <w:t xml:space="preserve">in September </w:t>
+      </w:r>
+      <w:r>
+        <w:t xml:space="preserve">and October </w:t>
+      </w:r>
+      <w:r>
+        <w:t xml:space="preserve">2002, and </w:t>
+      </w:r>
+      <w:r>
+        <w:t>19 stations in the middle of Trinit</w:t>
+      </w:r>
+      <w:r>
+        <w:t>y Bay in August and/or September 2003-201</w:t>
+      </w:r>
+      <w:r>
+        <w:t>5</w:t>
+      </w:r>
+      <w:r>
+        <w:t xml:space="preserve"> </w:t>
       </w:r>
       <w:r>
         <w:fldChar w:fldCharType="begin"/>
       </w:r>
       <w:r>
-        <w:instrText xml:space="preserve"> ADDIN EN.CITE &lt;EndNote&gt;&lt;Cite&gt;&lt;Author&gt;Nakashima&lt;/Author&gt;&lt;Year&gt;2014&lt;/Year&gt;&lt;IDText&gt;Capelin (Mallotus villosus) recruitment indices in NAFO Division 3KL&lt;/IDText&gt;&lt;DisplayText&gt;(Nakashima and Mowbray, 2014)&lt;/DisplayText&gt;&lt;record&gt;&lt;titles&gt;&lt;title&gt;&lt;style font="default" size="100%"&gt;Capelin (M&lt;/style&gt;&lt;style face="italic" font="default" size="100%"&gt;allotus villosus)&lt;/style&gt;&lt;style font="default" size="100%"&gt; recruitment indices in NAFO Division 3KL&lt;/style&gt;&lt;/title&gt;&lt;/titles&gt;&lt;contributors&gt;&lt;authors&gt;&lt;author&gt;Nakashima, B. S.&lt;/author&gt;&lt;author&gt;Mowbray, F. K.&lt;/author&gt;&lt;/authors&gt;&lt;/contributors&gt;&lt;added-date format="utc"&gt;1516736157&lt;/added-date&gt;&lt;ref-type name="Government Document"&gt;46&lt;/ref-type&gt;&lt;dates&gt;&lt;year&gt;2014&lt;/year&gt;&lt;/dates&gt;&lt;rec-number&gt;152&lt;/rec-number&gt;&lt;last-updated-date format="utc"&gt;1516798074&lt;/last-updated-date&gt;&lt;contributors&gt;&lt;secondary-authors&gt;&lt;author&gt;Fisheries and Oceans Canada&lt;/author&gt;&lt;/secondary-authors&gt;&lt;/contributors&gt;&lt;volume&gt;DFO&amp;#xA;Can. Sci. Advis. Sec. Res. Doc. 2013/091 v + 27 p.&lt;/volume&gt;&lt;/record&gt;&lt;/Cite&gt;&lt;/EndNote&gt;</w:instrText>
+        <w:instrText xml:space="preserve"> ADDIN EN.CITE &lt;EndNote&gt;&lt;Cite&gt;&lt;Author&gt;Nakashima&lt;/Author&gt;&lt;Year&gt;2014&lt;/Year&gt;&lt;RecNum&gt;828&lt;/RecNum&gt;&lt;DisplayText&gt;(Nakashima &amp;amp; Mowbray 2014)&lt;/DisplayText&gt;&lt;record&gt;&lt;rec-number&gt;828&lt;/rec-number&gt;&lt;foreign-keys&gt;&lt;key app="EN" db-id="2pv5prxr6xz2a4ea50h5dww0ewvx0ttdtdsa" timestamp="1453833346"&gt;828&lt;/key&gt;&lt;/foreign-keys&gt;&lt;ref-type name="Journal Article"&gt;17&lt;/ref-type&gt;&lt;contributors&gt;&lt;authors&gt;&lt;author&gt;Nakashima, Brian S.&lt;/author&gt;&lt;author&gt;Mowbray, Fran&lt;/author&gt;&lt;/authors&gt;&lt;/contributors&gt;&lt;titles&gt;&lt;title&gt;&lt;style face="normal" font="default" size="100%"&gt;Capelin (&lt;/style&gt;&lt;style face="italic" font="default" size="100%"&gt;Mallotus villosus)&lt;/style&gt;&lt;style face="normal" font="default" size="100%"&gt; recruitment indices in NAFO Division 3KL.&lt;/style&gt;&lt;/title&gt;&lt;secondary-title&gt;DFO Canadian Science Advisory Secretariat Research Document&lt;/secondary-title&gt;&lt;/titles&gt;&lt;periodical&gt;&lt;full-title&gt;DFO Canadian Science Advisory Secretariat Research Document&lt;/full-title&gt;&lt;/periodical&gt;&lt;volume&gt;2013/091&lt;/volume&gt;&lt;dates&gt;&lt;year&gt;2014&lt;/year&gt;&lt;/dates&gt;&lt;urls&gt;&lt;/urls&gt;&lt;/record&gt;&lt;/Cite&gt;&lt;/EndNote&gt;</w:instrText>
       </w:r>
       <w:r>
         <w:fldChar w:fldCharType="separate"/>
@@ -1970,91 +2186,194 @@
         <w:rPr>
           <w:noProof/>
         </w:rPr>
-        <w:t>(Nakashima and Mowbray, 2014)</w:t>
-      </w:r>
-      <w:r>
-        <w:fldChar w:fldCharType="end"/>
-      </w:r>
-      <w:r>
-        <w:t>. From 2002-201</w:t>
-      </w:r>
-      <w:r>
-        <w:t>5</w:t>
-      </w:r>
-      <w:r>
-        <w:t xml:space="preserve">, </w:t>
-      </w:r>
-      <w:r>
-        <w:t>late-</w:t>
-      </w:r>
-      <w:r>
-        <w:t xml:space="preserve">stage </w:t>
+        <w:t>(Nakashima &amp; Mowbray 2014)</w:t>
+      </w:r>
+      <w:r>
+        <w:fldChar w:fldCharType="end"/>
+      </w:r>
+      <w:r>
+        <w:t xml:space="preserve"> (Table 1)</w:t>
+      </w:r>
+      <w:r>
+        <w:t>.</w:t>
+      </w:r>
+      <w:r>
+        <w:t xml:space="preserve"> </w:t>
+      </w:r>
+      <w:r>
+        <w:t>The</w:t>
+      </w:r>
+      <w:r>
+        <w:t xml:space="preserve"> </w:t>
+      </w:r>
+      <w:r>
+        <w:t xml:space="preserve">late-stage larval </w:t>
+      </w:r>
+      <w:r>
+        <w:t xml:space="preserve">sampling protocol </w:t>
+      </w:r>
+      <w:r>
+        <w:t>is based on</w:t>
+      </w:r>
+      <w:r>
+        <w:t xml:space="preserve"> </w:t>
+      </w:r>
+      <w:r>
+        <w:t>Dal</w:t>
+      </w:r>
+      <w:r>
+        <w:t>ley et al.</w:t>
+      </w:r>
+      <w:r>
+        <w:t xml:space="preserve"> </w:t>
+      </w:r>
+      <w:r>
+        <w:fldChar w:fldCharType="begin"/>
+      </w:r>
+      <w:r>
+        <w:instrText xml:space="preserve"> ADDIN EN.CITE &lt;EndNote&gt;&lt;Cite ExcludeAuth="1"&gt;&lt;Author&gt;Dalley&lt;/Author&gt;&lt;Year&gt;2002&lt;/Year&gt;&lt;RecNum&gt;888&lt;/RecNum&gt;&lt;DisplayText&gt;(2002)&lt;/DisplayText&gt;&lt;record&gt;&lt;rec-number&gt;888&lt;/rec-number&gt;&lt;foreign-keys&gt;&lt;key app="EN" db-id="2pv5prxr6xz2a4ea50h5dww0ewvx0ttdtdsa" timestamp="1516285887"&gt;888&lt;/key&gt;&lt;/foreign-keys&gt;&lt;ref-type name="Journal Article"&gt;17&lt;/ref-type&gt;&lt;contributors&gt;&lt;authors&gt;&lt;author&gt;Dalley, Edgar L.&lt;/author&gt;&lt;author&gt;Anderson, John T.&lt;/author&gt;&lt;author&gt;deYoung, Brad&lt;/author&gt;&lt;/authors&gt;&lt;/contributors&gt;&lt;titles&gt;&lt;title&gt;Atmospheric forcing, larval drift, and recruitment of capelin ( Mallotus villosus )&lt;/title&gt;&lt;secondary-title&gt;ICES Journal of Marine Science&lt;/secondary-title&gt;&lt;/titles&gt;&lt;periodical&gt;&lt;full-title&gt;ICES Journal of Marine Science&lt;/full-title&gt;&lt;/periodical&gt;&lt;pages&gt;929-941&lt;/pages&gt;&lt;volume&gt;59&lt;/volume&gt;&lt;number&gt;5&lt;/number&gt;&lt;dates&gt;&lt;year&gt;2002&lt;/year&gt;&lt;/dates&gt;&lt;isbn&gt;1054-3139&lt;/isbn&gt;&lt;urls&gt;&lt;related-urls&gt;&lt;url&gt;http://dx.doi.org/10.1006/jmsc.2002.1251&lt;/url&gt;&lt;/related-urls&gt;&lt;/urls&gt;&lt;electronic-resource-num&gt;10.1006/jmsc.2002.1251&lt;/electronic-resource-num&gt;&lt;/record&gt;&lt;/Cite&gt;&lt;/EndNote&gt;</w:instrText>
+      </w:r>
+      <w:r>
+        <w:fldChar w:fldCharType="separate"/>
+      </w:r>
+      <w:r>
+        <w:rPr>
+          <w:noProof/>
+        </w:rPr>
+        <w:t>(2002)</w:t>
+      </w:r>
+      <w:r>
+        <w:fldChar w:fldCharType="end"/>
+      </w:r>
+      <w:r>
+        <w:t xml:space="preserve">. </w:t>
+      </w:r>
+      <w:r>
+        <w:t xml:space="preserve">While there was concordance among these </w:t>
+      </w:r>
+      <w:r>
+        <w:t xml:space="preserve">three </w:t>
       </w:r>
       <w:r>
         <w:t xml:space="preserve">larval </w:t>
       </w:r>
       <w:r>
-        <w:t xml:space="preserve">(&lt; 30 days old; 10 – 25 mm SL) </w:t>
-      </w:r>
-      <w:r>
-        <w:t xml:space="preserve">capelin </w:t>
-      </w:r>
-      <w:r>
-        <w:t xml:space="preserve">densities were sampled </w:t>
-      </w:r>
-      <w:r>
-        <w:t>using</w:t>
-      </w:r>
-      <w:r>
-        <w:t xml:space="preserve"> </w:t>
-      </w:r>
-      <w:r>
-        <w:t xml:space="preserve">bongo tows </w:t>
-      </w:r>
-      <w:r>
-        <w:t>of</w:t>
-      </w:r>
-      <w:r>
-        <w:t xml:space="preserve"> 333 µm mesh nets </w:t>
-      </w:r>
-      <w:r>
-        <w:t>at</w:t>
-      </w:r>
-      <w:r>
-        <w:t xml:space="preserve"> </w:t>
-      </w:r>
-      <w:r>
-        <w:t xml:space="preserve">52 stations </w:t>
-      </w:r>
-      <w:r>
-        <w:t xml:space="preserve">in Trinity Bay </w:t>
-      </w:r>
-      <w:r>
-        <w:t xml:space="preserve">in September </w:t>
-      </w:r>
-      <w:r>
-        <w:t xml:space="preserve">and October </w:t>
-      </w:r>
-      <w:r>
-        <w:t xml:space="preserve">2002, and </w:t>
-      </w:r>
-      <w:r>
-        <w:t>19 stations in the middle of Trinit</w:t>
-      </w:r>
-      <w:r>
-        <w:t>y Bay in August and/or September 2003-201</w:t>
-      </w:r>
-      <w:r>
-        <w:t>5</w:t>
-      </w:r>
-      <w:r>
-        <w:t xml:space="preserve"> </w:t>
-      </w:r>
-      <w:r>
-        <w:fldChar w:fldCharType="begin"/>
-      </w:r>
-      <w:r>
-        <w:instrText xml:space="preserve"> ADDIN EN.CITE &lt;EndNote&gt;&lt;Cite&gt;&lt;Author&gt;Nakashima&lt;/Author&gt;&lt;Year&gt;2014&lt;/Year&gt;&lt;IDText&gt;Capelin (Mallotus villosus) recruitment indices in NAFO Division 3KL&lt;/IDText&gt;&lt;DisplayText&gt;(Nakashima and Mowbray, 2014)&lt;/DisplayText&gt;&lt;record&gt;&lt;titles&gt;&lt;title&gt;&lt;style font="default" size="100%"&gt;Capelin (M&lt;/style&gt;&lt;style face="italic" font="default" size="100%"&gt;allotus villosus)&lt;/style&gt;&lt;style font="default" size="100%"&gt; recruitment indices in NAFO Division 3KL&lt;/style&gt;&lt;/title&gt;&lt;/titles&gt;&lt;contributors&gt;&lt;authors&gt;&lt;author&gt;Nakashima, B. S.&lt;/author&gt;&lt;author&gt;Mowbray, F. K.&lt;/author&gt;&lt;/authors&gt;&lt;/contributors&gt;&lt;added-date format="utc"&gt;1516736157&lt;/added-date&gt;&lt;ref-type name="Government Document"&gt;46&lt;/ref-type&gt;&lt;dates&gt;&lt;year&gt;2014&lt;/year&gt;&lt;/dates&gt;&lt;rec-number&gt;152&lt;/rec-number&gt;&lt;last-updated-date format="utc"&gt;1516798074&lt;/last-updated-date&gt;&lt;contributors&gt;&lt;secondary-authors&gt;&lt;author&gt;Fisheries and Oceans Canada&lt;/author&gt;&lt;/secondary-authors&gt;&lt;/contributors&gt;&lt;volume&gt;DFO&amp;#xA;Can. Sci. Advis. Sec. Res. Doc. 2013/091 v + 27 p.&lt;/volume&gt;&lt;/record&gt;&lt;/Cite&gt;&lt;/EndNote&gt;</w:instrText>
+        <w:t xml:space="preserve">indices </w:t>
+      </w:r>
+      <w:r>
+        <w:t xml:space="preserve">and the age-2 recruitment index obtained from the acoustic survey </w:t>
+      </w:r>
+      <w:r>
+        <w:t xml:space="preserve">from 2002 until 2011, there </w:t>
+      </w:r>
+      <w:r>
+        <w:t>has been an unexplained</w:t>
+      </w:r>
+      <w:r>
+        <w:t xml:space="preserve"> divergence </w:t>
+      </w:r>
+      <w:r>
+        <w:t>in recent years</w:t>
+      </w:r>
+      <w:r>
+        <w:t xml:space="preserve"> </w:t>
+      </w:r>
+      <w:r>
+        <w:fldChar w:fldCharType="begin">
+          <w:fldData xml:space="preserve">PEVuZE5vdGU+PENpdGU+PEF1dGhvcj5NdXJwaHk8L0F1dGhvcj48WWVhcj4yMDE4PC9ZZWFyPjxS
+ZWNOdW0+ODgwPC9SZWNOdW0+PERpc3BsYXlUZXh0PihOYWthc2hpbWEgJmFtcDsgTW93YnJheSAy
+MDE0LCBNdXJwaHkgZXQgYWwuIDIwMTgpPC9EaXNwbGF5VGV4dD48cmVjb3JkPjxyZWMtbnVtYmVy
+Pjg4MDwvcmVjLW51bWJlcj48Zm9yZWlnbi1rZXlzPjxrZXkgYXBwPSJFTiIgZGItaWQ9IjJwdjVw
+cnhyNnh6MmE0ZWE1MGg1ZHd3MGV3dngwdHRkdGRzYSIgdGltZXN0YW1wPSIxNTEzODc5OTgxIj44
+ODA8L2tleT48L2ZvcmVpZ24ta2V5cz48cmVmLXR5cGUgbmFtZT0iSm91cm5hbCBBcnRpY2xlIj4x
+NzwvcmVmLXR5cGU+PGNvbnRyaWJ1dG9ycz48YXV0aG9ycz48YXV0aG9yPk11cnBoeSwgSGFubmFo
+IE0uPC9hdXRob3I+PGF1dGhvcj5QZXBpbiwgUGllcnJlPC9hdXRob3I+PGF1dGhvcj5Sb2JlcnQs
+IERvbWluaXF1ZTwvYXV0aG9yPjwvYXV0aG9ycz48L2NvbnRyaWJ1dG9ycz48dGl0bGVzPjx0aXRs
+ZT5SZS12aXNpdGluZyB0aGUgZHJpdmVycyBvZiBjYXBlbGluIHJlY3J1aXRtZW50IGluIE5ld2Zv
+dW5kbGFuZCBzaW5jZSAxOTkxPC90aXRsZT48c2Vjb25kYXJ5LXRpdGxlPkZpc2hlcmllcyBSZXNl
+YXJjaDwvc2Vjb25kYXJ5LXRpdGxlPjwvdGl0bGVzPjxwZXJpb2RpY2FsPjxmdWxsLXRpdGxlPkZp
+c2hlcmllcyBSZXNlYXJjaDwvZnVsbC10aXRsZT48L3BlcmlvZGljYWw+PHBhZ2VzPjEtMTA8L3Bh
+Z2VzPjx2b2x1bWU+MjAwPC92b2x1bWU+PGtleXdvcmRzPjxrZXl3b3JkPk90b2xpdGggbWljcm9z
+dHJ1Y3R1cmU8L2tleXdvcmQ+PGtleXdvcmQ+R3Jvd3RoLW1vcnRhbGl0eSBoeXBvdGhlc2lzPC9r
+ZXl3b3JkPjxrZXl3b3JkPkZvcmFnZSBmaXNoPC9rZXl3b3JkPjxrZXl3b3JkPk1hbGxvdHVzIHZp
+bGxvc3VzPC9rZXl3b3JkPjwva2V5d29yZHM+PGRhdGVzPjx5ZWFyPjIwMTg8L3llYXI+PHB1Yi1k
+YXRlcz48ZGF0ZT40Ly88L2RhdGU+PC9wdWItZGF0ZXM+PC9kYXRlcz48aXNibj4wMTY1LTc4MzY8
+L2lzYm4+PHVybHM+PHJlbGF0ZWQtdXJscz48dXJsPmh0dHBzOi8vd3d3LnNjaWVuY2VkaXJlY3Qu
+Y29tL3NjaWVuY2UvYXJ0aWNsZS9waWkvUzAxNjU3ODM2MTczMDM0MDU8L3VybD48L3JlbGF0ZWQt
+dXJscz48L3VybHM+PGVsZWN0cm9uaWMtcmVzb3VyY2UtbnVtPmh0dHBzOi8vZG9pLm9yZy8xMC4x
+MDE2L2ouZmlzaHJlcy4yMDE3LjEyLjAwNTwvZWxlY3Ryb25pYy1yZXNvdXJjZS1udW0+PC9yZWNv
+cmQ+PC9DaXRlPjxDaXRlPjxBdXRob3I+TmFrYXNoaW1hPC9BdXRob3I+PFllYXI+MjAxNDwvWWVh
+cj48UmVjTnVtPjgyODwvUmVjTnVtPjxyZWNvcmQ+PHJlYy1udW1iZXI+ODI4PC9yZWMtbnVtYmVy
+Pjxmb3JlaWduLWtleXM+PGtleSBhcHA9IkVOIiBkYi1pZD0iMnB2NXByeHI2eHoyYTRlYTUwaDVk
+d3cwZXd2eDB0dGR0ZHNhIiB0aW1lc3RhbXA9IjE0NTM4MzMzNDYiPjgyODwva2V5PjwvZm9yZWln
+bi1rZXlzPjxyZWYtdHlwZSBuYW1lPSJKb3VybmFsIEFydGljbGUiPjE3PC9yZWYtdHlwZT48Y29u
+dHJpYnV0b3JzPjxhdXRob3JzPjxhdXRob3I+TmFrYXNoaW1hLCBCcmlhbiBTLjwvYXV0aG9yPjxh
+dXRob3I+TW93YnJheSwgRnJhbjwvYXV0aG9yPjwvYXV0aG9ycz48L2NvbnRyaWJ1dG9ycz48dGl0
+bGVzPjx0aXRsZT48c3R5bGUgZmFjZT0ibm9ybWFsIiBmb250PSJkZWZhdWx0IiBzaXplPSIxMDAl
+Ij5DYXBlbGluICg8L3N0eWxlPjxzdHlsZSBmYWNlPSJpdGFsaWMiIGZvbnQ9ImRlZmF1bHQiIHNp
+emU9IjEwMCUiPk1hbGxvdHVzIHZpbGxvc3VzKTwvc3R5bGU+PHN0eWxlIGZhY2U9Im5vcm1hbCIg
+Zm9udD0iZGVmYXVsdCIgc2l6ZT0iMTAwJSI+IHJlY3J1aXRtZW50IGluZGljZXMgaW4gTkFGTyBE
+aXZpc2lvbiAzS0wuPC9zdHlsZT48L3RpdGxlPjxzZWNvbmRhcnktdGl0bGU+REZPIENhbmFkaWFu
+IFNjaWVuY2UgQWR2aXNvcnkgU2VjcmV0YXJpYXQgUmVzZWFyY2ggRG9jdW1lbnQ8L3NlY29uZGFy
+eS10aXRsZT48L3RpdGxlcz48cGVyaW9kaWNhbD48ZnVsbC10aXRsZT5ERk8gQ2FuYWRpYW4gU2Np
+ZW5jZSBBZHZpc29yeSBTZWNyZXRhcmlhdCBSZXNlYXJjaCBEb2N1bWVudDwvZnVsbC10aXRsZT48
+L3BlcmlvZGljYWw+PHZvbHVtZT4yMDEzLzA5MTwvdm9sdW1lPjxkYXRlcz48eWVhcj4yMDE0PC95
+ZWFyPjwvZGF0ZXM+PHVybHM+PC91cmxzPjwvcmVjb3JkPjwvQ2l0ZT48L0VuZE5vdGU+AG==
+</w:fldData>
+        </w:fldChar>
+      </w:r>
+      <w:r>
+        <w:instrText xml:space="preserve"> ADDIN EN.CITE </w:instrText>
+      </w:r>
+      <w:r>
+        <w:fldChar w:fldCharType="begin">
+          <w:fldData xml:space="preserve">PEVuZE5vdGU+PENpdGU+PEF1dGhvcj5NdXJwaHk8L0F1dGhvcj48WWVhcj4yMDE4PC9ZZWFyPjxS
+ZWNOdW0+ODgwPC9SZWNOdW0+PERpc3BsYXlUZXh0PihOYWthc2hpbWEgJmFtcDsgTW93YnJheSAy
+MDE0LCBNdXJwaHkgZXQgYWwuIDIwMTgpPC9EaXNwbGF5VGV4dD48cmVjb3JkPjxyZWMtbnVtYmVy
+Pjg4MDwvcmVjLW51bWJlcj48Zm9yZWlnbi1rZXlzPjxrZXkgYXBwPSJFTiIgZGItaWQ9IjJwdjVw
+cnhyNnh6MmE0ZWE1MGg1ZHd3MGV3dngwdHRkdGRzYSIgdGltZXN0YW1wPSIxNTEzODc5OTgxIj44
+ODA8L2tleT48L2ZvcmVpZ24ta2V5cz48cmVmLXR5cGUgbmFtZT0iSm91cm5hbCBBcnRpY2xlIj4x
+NzwvcmVmLXR5cGU+PGNvbnRyaWJ1dG9ycz48YXV0aG9ycz48YXV0aG9yPk11cnBoeSwgSGFubmFo
+IE0uPC9hdXRob3I+PGF1dGhvcj5QZXBpbiwgUGllcnJlPC9hdXRob3I+PGF1dGhvcj5Sb2JlcnQs
+IERvbWluaXF1ZTwvYXV0aG9yPjwvYXV0aG9ycz48L2NvbnRyaWJ1dG9ycz48dGl0bGVzPjx0aXRs
+ZT5SZS12aXNpdGluZyB0aGUgZHJpdmVycyBvZiBjYXBlbGluIHJlY3J1aXRtZW50IGluIE5ld2Zv
+dW5kbGFuZCBzaW5jZSAxOTkxPC90aXRsZT48c2Vjb25kYXJ5LXRpdGxlPkZpc2hlcmllcyBSZXNl
+YXJjaDwvc2Vjb25kYXJ5LXRpdGxlPjwvdGl0bGVzPjxwZXJpb2RpY2FsPjxmdWxsLXRpdGxlPkZp
+c2hlcmllcyBSZXNlYXJjaDwvZnVsbC10aXRsZT48L3BlcmlvZGljYWw+PHBhZ2VzPjEtMTA8L3Bh
+Z2VzPjx2b2x1bWU+MjAwPC92b2x1bWU+PGtleXdvcmRzPjxrZXl3b3JkPk90b2xpdGggbWljcm9z
+dHJ1Y3R1cmU8L2tleXdvcmQ+PGtleXdvcmQ+R3Jvd3RoLW1vcnRhbGl0eSBoeXBvdGhlc2lzPC9r
+ZXl3b3JkPjxrZXl3b3JkPkZvcmFnZSBmaXNoPC9rZXl3b3JkPjxrZXl3b3JkPk1hbGxvdHVzIHZp
+bGxvc3VzPC9rZXl3b3JkPjwva2V5d29yZHM+PGRhdGVzPjx5ZWFyPjIwMTg8L3llYXI+PHB1Yi1k
+YXRlcz48ZGF0ZT40Ly88L2RhdGU+PC9wdWItZGF0ZXM+PC9kYXRlcz48aXNibj4wMTY1LTc4MzY8
+L2lzYm4+PHVybHM+PHJlbGF0ZWQtdXJscz48dXJsPmh0dHBzOi8vd3d3LnNjaWVuY2VkaXJlY3Qu
+Y29tL3NjaWVuY2UvYXJ0aWNsZS9waWkvUzAxNjU3ODM2MTczMDM0MDU8L3VybD48L3JlbGF0ZWQt
+dXJscz48L3VybHM+PGVsZWN0cm9uaWMtcmVzb3VyY2UtbnVtPmh0dHBzOi8vZG9pLm9yZy8xMC4x
+MDE2L2ouZmlzaHJlcy4yMDE3LjEyLjAwNTwvZWxlY3Ryb25pYy1yZXNvdXJjZS1udW0+PC9yZWNv
+cmQ+PC9DaXRlPjxDaXRlPjxBdXRob3I+TmFrYXNoaW1hPC9BdXRob3I+PFllYXI+MjAxNDwvWWVh
+cj48UmVjTnVtPjgyODwvUmVjTnVtPjxyZWNvcmQ+PHJlYy1udW1iZXI+ODI4PC9yZWMtbnVtYmVy
+Pjxmb3JlaWduLWtleXM+PGtleSBhcHA9IkVOIiBkYi1pZD0iMnB2NXByeHI2eHoyYTRlYTUwaDVk
+d3cwZXd2eDB0dGR0ZHNhIiB0aW1lc3RhbXA9IjE0NTM4MzMzNDYiPjgyODwva2V5PjwvZm9yZWln
+bi1rZXlzPjxyZWYtdHlwZSBuYW1lPSJKb3VybmFsIEFydGljbGUiPjE3PC9yZWYtdHlwZT48Y29u
+dHJpYnV0b3JzPjxhdXRob3JzPjxhdXRob3I+TmFrYXNoaW1hLCBCcmlhbiBTLjwvYXV0aG9yPjxh
+dXRob3I+TW93YnJheSwgRnJhbjwvYXV0aG9yPjwvYXV0aG9ycz48L2NvbnRyaWJ1dG9ycz48dGl0
+bGVzPjx0aXRsZT48c3R5bGUgZmFjZT0ibm9ybWFsIiBmb250PSJkZWZhdWx0IiBzaXplPSIxMDAl
+Ij5DYXBlbGluICg8L3N0eWxlPjxzdHlsZSBmYWNlPSJpdGFsaWMiIGZvbnQ9ImRlZmF1bHQiIHNp
+emU9IjEwMCUiPk1hbGxvdHVzIHZpbGxvc3VzKTwvc3R5bGU+PHN0eWxlIGZhY2U9Im5vcm1hbCIg
+Zm9udD0iZGVmYXVsdCIgc2l6ZT0iMTAwJSI+IHJlY3J1aXRtZW50IGluZGljZXMgaW4gTkFGTyBE
+aXZpc2lvbiAzS0wuPC9zdHlsZT48L3RpdGxlPjxzZWNvbmRhcnktdGl0bGU+REZPIENhbmFkaWFu
+IFNjaWVuY2UgQWR2aXNvcnkgU2VjcmV0YXJpYXQgUmVzZWFyY2ggRG9jdW1lbnQ8L3NlY29uZGFy
+eS10aXRsZT48L3RpdGxlcz48cGVyaW9kaWNhbD48ZnVsbC10aXRsZT5ERk8gQ2FuYWRpYW4gU2Np
+ZW5jZSBBZHZpc29yeSBTZWNyZXRhcmlhdCBSZXNlYXJjaCBEb2N1bWVudDwvZnVsbC10aXRsZT48
+L3BlcmlvZGljYWw+PHZvbHVtZT4yMDEzLzA5MTwvdm9sdW1lPjxkYXRlcz48eWVhcj4yMDE0PC95
+ZWFyPjwvZGF0ZXM+PHVybHM+PC91cmxzPjwvcmVjb3JkPjwvQ2l0ZT48L0VuZE5vdGU+AG==
+</w:fldData>
+        </w:fldChar>
+      </w:r>
+      <w:r>
+        <w:instrText xml:space="preserve"> ADDIN EN.CITE.DATA </w:instrText>
+      </w:r>
+      <w:r>
+        <w:fldChar w:fldCharType="end"/>
       </w:r>
       <w:r>
         <w:fldChar w:fldCharType="separate"/>
@@ -2063,121 +2382,7 @@
         <w:rPr>
           <w:noProof/>
         </w:rPr>
-        <w:t>(Nakashima and Mowbray, 2014)</w:t>
-      </w:r>
-      <w:r>
-        <w:fldChar w:fldCharType="end"/>
-      </w:r>
-      <w:r>
-        <w:t xml:space="preserve"> (Table 1)</w:t>
-      </w:r>
-      <w:r>
-        <w:t>.</w:t>
-      </w:r>
-      <w:r>
-        <w:t xml:space="preserve"> </w:t>
-      </w:r>
-      <w:r>
-        <w:t>The</w:t>
-      </w:r>
-      <w:r>
-        <w:t xml:space="preserve"> </w:t>
-      </w:r>
-      <w:r>
-        <w:t xml:space="preserve">late-stage larval </w:t>
-      </w:r>
-      <w:r>
-        <w:t xml:space="preserve">sampling protocol </w:t>
-      </w:r>
-      <w:r>
-        <w:t>is based on</w:t>
-      </w:r>
-      <w:r>
-        <w:t xml:space="preserve"> </w:t>
-      </w:r>
-      <w:r>
-        <w:t>Dal</w:t>
-      </w:r>
-      <w:r>
-        <w:t xml:space="preserve">ley et al. </w:t>
-      </w:r>
-      <w:r>
-        <w:fldChar w:fldCharType="begin"/>
-      </w:r>
-      <w:r>
-        <w:instrText xml:space="preserve"> ADDIN EN.CITE &lt;EndNote&gt;&lt;Cite ExcludeAuth="1"&gt;&lt;Author&gt;Dalley&lt;/Author&gt;&lt;Year&gt;2002&lt;/Year&gt;&lt;IDText&gt;Atmospheric forcing, larval drift, and recruitment of capelin (Mallotus villosus)&lt;/IDText&gt;&lt;DisplayText&gt;(2002)&lt;/DisplayText&gt;&lt;record&gt;&lt;titles&gt;&lt;title&gt;&lt;style font="default" size="100%"&gt;Atmospheric forcing, larval drift, and recruitment of capelin (M&lt;/style&gt;&lt;style face="italic" font="default" size="100%"&gt;allotus villosus)&lt;/style&gt;&lt;/title&gt;&lt;secondary-title&gt;ICES J. Mar. Sci.&lt;/secondary-title&gt;&lt;/titles&gt;&lt;pages&gt;929-941&lt;/pages&gt;&lt;contributors&gt;&lt;authors&gt;&lt;author&gt;Dalley, E. L.&lt;/author&gt;&lt;author&gt;Anderson, J. T.&lt;/author&gt;&lt;author&gt;deYoung, B.&lt;/author&gt;&lt;/authors&gt;&lt;/contributors&gt;&lt;added-date format="utc"&gt;1516736553&lt;/added-date&gt;&lt;ref-type name="Journal Article"&gt;17&lt;/ref-type&gt;&lt;dates&gt;&lt;year&gt;2002&lt;/year&gt;&lt;/dates&gt;&lt;rec-number&gt;156&lt;/rec-number&gt;&lt;last-updated-date format="utc"&gt;1516797908&lt;/last-updated-date&gt;&lt;volume&gt;59&lt;/volume&gt;&lt;/record&gt;&lt;/Cite&gt;&lt;/EndNote&gt;</w:instrText>
-      </w:r>
-      <w:r>
-        <w:fldChar w:fldCharType="separate"/>
-      </w:r>
-      <w:r>
-        <w:rPr>
-          <w:noProof/>
-        </w:rPr>
-        <w:t>(2002)</w:t>
-      </w:r>
-      <w:r>
-        <w:fldChar w:fldCharType="end"/>
-      </w:r>
-      <w:r>
-        <w:t xml:space="preserve">. </w:t>
-      </w:r>
-      <w:r>
-        <w:t xml:space="preserve">While there was concordance among these </w:t>
-      </w:r>
-      <w:r>
-        <w:t xml:space="preserve">three </w:t>
-      </w:r>
-      <w:r>
-        <w:t xml:space="preserve">larval </w:t>
-      </w:r>
-      <w:r>
-        <w:t xml:space="preserve">indices </w:t>
-      </w:r>
-      <w:r>
-        <w:t xml:space="preserve">and the age-2 recruitment index obtained from the acoustic survey </w:t>
-      </w:r>
-      <w:r>
-        <w:t xml:space="preserve">from 2002 until 2011, there </w:t>
-      </w:r>
-      <w:r>
-        <w:t>has been an unexplained</w:t>
-      </w:r>
-      <w:r>
-        <w:t xml:space="preserve"> divergence </w:t>
-      </w:r>
-      <w:r>
-        <w:t>in recent years</w:t>
-      </w:r>
-      <w:r>
-        <w:t xml:space="preserve"> </w:t>
-      </w:r>
-      <w:r>
-        <w:fldChar w:fldCharType="begin"/>
-      </w:r>
-      <w:r>
-        <w:instrText xml:space="preserve"> ADDIN EN.CITE &lt;EndNote&gt;&lt;Cite&gt;&lt;Author&gt;Nakashima&lt;/Author&gt;&lt;Year&gt;2014&lt;/Year&gt;&lt;IDText&gt;Capelin (Mallotus villosus) recruitment indices in NAFO Division 3KL&lt;/IDText&gt;&lt;DisplayText&gt;(Nakashima and Mowbray, 2014, Murphy et al., 2018)&lt;/DisplayText&gt;&lt;record&gt;&lt;titles&gt;&lt;title&gt;&lt;style font="default" size="100%"&gt;Capelin (M&lt;/style&gt;&lt;style face="italic" font="default" size="100%"&gt;allotus villosus)&lt;/style&gt;&lt;style font="default" size="100%"&gt; recruitment indices in NAFO Division 3KL&lt;/style&gt;&lt;/title&gt;&lt;/titles&gt;&lt;contributors&gt;&lt;authors&gt;&lt;author&gt;Nakashima, B. S.&lt;/author&gt;&lt;author&gt;Mowbray, F. K.&lt;/author&gt;&lt;/authors&gt;&lt;/contributors&gt;&lt;added-date format="utc"&gt;1516736157&lt;/added-date&gt;&lt;ref-type name="Government Document"&gt;46&lt;/ref-type&gt;&lt;dates&gt;&lt;year&gt;2014&lt;/year&gt;&lt;/dates&gt;&lt;rec-number&gt;152&lt;/rec-number&gt;&lt;last-updated-date format="utc"&gt;1516798074&lt;/last-updated-date&gt;&lt;contributors&gt;&lt;secondary-authors&gt;&lt;author&gt;Fisheries and Oceans Canada&lt;/author&gt;&lt;/secondary-authors&gt;&lt;/contributors&gt;&lt;volume&gt;DFO&amp;#xA;Can. Sci. Advis. Sec. Res. Doc. 2013/091 v + 27 p.&lt;/volume&gt;&lt;/record&gt;&lt;/Cite&gt;&lt;Cite&gt;&lt;Author&gt;Murphy&lt;/Author&gt;&lt;Year&gt;2018&lt;/Year&gt;&lt;IDText&gt;Re-visiting the drivers of capelin recruitment in Newfoundland since 1991&lt;/IDText&gt;&lt;record&gt;&lt;titles&gt;&lt;title&gt;Re-visiting the drivers of capelin recruitment in Newfoundland since 1991&lt;/title&gt;&lt;secondary-title&gt;Fish. Res.&lt;/secondary-title&gt;&lt;/titles&gt;&lt;pages&gt;1-10&lt;/pages&gt;&lt;contributors&gt;&lt;authors&gt;&lt;author&gt;Murphy, H. M.&lt;/author&gt;&lt;author&gt;Pepin, P.&lt;/author&gt;&lt;author&gt;Robert, D&lt;/author&gt;&lt;/authors&gt;&lt;/contributors&gt;&lt;added-date format="utc"&gt;1516736042&lt;/added-date&gt;&lt;ref-type name="Journal Article"&gt;17&lt;/ref-type&gt;&lt;dates&gt;&lt;year&gt;2018&lt;/year&gt;&lt;/dates&gt;&lt;rec-number&gt;151&lt;/rec-number&gt;&lt;last-updated-date format="utc"&gt;1517494366&lt;/last-updated-date&gt;&lt;electronic-resource-num&gt;https://doi.org/10.1016/j.fishres.2017.12.005&lt;/electronic-resource-num&gt;&lt;volume&gt;200&lt;/volume&gt;&lt;/record&gt;&lt;/Cite&gt;&lt;/EndNote&gt;</w:instrText>
-      </w:r>
-      <w:r>
-        <w:fldChar w:fldCharType="separate"/>
-      </w:r>
-      <w:r>
-        <w:rPr>
-          <w:noProof/>
-        </w:rPr>
-        <w:t>(N</w:t>
-      </w:r>
-      <w:r>
-        <w:rPr>
-          <w:noProof/>
-        </w:rPr>
-        <w:t>akashima and Mowbray, 2014</w:t>
-      </w:r>
-      <w:r>
-        <w:rPr>
-          <w:noProof/>
-        </w:rPr>
-        <w:t>)</w:t>
+        <w:t>(Nakashima &amp; Mowbray 2014, Murphy et al. 2018)</w:t>
       </w:r>
       <w:r>
         <w:fldChar w:fldCharType="end"/>
@@ -2260,13 +2465,16 @@
         <w:t xml:space="preserve"> and emergence timing</w:t>
       </w:r>
       <w:r>
-        <w:t xml:space="preserve"> and was incorporated into the year-class multiplicative model </w:t>
+        <w:t xml:space="preserve"> and was incorporated into the year-class multiplicative model</w:t>
+      </w:r>
+      <w:r>
+        <w:t xml:space="preserve"> </w:t>
       </w:r>
       <w:r>
         <w:fldChar w:fldCharType="begin"/>
       </w:r>
       <w:r>
-        <w:instrText xml:space="preserve"> ADDIN EN.CITE &lt;EndNote&gt;&lt;Cite&gt;&lt;Author&gt;Evans&lt;/Author&gt;&lt;Year&gt;2002&lt;/Year&gt;&lt;IDText&gt;A weighted multiplicative analysis to estimate trends in year-class size of capelin&lt;/IDText&gt;&lt;DisplayText&gt;(Evans and Nakashima, 2002)&lt;/DisplayText&gt;&lt;record&gt;&lt;titles&gt;&lt;title&gt;A weighted multiplicative analysis to estimate trends in year-class size of capelin&lt;/title&gt;&lt;secondary-title&gt;ICES J Mar Sci&lt;/secondary-title&gt;&lt;/titles&gt;&lt;pages&gt;1116-1119&lt;/pages&gt;&lt;contributors&gt;&lt;authors&gt;&lt;author&gt;Evans, G. T.&lt;/author&gt;&lt;author&gt;Nakashima, B. S.&lt;/author&gt;&lt;/authors&gt;&lt;/contributors&gt;&lt;added-date format="utc"&gt;1516735179&lt;/added-date&gt;&lt;ref-type name="Journal Article"&gt;17&lt;/ref-type&gt;&lt;dates&gt;&lt;year&gt;2002&lt;/year&gt;&lt;/dates&gt;&lt;rec-number&gt;147&lt;/rec-number&gt;&lt;last-updated-date format="utc"&gt;1516797982&lt;/last-updated-date&gt;&lt;volume&gt;59&lt;/volume&gt;&lt;/record&gt;&lt;/Cite&gt;&lt;/EndNote&gt;</w:instrText>
+        <w:instrText xml:space="preserve"> ADDIN EN.CITE &lt;EndNote&gt;&lt;Cite&gt;&lt;Author&gt;Evans&lt;/Author&gt;&lt;Year&gt;2002&lt;/Year&gt;&lt;RecNum&gt;834&lt;/RecNum&gt;&lt;DisplayText&gt;(Evans &amp;amp; Nakashima 2002)&lt;/DisplayText&gt;&lt;record&gt;&lt;rec-number&gt;834&lt;/rec-number&gt;&lt;foreign-keys&gt;&lt;key app="EN" db-id="2pv5prxr6xz2a4ea50h5dww0ewvx0ttdtdsa" timestamp="1456425680"&gt;834&lt;/key&gt;&lt;/foreign-keys&gt;&lt;ref-type name="Journal Article"&gt;17&lt;/ref-type&gt;&lt;contributors&gt;&lt;authors&gt;&lt;author&gt;Evans, G.T.&lt;/author&gt;&lt;author&gt;Nakashima, B.S.&lt;/author&gt;&lt;/authors&gt;&lt;/contributors&gt;&lt;titles&gt;&lt;title&gt;A weighted multiplicative analysis to estimate trends in year-class size of capelin.&lt;/title&gt;&lt;secondary-title&gt;ICES Journal of Marine Science&lt;/secondary-title&gt;&lt;/titles&gt;&lt;periodical&gt;&lt;full-title&gt;ICES Journal of Marine Science&lt;/full-title&gt;&lt;/periodical&gt;&lt;pages&gt;1116-1119&lt;/pages&gt;&lt;volume&gt;59&lt;/volume&gt;&lt;dates&gt;&lt;year&gt;2002&lt;/year&gt;&lt;/dates&gt;&lt;urls&gt;&lt;/urls&gt;&lt;/record&gt;&lt;/Cite&gt;&lt;/EndNote&gt;</w:instrText>
       </w:r>
       <w:r>
         <w:fldChar w:fldCharType="separate"/>
@@ -2275,7 +2483,7 @@
         <w:rPr>
           <w:noProof/>
         </w:rPr>
-        <w:t>(Evans and Nakashima, 2002)</w:t>
+        <w:t>(Evans &amp; Nakashima 2002)</w:t>
       </w:r>
       <w:r>
         <w:fldChar w:fldCharType="end"/>
@@ -2364,7 +2572,7 @@
         <w:fldChar w:fldCharType="begin"/>
       </w:r>
       <w:r>
-        <w:instrText xml:space="preserve"> ADDIN EN.CITE &lt;EndNote&gt;&lt;Cite ExcludeAuth="1"&gt;&lt;Author&gt;Frank&lt;/Author&gt;&lt;Year&gt;2016&lt;/Year&gt;&lt;IDText&gt;Anomalous ecosystem dynamics following the apparent collapse of a keystone forage species&lt;/IDText&gt;&lt;DisplayText&gt;(2016)&lt;/DisplayText&gt;&lt;record&gt;&lt;titles&gt;&lt;title&gt;Anomalous ecosystem dynamics following the apparent collapse of a keystone forage species&lt;/title&gt;&lt;secondary-title&gt;MEPS&lt;/secondary-title&gt;&lt;/titles&gt;&lt;pages&gt;185-202&lt;/pages&gt;&lt;contributors&gt;&lt;authors&gt;&lt;author&gt;Frank, K.T.&lt;/author&gt;&lt;author&gt;Petrie, B.&lt;/author&gt;&lt;author&gt;Boyce, D.&lt;/author&gt;&lt;author&gt;Leggett, W. C.&lt;/author&gt;&lt;/authors&gt;&lt;/contributors&gt;&lt;added-date format="utc"&gt;1516798127&lt;/added-date&gt;&lt;ref-type name="Journal Article"&gt;17&lt;/ref-type&gt;&lt;dates&gt;&lt;year&gt;2016&lt;/year&gt;&lt;/dates&gt;&lt;rec-number&gt;159&lt;/rec-number&gt;&lt;last-updated-date format="utc"&gt;1516798179&lt;/last-updated-date&gt;&lt;volume&gt;553&lt;/volume&gt;&lt;/record&gt;&lt;/Cite&gt;&lt;/EndNote&gt;</w:instrText>
+        <w:instrText xml:space="preserve"> ADDIN EN.CITE &lt;EndNote&gt;&lt;Cite ExcludeAuth="1"&gt;&lt;Author&gt;Frank&lt;/Author&gt;&lt;Year&gt;2016&lt;/Year&gt;&lt;RecNum&gt;890&lt;/RecNum&gt;&lt;DisplayText&gt;(2016)&lt;/DisplayText&gt;&lt;record&gt;&lt;rec-number&gt;890&lt;/rec-number&gt;&lt;foreign-keys&gt;&lt;key app="EN" db-id="2pv5prxr6xz2a4ea50h5dww0ewvx0ttdtdsa" timestamp="1516286327"&gt;890&lt;/key&gt;&lt;/foreign-keys&gt;&lt;ref-type name="Journal Article"&gt;17&lt;/ref-type&gt;&lt;contributors&gt;&lt;authors&gt;&lt;author&gt;Frank, K. T.&lt;/author&gt;&lt;author&gt;Petrie, B.&lt;/author&gt;&lt;author&gt;Boyce, D.&lt;/author&gt;&lt;author&gt;Leggett, W. C.&lt;/author&gt;&lt;/authors&gt;&lt;/contributors&gt;&lt;titles&gt;&lt;title&gt;Anomalous ecosystem dynamics following the apparent collapse of a keystone forage species&lt;/title&gt;&lt;secondary-title&gt;Marine Ecology Progress Series&lt;/secondary-title&gt;&lt;/titles&gt;&lt;periodical&gt;&lt;full-title&gt;Marine Ecology Progress Series&lt;/full-title&gt;&lt;/periodical&gt;&lt;pages&gt;185-202&lt;/pages&gt;&lt;volume&gt;553&lt;/volume&gt;&lt;dates&gt;&lt;year&gt;2016&lt;/year&gt;&lt;/dates&gt;&lt;urls&gt;&lt;related-urls&gt;&lt;url&gt;http://www.int-res.com/abstracts/meps/v553/p185-202/&lt;/url&gt;&lt;/related-urls&gt;&lt;/urls&gt;&lt;/record&gt;&lt;/Cite&gt;&lt;/EndNote&gt;</w:instrText>
       </w:r>
       <w:r>
         <w:fldChar w:fldCharType="separate"/>
@@ -2379,7 +2587,10 @@
         <w:fldChar w:fldCharType="end"/>
       </w:r>
       <w:r>
-        <w:t xml:space="preserve"> argued that since late-</w:t>
+        <w:t xml:space="preserve"> </w:t>
+      </w:r>
+      <w:r>
+        <w:t>argued that since late-</w:t>
       </w:r>
       <w:r>
         <w:t xml:space="preserve">stage </w:t>
@@ -2415,7 +2626,7 @@
         <w:fldChar w:fldCharType="begin"/>
       </w:r>
       <w:r>
-        <w:instrText xml:space="preserve"> ADDIN EN.CITE &lt;EndNote&gt;&lt;Cite ExcludeAuth="1"&gt;&lt;Author&gt;Dalley&lt;/Author&gt;&lt;Year&gt;2002&lt;/Year&gt;&lt;IDText&gt;Atmospheric forcing, larval drift, and recruitment of capelin (Mallotus villosus)&lt;/IDText&gt;&lt;DisplayText&gt;(2002)&lt;/DisplayText&gt;&lt;record&gt;&lt;titles&gt;&lt;title&gt;&lt;style font="default" size="100%"&gt;Atmospheric forcing, larval drift, and recruitment of capelin (M&lt;/style&gt;&lt;style face="italic" font="default" size="100%"&gt;allotus villosus)&lt;/style&gt;&lt;/title&gt;&lt;secondary-title&gt;ICES J. Mar. Sci.&lt;/secondary-title&gt;&lt;/titles&gt;&lt;pages&gt;929-941&lt;/pages&gt;&lt;contributors&gt;&lt;authors&gt;&lt;author&gt;Dalley, E. L.&lt;/author&gt;&lt;author&gt;Anderson, J. T.&lt;/author&gt;&lt;author&gt;deYoung, B.&lt;/author&gt;&lt;/authors&gt;&lt;/contributors&gt;&lt;added-date format="utc"&gt;1516736553&lt;/added-date&gt;&lt;ref-type name="Journal Article"&gt;17&lt;/ref-type&gt;&lt;dates&gt;&lt;year&gt;2002&lt;/year&gt;&lt;/dates&gt;&lt;rec-number&gt;156&lt;/rec-number&gt;&lt;last-updated-date format="utc"&gt;1516797908&lt;/last-updated-date&gt;&lt;volume&gt;59&lt;/volume&gt;&lt;/record&gt;&lt;/Cite&gt;&lt;/EndNote&gt;</w:instrText>
+        <w:instrText xml:space="preserve"> ADDIN EN.CITE &lt;EndNote&gt;&lt;Cite ExcludeAuth="1"&gt;&lt;Author&gt;Dalley&lt;/Author&gt;&lt;Year&gt;2002&lt;/Year&gt;&lt;RecNum&gt;888&lt;/RecNum&gt;&lt;DisplayText&gt;(2002)&lt;/DisplayText&gt;&lt;record&gt;&lt;rec-number&gt;888&lt;/rec-number&gt;&lt;foreign-keys&gt;&lt;key app="EN" db-id="2pv5prxr6xz2a4ea50h5dww0ewvx0ttdtdsa" timestamp="1516285887"&gt;888&lt;/key&gt;&lt;/foreign-keys&gt;&lt;ref-type name="Journal Article"&gt;17&lt;/ref-type&gt;&lt;contributors&gt;&lt;authors&gt;&lt;author&gt;Dalley, Edgar L.&lt;/author&gt;&lt;author&gt;Anderson, John T.&lt;/author&gt;&lt;author&gt;deYoung, Brad&lt;/author&gt;&lt;/authors&gt;&lt;/contributors&gt;&lt;titles&gt;&lt;title&gt;Atmospheric forcing, larval drift, and recruitment of capelin ( Mallotus villosus )&lt;/title&gt;&lt;secondary-title&gt;ICES Journal of Marine Science&lt;/secondary-title&gt;&lt;/titles&gt;&lt;periodical&gt;&lt;full-title&gt;ICES Journal of Marine Science&lt;/full-title&gt;&lt;/periodical&gt;&lt;pages&gt;929-941&lt;/pages&gt;&lt;volume&gt;59&lt;/volume&gt;&lt;number&gt;5&lt;/number&gt;&lt;dates&gt;&lt;year&gt;2002&lt;/year&gt;&lt;/dates&gt;&lt;isbn&gt;1054-3139&lt;/isbn&gt;&lt;urls&gt;&lt;related-urls&gt;&lt;url&gt;http://dx.doi.org/10.1006/jmsc.2002.1251&lt;/url&gt;&lt;/related-urls&gt;&lt;/urls&gt;&lt;electronic-resource-num&gt;10.1006/jmsc.2002.1251&lt;/electronic-resource-num&gt;&lt;/record&gt;&lt;/Cite&gt;&lt;/EndNote&gt;</w:instrText>
       </w:r>
       <w:r>
         <w:fldChar w:fldCharType="separate"/>
@@ -2442,7 +2653,7 @@
         <w:fldChar w:fldCharType="begin"/>
       </w:r>
       <w:r>
-        <w:instrText xml:space="preserve"> ADDIN EN.CITE &lt;EndNote&gt;&lt;Cite ExcludeAuth="1"&gt;&lt;Author&gt;Nakashima&lt;/Author&gt;&lt;Year&gt;2014&lt;/Year&gt;&lt;IDText&gt;Capelin (Mallotus villosus) recruitment indices in NAFO Division 3KL&lt;/IDText&gt;&lt;DisplayText&gt;(2014)&lt;/DisplayText&gt;&lt;record&gt;&lt;titles&gt;&lt;title&gt;&lt;style font="default" size="100%"&gt;Capelin (M&lt;/style&gt;&lt;style face="italic" font="default" size="100%"&gt;allotus villosus)&lt;/style&gt;&lt;style font="default" size="100%"&gt; recruitment indices in NAFO Division 3KL&lt;/style&gt;&lt;/title&gt;&lt;/titles&gt;&lt;contributors&gt;&lt;authors&gt;&lt;author&gt;Nakashima, B. S.&lt;/author&gt;&lt;author&gt;Mowbray, F. K.&lt;/author&gt;&lt;/authors&gt;&lt;/contributors&gt;&lt;added-date format="utc"&gt;1516736157&lt;/added-date&gt;&lt;ref-type name="Government Document"&gt;46&lt;/ref-type&gt;&lt;dates&gt;&lt;year&gt;2014&lt;/year&gt;&lt;/dates&gt;&lt;rec-number&gt;152&lt;/rec-number&gt;&lt;last-updated-date format="utc"&gt;1516798074&lt;/last-updated-date&gt;&lt;contributors&gt;&lt;secondary-authors&gt;&lt;author&gt;Fisheries and Oceans Canada&lt;/author&gt;&lt;/secondary-authors&gt;&lt;/contributors&gt;&lt;volume&gt;DFO&amp;#xA;Can. Sci. Advis. Sec. Res. Doc. 2013/091 v + 27 p.&lt;/volume&gt;&lt;/record&gt;&lt;/Cite&gt;&lt;/EndNote&gt;</w:instrText>
+        <w:instrText xml:space="preserve"> ADDIN EN.CITE &lt;EndNote&gt;&lt;Cite ExcludeAuth="1"&gt;&lt;Author&gt;Nakashima&lt;/Author&gt;&lt;Year&gt;2014&lt;/Year&gt;&lt;RecNum&gt;828&lt;/RecNum&gt;&lt;DisplayText&gt;(2014)&lt;/DisplayText&gt;&lt;record&gt;&lt;rec-number&gt;828&lt;/rec-number&gt;&lt;foreign-keys&gt;&lt;key app="EN" db-id="2pv5prxr6xz2a4ea50h5dww0ewvx0ttdtdsa" timestamp="1453833346"&gt;828&lt;/key&gt;&lt;/foreign-keys&gt;&lt;ref-type name="Journal Article"&gt;17&lt;/ref-type&gt;&lt;contributors&gt;&lt;authors&gt;&lt;author&gt;Nakashima, Brian S.&lt;/author&gt;&lt;author&gt;Mowbray, Fran&lt;/author&gt;&lt;/authors&gt;&lt;/contributors&gt;&lt;titles&gt;&lt;title&gt;&lt;style face="normal" font="default" size="100%"&gt;Capelin (&lt;/style&gt;&lt;style face="italic" font="default" size="100%"&gt;Mallotus villosus)&lt;/style&gt;&lt;style face="normal" font="default" size="100%"&gt; recruitment indices in NAFO Division 3KL.&lt;/style&gt;&lt;/title&gt;&lt;secondary-title&gt;DFO Canadian Science Advisory Secretariat Research Document&lt;/secondary-title&gt;&lt;/titles&gt;&lt;periodical&gt;&lt;full-title&gt;DFO Canadian Science Advisory Secretariat Research Document&lt;/full-title&gt;&lt;/periodical&gt;&lt;volume&gt;2013/091&lt;/volume&gt;&lt;dates&gt;&lt;year&gt;2014&lt;/year&gt;&lt;/dates&gt;&lt;urls&gt;&lt;/urls&gt;&lt;/record&gt;&lt;/Cite&gt;&lt;/EndNote&gt;</w:instrText>
       </w:r>
       <w:r>
         <w:fldChar w:fldCharType="separate"/>
@@ -2517,7 +2728,7 @@
         <w:fldChar w:fldCharType="begin"/>
       </w:r>
       <w:r>
-        <w:instrText xml:space="preserve"> ADDIN EN.CITE &lt;EndNote&gt;&lt;Cite&gt;&lt;Author&gt;Nakashima&lt;/Author&gt;&lt;Year&gt;2014&lt;/Year&gt;&lt;IDText&gt;Capelin (Mallotus villosus) recruitment indices in NAFO Division 3KL&lt;/IDText&gt;&lt;DisplayText&gt;(Nakashima and Mowbray, 2014)&lt;/DisplayText&gt;&lt;record&gt;&lt;titles&gt;&lt;title&gt;&lt;style font="default" size="100%"&gt;Capelin (M&lt;/style&gt;&lt;style face="italic" font="default" size="100%"&gt;allotus villosus)&lt;/style&gt;&lt;style font="default" size="100%"&gt; recruitment indices in NAFO Division 3KL&lt;/style&gt;&lt;/title&gt;&lt;/titles&gt;&lt;contributors&gt;&lt;authors&gt;&lt;author&gt;Nakashima, B. S.&lt;/author&gt;&lt;author&gt;Mowbray, F. K.&lt;/author&gt;&lt;/authors&gt;&lt;/contributors&gt;&lt;added-date format="utc"&gt;1516736157&lt;/added-date&gt;&lt;ref-type name="Government Document"&gt;46&lt;/ref-type&gt;&lt;dates&gt;&lt;year&gt;2014&lt;/year&gt;&lt;/dates&gt;&lt;rec-number&gt;152&lt;/rec-number&gt;&lt;last-updated-date format="utc"&gt;1516798074&lt;/last-updated-date&gt;&lt;contributors&gt;&lt;secondary-authors&gt;&lt;author&gt;Fisheries and Oceans Canada&lt;/author&gt;&lt;/secondary-authors&gt;&lt;/contributors&gt;&lt;volume&gt;DFO&amp;#xA;Can. Sci. Advis. Sec. Res. Doc. 2013/091 v + 27 p.&lt;/volume&gt;&lt;/record&gt;&lt;/Cite&gt;&lt;/EndNote&gt;</w:instrText>
+        <w:instrText xml:space="preserve"> ADDIN EN.CITE &lt;EndNote&gt;&lt;Cite&gt;&lt;Author&gt;Nakashima&lt;/Author&gt;&lt;Year&gt;2014&lt;/Year&gt;&lt;RecNum&gt;828&lt;/RecNum&gt;&lt;DisplayText&gt;(Nakashima &amp;amp; Mowbray 2014)&lt;/DisplayText&gt;&lt;record&gt;&lt;rec-number&gt;828&lt;/rec-number&gt;&lt;foreign-keys&gt;&lt;key app="EN" db-id="2pv5prxr6xz2a4ea50h5dww0ewvx0ttdtdsa" timestamp="1453833346"&gt;828&lt;/key&gt;&lt;/foreign-keys&gt;&lt;ref-type name="Journal Article"&gt;17&lt;/ref-type&gt;&lt;contributors&gt;&lt;authors&gt;&lt;author&gt;Nakashima, Brian S.&lt;/author&gt;&lt;author&gt;Mowbray, Fran&lt;/author&gt;&lt;/authors&gt;&lt;/contributors&gt;&lt;titles&gt;&lt;title&gt;&lt;style face="normal" font="default" size="100%"&gt;Capelin (&lt;/style&gt;&lt;style face="italic" font="default" size="100%"&gt;Mallotus villosus)&lt;/style&gt;&lt;style face="normal" font="default" size="100%"&gt; recruitment indices in NAFO Division 3KL.&lt;/style&gt;&lt;/title&gt;&lt;secondary-title&gt;DFO Canadian Science Advisory Secretariat Research Document&lt;/secondary-title&gt;&lt;/titles&gt;&lt;periodical&gt;&lt;full-title&gt;DFO Canadian Science Advisory Secretariat Research Document&lt;/full-title&gt;&lt;/periodical&gt;&lt;volume&gt;2013/091&lt;/volume&gt;&lt;dates&gt;&lt;year&gt;2014&lt;/year&gt;&lt;/dates&gt;&lt;urls&gt;&lt;/urls&gt;&lt;/record&gt;&lt;/Cite&gt;&lt;/EndNote&gt;</w:instrText>
       </w:r>
       <w:r>
         <w:fldChar w:fldCharType="separate"/>
@@ -2526,7 +2737,7 @@
         <w:rPr>
           <w:noProof/>
         </w:rPr>
-        <w:t>(Nakashima and Mowbray, 2014)</w:t>
+        <w:t>(Nakashima &amp; Mowbray 2014)</w:t>
       </w:r>
       <w:r>
         <w:fldChar w:fldCharType="end"/>
@@ -2786,7 +2997,7 @@
         <w:fldChar w:fldCharType="begin"/>
       </w:r>
       <w:r>
-        <w:instrText xml:space="preserve"> ADDIN EN.CITE &lt;EndNote&gt;&lt;Cite&gt;&lt;Author&gt;Murphy&lt;/Author&gt;&lt;Year&gt;2018&lt;/Year&gt;&lt;IDText&gt;Re-visiting the drivers of capelin recruitment in Newfoundland since 1991&lt;/IDText&gt;&lt;DisplayText&gt;(Murphy et al., 2018)&lt;/DisplayText&gt;&lt;record&gt;&lt;titles&gt;&lt;title&gt;Re-visiting the drivers of capelin recruitment in Newfoundland since 1991&lt;/title&gt;&lt;secondary-title&gt;Fish. Res.&lt;/secondary-title&gt;&lt;/titles&gt;&lt;pages&gt;1-10&lt;/pages&gt;&lt;contributors&gt;&lt;authors&gt;&lt;author&gt;Murphy, H. M.&lt;/author&gt;&lt;author&gt;Pepin, P.&lt;/author&gt;&lt;author&gt;Robert, D&lt;/author&gt;&lt;/authors&gt;&lt;/contributors&gt;&lt;added-date format="utc"&gt;1516736042&lt;/added-date&gt;&lt;ref-type name="Journal Article"&gt;17&lt;/ref-type&gt;&lt;dates&gt;&lt;year&gt;2018&lt;/year&gt;&lt;/dates&gt;&lt;rec-number&gt;151&lt;/rec-number&gt;&lt;last-updated-date format="utc"&gt;1517494366&lt;/last-updated-date&gt;&lt;electronic-resource-num&gt;https://doi.org/10.1016/j.fishres.2017.12.005&lt;/electronic-resource-num&gt;&lt;volume&gt;200&lt;/volume&gt;&lt;/record&gt;&lt;/Cite&gt;&lt;/EndNote&gt;</w:instrText>
+        <w:instrText xml:space="preserve"> ADDIN EN.CITE &lt;EndNote&gt;&lt;Cite&gt;&lt;Author&gt;Murphy&lt;/Author&gt;&lt;Year&gt;2018&lt;/Year&gt;&lt;RecNum&gt;880&lt;/RecNum&gt;&lt;DisplayText&gt;(Murphy et al. 2018)&lt;/DisplayText&gt;&lt;record&gt;&lt;rec-number&gt;880&lt;/rec-number&gt;&lt;foreign-keys&gt;&lt;key app="EN" db-id="2pv5prxr6xz2a4ea50h5dww0ewvx0ttdtdsa" timestamp="1513879981"&gt;880&lt;/key&gt;&lt;/foreign-keys&gt;&lt;ref-type name="Journal Article"&gt;17&lt;/ref-type&gt;&lt;contributors&gt;&lt;authors&gt;&lt;author&gt;Murphy, Hannah M.&lt;/author&gt;&lt;author&gt;Pepin, Pierre&lt;/author&gt;&lt;author&gt;Robert, Dominique&lt;/author&gt;&lt;/authors&gt;&lt;/contributors&gt;&lt;titles&gt;&lt;title&gt;Re-visiting the drivers of capelin recruitment in Newfoundland since 1991&lt;/title&gt;&lt;secondary-title&gt;Fisheries Research&lt;/secondary-title&gt;&lt;/titles&gt;&lt;periodical&gt;&lt;full-title&gt;Fisheries Research&lt;/full-title&gt;&lt;/periodical&gt;&lt;pages&gt;1-10&lt;/pages&gt;&lt;volume&gt;200&lt;/volume&gt;&lt;keywords&gt;&lt;keyword&gt;Otolith microstructure&lt;/keyword&gt;&lt;keyword&gt;Growth-mortality hypothesis&lt;/keyword&gt;&lt;keyword&gt;Forage fish&lt;/keyword&gt;&lt;keyword&gt;Mallotus villosus&lt;/keyword&gt;&lt;/keywords&gt;&lt;dates&gt;&lt;year&gt;2018&lt;/year&gt;&lt;pub-dates&gt;&lt;date&gt;4//&lt;/date&gt;&lt;/pub-dates&gt;&lt;/dates&gt;&lt;isbn&gt;0165-7836&lt;/isbn&gt;&lt;urls&gt;&lt;related-urls&gt;&lt;url&gt;https://www.sciencedirect.com/science/article/pii/S0165783617303405&lt;/url&gt;&lt;/related-urls&gt;&lt;/urls&gt;&lt;electronic-resource-num&gt;https://doi.org/10.1016/j.fishres.2017.12.005&lt;/electronic-resource-num&gt;&lt;/record&gt;&lt;/Cite&gt;&lt;/EndNote&gt;</w:instrText>
       </w:r>
       <w:r>
         <w:fldChar w:fldCharType="separate"/>
@@ -2795,7 +3006,7 @@
         <w:rPr>
           <w:noProof/>
         </w:rPr>
-        <w:t>(Murphy et al., 2018)</w:t>
+        <w:t>(Murphy et al. 2018)</w:t>
       </w:r>
       <w:r>
         <w:fldChar w:fldCharType="end"/>
@@ -2837,7 +3048,7 @@
         <w:fldChar w:fldCharType="begin"/>
       </w:r>
       <w:r>
-        <w:instrText xml:space="preserve"> ADDIN EN.CITE &lt;EndNote&gt;&lt;Cite&gt;&lt;Author&gt;Dalley&lt;/Author&gt;&lt;Year&gt;2002&lt;/Year&gt;&lt;IDText&gt;Atmospheric forcing, larval drift, and recruitment of capelin (Mallotus villosus)&lt;/IDText&gt;&lt;DisplayText&gt;(Dalley et al., 2002)&lt;/DisplayText&gt;&lt;record&gt;&lt;titles&gt;&lt;title&gt;&lt;style font="default" size="100%"&gt;Atmospheric forcing, larval drift, and recruitment of capelin (M&lt;/style&gt;&lt;style face="italic" font="default" size="100%"&gt;allotus villosus)&lt;/style&gt;&lt;/title&gt;&lt;secondary-title&gt;ICES J. Mar. Sci.&lt;/secondary-title&gt;&lt;/titles&gt;&lt;pages&gt;929-941&lt;/pages&gt;&lt;contributors&gt;&lt;authors&gt;&lt;author&gt;Dalley, E. L.&lt;/author&gt;&lt;author&gt;Anderson, J. T.&lt;/author&gt;&lt;author&gt;deYoung, B.&lt;/author&gt;&lt;/authors&gt;&lt;/contributors&gt;&lt;added-date format="utc"&gt;1516736553&lt;/added-date&gt;&lt;ref-type name="Journal Article"&gt;17&lt;/ref-type&gt;&lt;dates&gt;&lt;year&gt;2002&lt;/year&gt;&lt;/dates&gt;&lt;rec-number&gt;156&lt;/rec-number&gt;&lt;last-updated-date format="utc"&gt;1516797908&lt;/last-updated-date&gt;&lt;volume&gt;59&lt;/volume&gt;&lt;/record&gt;&lt;/Cite&gt;&lt;/EndNote&gt;</w:instrText>
+        <w:instrText xml:space="preserve"> ADDIN EN.CITE &lt;EndNote&gt;&lt;Cite&gt;&lt;Author&gt;Dalley&lt;/Author&gt;&lt;Year&gt;2002&lt;/Year&gt;&lt;RecNum&gt;888&lt;/RecNum&gt;&lt;DisplayText&gt;(Dalley et al. 2002)&lt;/DisplayText&gt;&lt;record&gt;&lt;rec-number&gt;888&lt;/rec-number&gt;&lt;foreign-keys&gt;&lt;key app="EN" db-id="2pv5prxr6xz2a4ea50h5dww0ewvx0ttdtdsa" timestamp="1516285887"&gt;888&lt;/key&gt;&lt;/foreign-keys&gt;&lt;ref-type name="Journal Article"&gt;17&lt;/ref-type&gt;&lt;contributors&gt;&lt;authors&gt;&lt;author&gt;Dalley, Edgar L.&lt;/author&gt;&lt;author&gt;Anderson, John T.&lt;/author&gt;&lt;author&gt;deYoung, Brad&lt;/author&gt;&lt;/authors&gt;&lt;/contributors&gt;&lt;titles&gt;&lt;title&gt;Atmospheric forcing, larval drift, and recruitment of capelin ( Mallotus villosus )&lt;/title&gt;&lt;secondary-title&gt;ICES Journal of Marine Science&lt;/secondary-title&gt;&lt;/titles&gt;&lt;periodical&gt;&lt;full-title&gt;ICES Journal of Marine Science&lt;/full-title&gt;&lt;/periodical&gt;&lt;pages&gt;929-941&lt;/pages&gt;&lt;volume&gt;59&lt;/volume&gt;&lt;number&gt;5&lt;/number&gt;&lt;dates&gt;&lt;year&gt;2002&lt;/year&gt;&lt;/dates&gt;&lt;isbn&gt;1054-3139&lt;/isbn&gt;&lt;urls&gt;&lt;related-urls&gt;&lt;url&gt;http://dx.doi.org/10.1006/jmsc.2002.1251&lt;/url&gt;&lt;/related-urls&gt;&lt;/urls&gt;&lt;electronic-resource-num&gt;10.1006/jmsc.2002.1251&lt;/electronic-resource-num&gt;&lt;/record&gt;&lt;/Cite&gt;&lt;/EndNote&gt;</w:instrText>
       </w:r>
       <w:r>
         <w:fldChar w:fldCharType="separate"/>
@@ -2846,7 +3057,7 @@
         <w:rPr>
           <w:noProof/>
         </w:rPr>
-        <w:t>(Dalley et al., 2002)</w:t>
+        <w:t>(Dalley et al. 2002)</w:t>
       </w:r>
       <w:r>
         <w:fldChar w:fldCharType="end"/>
@@ -2900,22 +3111,22 @@
         <w:t xml:space="preserve">likely </w:t>
       </w:r>
       <w:r>
+        <w:t xml:space="preserve">due to the spatial and temporal contraction of the sampling protocol </w:t>
+      </w:r>
+      <w:r>
+        <w:t xml:space="preserve">since 2003 </w:t>
+      </w:r>
+      <w:r>
+        <w:t>(</w:t>
+      </w:r>
+      <w:r>
+        <w:t xml:space="preserve">19 </w:t>
+      </w:r>
+      <w:r>
+        <w:t xml:space="preserve">of the original 52 </w:t>
+      </w:r>
+      <w:r>
         <w:lastRenderedPageBreak/>
-        <w:t xml:space="preserve">due to the spatial and temporal contraction of the sampling protocol </w:t>
-      </w:r>
-      <w:r>
-        <w:t xml:space="preserve">since 2003 </w:t>
-      </w:r>
-      <w:r>
-        <w:t>(</w:t>
-      </w:r>
-      <w:r>
-        <w:t xml:space="preserve">19 </w:t>
-      </w:r>
-      <w:r>
-        <w:t xml:space="preserve">of the original 52 </w:t>
-      </w:r>
-      <w:r>
         <w:t xml:space="preserve">stations sampled </w:t>
       </w:r>
       <w:r>
@@ -2943,7 +3154,7 @@
         <w:fldChar w:fldCharType="begin"/>
       </w:r>
       <w:r>
-        <w:instrText xml:space="preserve"> ADDIN EN.CITE &lt;EndNote&gt;&lt;Cite&gt;&lt;Author&gt;Murphy&lt;/Author&gt;&lt;Year&gt;2018&lt;/Year&gt;&lt;IDText&gt;Re-visiting the drivers of capelin recruitment in Newfoundland since 1991&lt;/IDText&gt;&lt;DisplayText&gt;(Murphy et al., 2018)&lt;/DisplayText&gt;&lt;record&gt;&lt;titles&gt;&lt;title&gt;Re-visiting the drivers of capelin recruitment in Newfoundland since 1991&lt;/title&gt;&lt;secondary-title&gt;Fish. Res.&lt;/secondary-title&gt;&lt;/titles&gt;&lt;pages&gt;1-10&lt;/pages&gt;&lt;contributors&gt;&lt;authors&gt;&lt;author&gt;Murphy, H. M.&lt;/author&gt;&lt;author&gt;Pepin, P.&lt;/author&gt;&lt;author&gt;Robert, D&lt;/author&gt;&lt;/authors&gt;&lt;/contributors&gt;&lt;added-date format="utc"&gt;1516736042&lt;/added-date&gt;&lt;ref-type name="Journal Article"&gt;17&lt;/ref-type&gt;&lt;dates&gt;&lt;year&gt;2018&lt;/year&gt;&lt;/dates&gt;&lt;rec-number&gt;151&lt;/rec-number&gt;&lt;last-updated-date format="utc"&gt;1517494366&lt;/last-updated-date&gt;&lt;electronic-resource-num&gt;https://doi.org/10.1016/j.fishres.2017.12.005&lt;/electronic-resource-num&gt;&lt;volume&gt;200&lt;/volume&gt;&lt;/record&gt;&lt;/Cite&gt;&lt;/EndNote&gt;</w:instrText>
+        <w:instrText xml:space="preserve"> ADDIN EN.CITE &lt;EndNote&gt;&lt;Cite&gt;&lt;Author&gt;Murphy&lt;/Author&gt;&lt;Year&gt;2018&lt;/Year&gt;&lt;RecNum&gt;880&lt;/RecNum&gt;&lt;DisplayText&gt;(Murphy et al. 2018)&lt;/DisplayText&gt;&lt;record&gt;&lt;rec-number&gt;880&lt;/rec-number&gt;&lt;foreign-keys&gt;&lt;key app="EN" db-id="2pv5prxr6xz2a4ea50h5dww0ewvx0ttdtdsa" timestamp="1513879981"&gt;880&lt;/key&gt;&lt;/foreign-keys&gt;&lt;ref-type name="Journal Article"&gt;17&lt;/ref-type&gt;&lt;contributors&gt;&lt;authors&gt;&lt;author&gt;Murphy, Hannah M.&lt;/author&gt;&lt;author&gt;Pepin, Pierre&lt;/author&gt;&lt;author&gt;Robert, Dominique&lt;/author&gt;&lt;/authors&gt;&lt;/contributors&gt;&lt;titles&gt;&lt;title&gt;Re-visiting the drivers of capelin recruitment in Newfoundland since 1991&lt;/title&gt;&lt;secondary-title&gt;Fisheries Research&lt;/secondary-title&gt;&lt;/titles&gt;&lt;periodical&gt;&lt;full-title&gt;Fisheries Research&lt;/full-title&gt;&lt;/periodical&gt;&lt;pages&gt;1-10&lt;/pages&gt;&lt;volume&gt;200&lt;/volume&gt;&lt;keywords&gt;&lt;keyword&gt;Otolith microstructure&lt;/keyword&gt;&lt;keyword&gt;Growth-mortality hypothesis&lt;/keyword&gt;&lt;keyword&gt;Forage fish&lt;/keyword&gt;&lt;keyword&gt;Mallotus villosus&lt;/keyword&gt;&lt;/keywords&gt;&lt;dates&gt;&lt;year&gt;2018&lt;/year&gt;&lt;pub-dates&gt;&lt;date&gt;4//&lt;/date&gt;&lt;/pub-dates&gt;&lt;/dates&gt;&lt;isbn&gt;0165-7836&lt;/isbn&gt;&lt;urls&gt;&lt;related-urls&gt;&lt;url&gt;https://www.sciencedirect.com/science/article/pii/S0165783617303405&lt;/url&gt;&lt;/related-urls&gt;&lt;/urls&gt;&lt;electronic-resource-num&gt;https://doi.org/10.1016/j.fishres.2017.12.005&lt;/electronic-resource-num&gt;&lt;/record&gt;&lt;/Cite&gt;&lt;/EndNote&gt;</w:instrText>
       </w:r>
       <w:r>
         <w:fldChar w:fldCharType="separate"/>
@@ -2952,7 +3163,7 @@
         <w:rPr>
           <w:noProof/>
         </w:rPr>
-        <w:t>(Murphy et al., 2018)</w:t>
+        <w:t>(Murphy et al. 2018)</w:t>
       </w:r>
       <w:r>
         <w:fldChar w:fldCharType="end"/>
@@ -2973,10 +3184,244 @@
         <w:t xml:space="preserve">forcing has been linked to the synchronous release of emergent larvae at various sites across eastern NL, which supports the use of Bellevue beach inshore area as a proxy for larval emergence in NAFO Div. 3L </w:t>
       </w:r>
       <w:r>
+        <w:fldChar w:fldCharType="begin">
+          <w:fldData xml:space="preserve">PEVuZE5vdGU+PENpdGU+PEF1dGhvcj5OYWthc2hpbWE8L0F1dGhvcj48WWVhcj4xOTk2PC9ZZWFy
+PjxSZWNOdW0+OTI3PC9SZWNOdW0+PElEVGV4dD5UaGUgcmVsYXRpb25zaGlwIGJldHdlZW4gb2Nl
+YW5vZ3JhcGhpYyBjb25kaXRpb25zIGluIHRoZSAxOTkwcyBhbmQgY2hhbmdlcyBpbiBzcGF3bmlu
+ZyBiZWhhdmlvdXIsIGdyb3d0aCBhbmQgZWFybHkgbGlmZSBoaXN0b3J5IG9mIGNhcGVsaW4gKE1h
+bGxvdHVzIHZpbGxvc3VzKTwvSURUZXh0PjxEaXNwbGF5VGV4dD4oRnJhbmsgJmFtcDsgTGVnZ2V0
+dCAxOTgxLCBOYWthc2hpbWEgMTk5Nik8L0Rpc3BsYXlUZXh0PjxyZWNvcmQ+PHJlYy1udW1iZXI+
+OTI3PC9yZWMtbnVtYmVyPjxmb3JlaWduLWtleXM+PGtleSBhcHA9IkVOIiBkYi1pZD0iMnB2NXBy
+eHI2eHoyYTRlYTUwaDVkd3cwZXd2eDB0dGR0ZHNhIiB0aW1lc3RhbXA9IjE1MTg0NTI2NjEiPjky
+Nzwva2V5PjwvZm9yZWlnbi1rZXlzPjxyZWYtdHlwZSBuYW1lPSJKb3VybmFsIEFydGljbGUiPjE3
+PC9yZWYtdHlwZT48Y29udHJpYnV0b3JzPjxhdXRob3JzPjxhdXRob3I+TmFrYXNoaW1hLCBCLjwv
+YXV0aG9yPjwvYXV0aG9ycz48L2NvbnRyaWJ1dG9ycz48dGl0bGVzPjx0aXRsZT48c3R5bGUgZmFj
+ZT0ibm9ybWFsIiBmb250PSJkZWZhdWx0IiBzaXplPSIxMDAlIj5UaGUgcmVsYXRpb25zaGlwIGJl
+dHdlZW4gb2NlYW5vZ3JhcGhpYyBjb25kaXRpb25zIGluIHRoZSAxOTkwcyBhbmQgY2hhbmdlcyBp
+biBzcGF3bmluZyBiZWhhdmlvdXIsIGdyb3d0aCBhbmQgZWFybHkgbGlmZSBoaXN0b3J5IG9mIGNh
+cGVsaW4gKE08L3N0eWxlPjxzdHlsZSBmYWNlPSJpdGFsaWMiIGZvbnQ9ImRlZmF1bHQiIHNpemU9
+IjEwMCUiPmFsbG90dXMgdmlsbG9zdXMpPC9zdHlsZT48L3RpdGxlPjxzZWNvbmRhcnktdGl0bGU+
+TkFGTyBTY2kuIENvdW4uIFN0dWRpZXM8L3NlY29uZGFyeS10aXRsZT48L3RpdGxlcz48cGVyaW9k
+aWNhbD48ZnVsbC10aXRsZT5OQUZPIFNjaS4gQ291bi4gU3R1ZGllczwvZnVsbC10aXRsZT48L3Bl
+cmlvZGljYWw+PHBhZ2VzPjU1LTY4PC9wYWdlcz48dm9sdW1lPjI0PC92b2x1bWU+PGRhdGVzPjx5
+ZWFyPjE5OTY8L3llYXI+PC9kYXRlcz48dXJscz48L3VybHM+PC9yZWNvcmQ+PC9DaXRlPjxDaXRl
+PjxBdXRob3I+RnJhbms8L0F1dGhvcj48WWVhcj4xOTgxPC9ZZWFyPjxSZWNOdW0+ODMzPC9SZWNO
+dW0+PHJlY29yZD48cmVjLW51bWJlcj44MzM8L3JlYy1udW1iZXI+PGZvcmVpZ24ta2V5cz48a2V5
+IGFwcD0iRU4iIGRiLWlkPSIycHY1cHJ4cjZ4ejJhNGVhNTBoNWR3dzBld3Z4MHR0ZHRkc2EiIHRp
+bWVzdGFtcD0iMTQ1NjQyNDMzNyI+ODMzPC9rZXk+PC9mb3JlaWduLWtleXM+PHJlZi10eXBlIG5h
+bWU9IkpvdXJuYWwgQXJ0aWNsZSI+MTc8L3JlZi10eXBlPjxjb250cmlidXRvcnM+PGF1dGhvcnM+
+PGF1dGhvcj5GcmFuaywgS2VubmV0aCBULjwvYXV0aG9yPjxhdXRob3I+TGVnZ2V0dCwgVy4gQy48
+L2F1dGhvcj48L2F1dGhvcnM+PC9jb250cmlidXRvcnM+PHRpdGxlcz48dGl0bGU+PHN0eWxlIGZh
+Y2U9Im5vcm1hbCIgZm9udD0iZGVmYXVsdCIgc2l6ZT0iMTAwJSI+V2luZCByZWd1bGF0aW9uIG9m
+IGVtZXJnZW5jZSB0aW1lcyBhbmQgZWFybHkgbGFydmFsIHN1cnZpdmFsIGluIGNhcGVsaW4gKDwv
+c3R5bGU+PHN0eWxlIGZhY2U9Iml0YWxpYyIgZm9udD0iZGVmYXVsdCIgc2l6ZT0iMTAwJSI+TWFs
+bG90dXMgdmlsbG9zdXM8L3N0eWxlPjxzdHlsZSBmYWNlPSJub3JtYWwiIGZvbnQ9ImRlZmF1bHQi
+IHNpemU9IjEwMCUiPik8L3N0eWxlPjwvdGl0bGU+PHNlY29uZGFyeS10aXRsZT5DYW5hZGlhbiBK
+b3VybmFsIG9mIEZpc2hlcmllcyBhbmQgQXF1YXRpYyBTY2llbmNlczwvc2Vjb25kYXJ5LXRpdGxl
+PjwvdGl0bGVzPjxwZXJpb2RpY2FsPjxmdWxsLXRpdGxlPkNhbmFkaWFuIEpvdXJuYWwgb2YgRmlz
+aGVyaWVzIGFuZCBBcXVhdGljIFNjaWVuY2VzPC9mdWxsLXRpdGxlPjwvcGVyaW9kaWNhbD48cGFn
+ZXM+MjE1LTIyMzwvcGFnZXM+PHZvbHVtZT4zODwvdm9sdW1lPjxkYXRlcz48eWVhcj4xOTgxPC95
+ZWFyPjwvZGF0ZXM+PHVybHM+PC91cmxzPjwvcmVjb3JkPjwvQ2l0ZT48L0VuZE5vdGU+AG==
+</w:fldData>
+        </w:fldChar>
+      </w:r>
+      <w:r>
+        <w:instrText xml:space="preserve"> ADDIN EN.CITE </w:instrText>
+      </w:r>
+      <w:r>
+        <w:fldChar w:fldCharType="begin">
+          <w:fldData xml:space="preserve">PEVuZE5vdGU+PENpdGU+PEF1dGhvcj5OYWthc2hpbWE8L0F1dGhvcj48WWVhcj4xOTk2PC9ZZWFy
+PjxSZWNOdW0+OTI3PC9SZWNOdW0+PElEVGV4dD5UaGUgcmVsYXRpb25zaGlwIGJldHdlZW4gb2Nl
+YW5vZ3JhcGhpYyBjb25kaXRpb25zIGluIHRoZSAxOTkwcyBhbmQgY2hhbmdlcyBpbiBzcGF3bmlu
+ZyBiZWhhdmlvdXIsIGdyb3d0aCBhbmQgZWFybHkgbGlmZSBoaXN0b3J5IG9mIGNhcGVsaW4gKE1h
+bGxvdHVzIHZpbGxvc3VzKTwvSURUZXh0PjxEaXNwbGF5VGV4dD4oRnJhbmsgJmFtcDsgTGVnZ2V0
+dCAxOTgxLCBOYWthc2hpbWEgMTk5Nik8L0Rpc3BsYXlUZXh0PjxyZWNvcmQ+PHJlYy1udW1iZXI+
+OTI3PC9yZWMtbnVtYmVyPjxmb3JlaWduLWtleXM+PGtleSBhcHA9IkVOIiBkYi1pZD0iMnB2NXBy
+eHI2eHoyYTRlYTUwaDVkd3cwZXd2eDB0dGR0ZHNhIiB0aW1lc3RhbXA9IjE1MTg0NTI2NjEiPjky
+Nzwva2V5PjwvZm9yZWlnbi1rZXlzPjxyZWYtdHlwZSBuYW1lPSJKb3VybmFsIEFydGljbGUiPjE3
+PC9yZWYtdHlwZT48Y29udHJpYnV0b3JzPjxhdXRob3JzPjxhdXRob3I+TmFrYXNoaW1hLCBCLjwv
+YXV0aG9yPjwvYXV0aG9ycz48L2NvbnRyaWJ1dG9ycz48dGl0bGVzPjx0aXRsZT48c3R5bGUgZmFj
+ZT0ibm9ybWFsIiBmb250PSJkZWZhdWx0IiBzaXplPSIxMDAlIj5UaGUgcmVsYXRpb25zaGlwIGJl
+dHdlZW4gb2NlYW5vZ3JhcGhpYyBjb25kaXRpb25zIGluIHRoZSAxOTkwcyBhbmQgY2hhbmdlcyBp
+biBzcGF3bmluZyBiZWhhdmlvdXIsIGdyb3d0aCBhbmQgZWFybHkgbGlmZSBoaXN0b3J5IG9mIGNh
+cGVsaW4gKE08L3N0eWxlPjxzdHlsZSBmYWNlPSJpdGFsaWMiIGZvbnQ9ImRlZmF1bHQiIHNpemU9
+IjEwMCUiPmFsbG90dXMgdmlsbG9zdXMpPC9zdHlsZT48L3RpdGxlPjxzZWNvbmRhcnktdGl0bGU+
+TkFGTyBTY2kuIENvdW4uIFN0dWRpZXM8L3NlY29uZGFyeS10aXRsZT48L3RpdGxlcz48cGVyaW9k
+aWNhbD48ZnVsbC10aXRsZT5OQUZPIFNjaS4gQ291bi4gU3R1ZGllczwvZnVsbC10aXRsZT48L3Bl
+cmlvZGljYWw+PHBhZ2VzPjU1LTY4PC9wYWdlcz48dm9sdW1lPjI0PC92b2x1bWU+PGRhdGVzPjx5
+ZWFyPjE5OTY8L3llYXI+PC9kYXRlcz48dXJscz48L3VybHM+PC9yZWNvcmQ+PC9DaXRlPjxDaXRl
+PjxBdXRob3I+RnJhbms8L0F1dGhvcj48WWVhcj4xOTgxPC9ZZWFyPjxSZWNOdW0+ODMzPC9SZWNO
+dW0+PHJlY29yZD48cmVjLW51bWJlcj44MzM8L3JlYy1udW1iZXI+PGZvcmVpZ24ta2V5cz48a2V5
+IGFwcD0iRU4iIGRiLWlkPSIycHY1cHJ4cjZ4ejJhNGVhNTBoNWR3dzBld3Z4MHR0ZHRkc2EiIHRp
+bWVzdGFtcD0iMTQ1NjQyNDMzNyI+ODMzPC9rZXk+PC9mb3JlaWduLWtleXM+PHJlZi10eXBlIG5h
+bWU9IkpvdXJuYWwgQXJ0aWNsZSI+MTc8L3JlZi10eXBlPjxjb250cmlidXRvcnM+PGF1dGhvcnM+
+PGF1dGhvcj5GcmFuaywgS2VubmV0aCBULjwvYXV0aG9yPjxhdXRob3I+TGVnZ2V0dCwgVy4gQy48
+L2F1dGhvcj48L2F1dGhvcnM+PC9jb250cmlidXRvcnM+PHRpdGxlcz48dGl0bGU+PHN0eWxlIGZh
+Y2U9Im5vcm1hbCIgZm9udD0iZGVmYXVsdCIgc2l6ZT0iMTAwJSI+V2luZCByZWd1bGF0aW9uIG9m
+IGVtZXJnZW5jZSB0aW1lcyBhbmQgZWFybHkgbGFydmFsIHN1cnZpdmFsIGluIGNhcGVsaW4gKDwv
+c3R5bGU+PHN0eWxlIGZhY2U9Iml0YWxpYyIgZm9udD0iZGVmYXVsdCIgc2l6ZT0iMTAwJSI+TWFs
+bG90dXMgdmlsbG9zdXM8L3N0eWxlPjxzdHlsZSBmYWNlPSJub3JtYWwiIGZvbnQ9ImRlZmF1bHQi
+IHNpemU9IjEwMCUiPik8L3N0eWxlPjwvdGl0bGU+PHNlY29uZGFyeS10aXRsZT5DYW5hZGlhbiBK
+b3VybmFsIG9mIEZpc2hlcmllcyBhbmQgQXF1YXRpYyBTY2llbmNlczwvc2Vjb25kYXJ5LXRpdGxl
+PjwvdGl0bGVzPjxwZXJpb2RpY2FsPjxmdWxsLXRpdGxlPkNhbmFkaWFuIEpvdXJuYWwgb2YgRmlz
+aGVyaWVzIGFuZCBBcXVhdGljIFNjaWVuY2VzPC9mdWxsLXRpdGxlPjwvcGVyaW9kaWNhbD48cGFn
+ZXM+MjE1LTIyMzwvcGFnZXM+PHZvbHVtZT4zODwvdm9sdW1lPjxkYXRlcz48eWVhcj4xOTgxPC95
+ZWFyPjwvZGF0ZXM+PHVybHM+PC91cmxzPjwvcmVjb3JkPjwvQ2l0ZT48L0VuZE5vdGU+AG==
+</w:fldData>
+        </w:fldChar>
+      </w:r>
+      <w:r>
+        <w:instrText xml:space="preserve"> ADDIN EN.CITE.DATA </w:instrText>
+      </w:r>
+      <w:r>
+        <w:fldChar w:fldCharType="end"/>
+      </w:r>
+      <w:r>
+        <w:fldChar w:fldCharType="separate"/>
+      </w:r>
+      <w:r>
+        <w:rPr>
+          <w:noProof/>
+        </w:rPr>
+        <w:t>(Frank &amp; Leggett 1981, Nakashima 1996)</w:t>
+      </w:r>
+      <w:r>
+        <w:fldChar w:fldCharType="end"/>
+      </w:r>
+      <w:r>
+        <w:t xml:space="preserve">. Furthermore, the high intensity temporal sampling of surface tows (every 1-2 d for 4-6 weeks) produces a robust </w:t>
+      </w:r>
+      <w:r>
+        <w:t xml:space="preserve">quantitative </w:t>
+      </w:r>
+      <w:r>
+        <w:t xml:space="preserve">larval </w:t>
+      </w:r>
+      <w:r>
+        <w:t>index</w:t>
+      </w:r>
+      <w:r>
+        <w:t>.</w:t>
+      </w:r>
+      <w:r>
+        <w:t xml:space="preserve"> </w:t>
+      </w:r>
+      <w:r>
+        <w:t>The positive</w:t>
+      </w:r>
+      <w:r>
+        <w:t>, significant</w:t>
+      </w:r>
+      <w:r>
+        <w:t xml:space="preserve"> relationship between </w:t>
+      </w:r>
+      <w:r>
+        <w:t xml:space="preserve">two </w:t>
+      </w:r>
+      <w:r>
+        <w:t>fishery-</w:t>
+      </w:r>
+      <w:r>
+        <w:t>independent</w:t>
+      </w:r>
+      <w:r>
+        <w:t xml:space="preserve"> </w:t>
+      </w:r>
+      <w:r>
+        <w:t>inshore and offshore</w:t>
+      </w:r>
+      <w:r>
+        <w:t xml:space="preserve"> indices </w:t>
+      </w:r>
+      <w:r>
+        <w:t>provides support for the capelin collapse hypothesis</w:t>
+      </w:r>
+      <w:r>
+        <w:t xml:space="preserve">. </w:t>
+      </w:r>
+      <w:r>
+        <w:t xml:space="preserve">If the majority of capelin </w:t>
+      </w:r>
+      <w:r>
+        <w:t>biomass w</w:t>
+      </w:r>
+      <w:r>
+        <w:t>as</w:t>
+      </w:r>
+      <w:r>
+        <w:t xml:space="preserve"> in the inshore area</w:t>
+      </w:r>
+      <w:r>
+        <w:t xml:space="preserve"> and</w:t>
+      </w:r>
+      <w:r>
+        <w:t xml:space="preserve"> was </w:t>
+      </w:r>
+      <w:r>
+        <w:t xml:space="preserve">not </w:t>
+      </w:r>
+      <w:r>
+        <w:t xml:space="preserve">available to </w:t>
+      </w:r>
+      <w:r>
+        <w:t xml:space="preserve">the </w:t>
+      </w:r>
+      <w:r>
+        <w:t xml:space="preserve">annual offshore spring </w:t>
+      </w:r>
+      <w:r>
+        <w:t>acoustic survey</w:t>
+      </w:r>
+      <w:r>
+        <w:t xml:space="preserve">, then </w:t>
+      </w:r>
+      <w:r>
+        <w:t xml:space="preserve">no relationship </w:t>
+      </w:r>
+      <w:r>
+        <w:t xml:space="preserve">would be expected </w:t>
+      </w:r>
+      <w:r>
+        <w:t>between larval productivity and the age-2 recruitment index</w:t>
+      </w:r>
+      <w:r>
+        <w:t xml:space="preserve">. </w:t>
+      </w:r>
+      <w:r>
+        <w:t>Moreover, w</w:t>
+      </w:r>
+      <w:r>
+        <w:t>ith less than half of the variability in recruitment explained by the surface tow index, t</w:t>
+      </w:r>
+      <w:r>
+        <w:t>he c</w:t>
+      </w:r>
+      <w:r>
+        <w:t xml:space="preserve">ontinued </w:t>
+      </w:r>
+      <w:r>
+        <w:t xml:space="preserve">sampling </w:t>
+      </w:r>
+      <w:r>
+        <w:t xml:space="preserve">of </w:t>
+      </w:r>
+      <w:r>
+        <w:t xml:space="preserve">late-stage larvae </w:t>
+      </w:r>
+      <w:r>
+        <w:t>is important</w:t>
+      </w:r>
+      <w:r>
+        <w:t xml:space="preserve"> as the remaining 60% of unexplained variability in age-2 recruitment may be explained by characteristics of the late-stage larvae, such as growth and diet</w:t>
+      </w:r>
+      <w:r>
+        <w:t xml:space="preserve"> </w:t>
+      </w:r>
+      <w:r>
         <w:fldChar w:fldCharType="begin"/>
       </w:r>
       <w:r>
-        <w:instrText xml:space="preserve"> ADDIN EN.CITE &lt;EndNote&gt;&lt;Cite&gt;&lt;Author&gt;Frank&lt;/Author&gt;&lt;Year&gt;1981&lt;/Year&gt;&lt;IDText&gt;Wind regulation of emergence times and early larval survival in capelin (Mallotus villosus)&lt;/IDText&gt;&lt;DisplayText&gt;(Frank and Leggett, 1981, Nakashima, 1996)&lt;/DisplayText&gt;&lt;record&gt;&lt;titles&gt;&lt;title&gt;&lt;style font="default" size="100%"&gt;Wind regulation of emergence times and early larval survival in capelin (M&lt;/style&gt;&lt;style face="italic" font="default" size="100%"&gt;allotus villosus)&lt;/style&gt;&lt;/title&gt;&lt;secondary-title&gt;Can. J. Fish. Aquat. Sci.&lt;/secondary-title&gt;&lt;/titles&gt;&lt;pages&gt;215-223&lt;/pages&gt;&lt;contributors&gt;&lt;authors&gt;&lt;author&gt;Frank, K. T.&lt;/author&gt;&lt;author&gt;Leggett, W. C.&lt;/author&gt;&lt;/authors&gt;&lt;/contributors&gt;&lt;added-date format="utc"&gt;1516736370&lt;/added-date&gt;&lt;ref-type name="Journal Article"&gt;17&lt;/ref-type&gt;&lt;dates&gt;&lt;year&gt;1981&lt;/year&gt;&lt;/dates&gt;&lt;rec-number&gt;154&lt;/rec-number&gt;&lt;last-updated-date format="utc"&gt;1516797962&lt;/last-updated-date&gt;&lt;volume&gt;38&lt;/volume&gt;&lt;/record&gt;&lt;/Cite&gt;&lt;Cite&gt;&lt;Author&gt;Nakashima&lt;/Author&gt;&lt;Year&gt;1996&lt;/Year&gt;&lt;IDText&gt;The relationship between oceanographic conditions in the 1990s and changes in spawning behaviour, growth and early life history of capelin (Mallotus villosus)&lt;/IDText&gt;&lt;record&gt;&lt;titles&gt;&lt;title&gt;&lt;style font="default" size="100%"&gt;The relationship between oceanographic conditions in the 1990s and changes in spawning behaviour, growth and early life history of capelin (M&lt;/style&gt;&lt;style face="italic" font="default" size="100%"&gt;allotus villosus)&lt;/style&gt;&lt;/title&gt;&lt;secondary-title&gt;NAFO Sci. Coun. Studies&lt;/secondary-title&gt;&lt;/titles&gt;&lt;pages&gt;55-68&lt;/pages&gt;&lt;contributors&gt;&lt;authors&gt;&lt;author&gt;Nakashima, B.&lt;/author&gt;&lt;/authors&gt;&lt;/contributors&gt;&lt;added-date format="utc"&gt;1516735426&lt;/added-date&gt;&lt;ref-type name="Journal Article"&gt;17&lt;/ref-type&gt;&lt;dates&gt;&lt;year&gt;1996&lt;/year&gt;&lt;/dates&gt;&lt;rec-number&gt;149&lt;/rec-number&gt;&lt;last-updated-date format="utc"&gt;1516798063&lt;/last-updated-date&gt;&lt;volume&gt;24&lt;/volume&gt;&lt;/record&gt;&lt;/Cite&gt;&lt;/EndNote&gt;</w:instrText>
+        <w:instrText xml:space="preserve"> ADDIN EN.CITE &lt;EndNote&gt;&lt;Cite&gt;&lt;Author&gt;Murphy&lt;/Author&gt;&lt;Year&gt;2018&lt;/Year&gt;&lt;RecNum&gt;880&lt;/RecNum&gt;&lt;DisplayText&gt;(Murphy et al. 2018)&lt;/DisplayText&gt;&lt;record&gt;&lt;rec-number&gt;880&lt;/rec-number&gt;&lt;foreign-keys&gt;&lt;key app="EN" db-id="2pv5prxr6xz2a4ea50h5dww0ewvx0ttdtdsa" timestamp="1513879981"&gt;880&lt;/key&gt;&lt;/foreign-keys&gt;&lt;ref-type name="Journal Article"&gt;17&lt;/ref-type&gt;&lt;contributors&gt;&lt;authors&gt;&lt;author&gt;Murphy, Hannah M.&lt;/author&gt;&lt;author&gt;Pepin, Pierre&lt;/author&gt;&lt;author&gt;Robert, Dominique&lt;/author&gt;&lt;/authors&gt;&lt;/contributors&gt;&lt;titles&gt;&lt;title&gt;Re-visiting the drivers of capelin recruitment in Newfoundland since 1991&lt;/title&gt;&lt;secondary-title&gt;Fisheries Research&lt;/secondary-title&gt;&lt;/titles&gt;&lt;periodical&gt;&lt;full-title&gt;Fisheries Research&lt;/full-title&gt;&lt;/periodical&gt;&lt;pages&gt;1-10&lt;/pages&gt;&lt;volume&gt;200&lt;/volume&gt;&lt;keywords&gt;&lt;keyword&gt;Otolith microstructure&lt;/keyword&gt;&lt;keyword&gt;Growth-mortality hypothesis&lt;/keyword&gt;&lt;keyword&gt;Forage fish&lt;/keyword&gt;&lt;keyword&gt;Mallotus villosus&lt;/keyword&gt;&lt;/keywords&gt;&lt;dates&gt;&lt;year&gt;2018&lt;/year&gt;&lt;pub-dates&gt;&lt;date&gt;4//&lt;/date&gt;&lt;/pub-dates&gt;&lt;/dates&gt;&lt;isbn&gt;0165-7836&lt;/isbn&gt;&lt;urls&gt;&lt;related-urls&gt;&lt;url&gt;https://www.sciencedirect.com/science/article/pii/S0165783617303405&lt;/url&gt;&lt;/related-urls&gt;&lt;/urls&gt;&lt;electronic-resource-num&gt;https://doi.org/10.1016/j.fishres.2017.12.005&lt;/electronic-resource-num&gt;&lt;/record&gt;&lt;/Cite&gt;&lt;/EndNote&gt;</w:instrText>
       </w:r>
       <w:r>
         <w:fldChar w:fldCharType="separate"/>
@@ -2985,151 +3430,7 @@
         <w:rPr>
           <w:noProof/>
         </w:rPr>
-        <w:t>(Frank and Leggett, 1981, Nakashima, 1996)</w:t>
-      </w:r>
-      <w:r>
-        <w:fldChar w:fldCharType="end"/>
-      </w:r>
-      <w:r>
-        <w:t xml:space="preserve">. Furthermore, the high intensity temporal sampling of surface tows (every 1-2 d for 4-6 weeks) produces a robust </w:t>
-      </w:r>
-      <w:r>
-        <w:t xml:space="preserve">quantitative </w:t>
-      </w:r>
-      <w:r>
-        <w:t xml:space="preserve">larval </w:t>
-      </w:r>
-      <w:r>
-        <w:t>index</w:t>
-      </w:r>
-      <w:r>
-        <w:t>.</w:t>
-      </w:r>
-      <w:r>
-        <w:t xml:space="preserve"> </w:t>
-      </w:r>
-      <w:r>
-        <w:t>The positive</w:t>
-      </w:r>
-      <w:r>
-        <w:t>, significant</w:t>
-      </w:r>
-      <w:r>
-        <w:t xml:space="preserve"> relationship between </w:t>
-      </w:r>
-      <w:r>
-        <w:t xml:space="preserve">two </w:t>
-      </w:r>
-      <w:r>
-        <w:t>fishery-</w:t>
-      </w:r>
-      <w:r>
-        <w:t>independent</w:t>
-      </w:r>
-      <w:r>
-        <w:t xml:space="preserve"> </w:t>
-      </w:r>
-      <w:r>
-        <w:t>inshore and offshore</w:t>
-      </w:r>
-      <w:r>
-        <w:t xml:space="preserve"> indices </w:t>
-      </w:r>
-      <w:r>
-        <w:t>provides support for the capelin collapse hypothesis</w:t>
-      </w:r>
-      <w:r>
-        <w:t xml:space="preserve">. </w:t>
-      </w:r>
-      <w:r>
-        <w:t xml:space="preserve">If the majority of capelin </w:t>
-      </w:r>
-      <w:r>
-        <w:t>biomass w</w:t>
-      </w:r>
-      <w:r>
-        <w:t>as</w:t>
-      </w:r>
-      <w:r>
-        <w:t xml:space="preserve"> in the inshore area</w:t>
-      </w:r>
-      <w:r>
-        <w:t xml:space="preserve"> and</w:t>
-      </w:r>
-      <w:r>
-        <w:t xml:space="preserve"> was </w:t>
-      </w:r>
-      <w:r>
-        <w:t xml:space="preserve">not </w:t>
-      </w:r>
-      <w:r>
-        <w:t xml:space="preserve">available to </w:t>
-      </w:r>
-      <w:r>
-        <w:t xml:space="preserve">the </w:t>
-      </w:r>
-      <w:r>
-        <w:t xml:space="preserve">annual offshore spring </w:t>
-      </w:r>
-      <w:r>
-        <w:t>acoustic survey</w:t>
-      </w:r>
-      <w:r>
-        <w:t xml:space="preserve">, then </w:t>
-      </w:r>
-      <w:r>
-        <w:t xml:space="preserve">no relationship </w:t>
-      </w:r>
-      <w:r>
-        <w:t xml:space="preserve">would be expected </w:t>
-      </w:r>
-      <w:r>
-        <w:t>between larval productivity and the age-2 recruitment index</w:t>
-      </w:r>
-      <w:r>
-        <w:t xml:space="preserve">. </w:t>
-      </w:r>
-      <w:r>
-        <w:t>Moreover, w</w:t>
-      </w:r>
-      <w:r>
-        <w:t>ith less than half of the variability in recruitment explained by the surface tow index, t</w:t>
-      </w:r>
-      <w:r>
-        <w:t>he c</w:t>
-      </w:r>
-      <w:r>
-        <w:t xml:space="preserve">ontinued </w:t>
-      </w:r>
-      <w:r>
-        <w:t xml:space="preserve">sampling </w:t>
-      </w:r>
-      <w:r>
-        <w:t xml:space="preserve">of </w:t>
-      </w:r>
-      <w:r>
-        <w:t xml:space="preserve">late-stage larvae </w:t>
-      </w:r>
-      <w:r>
-        <w:t>is important</w:t>
-      </w:r>
-      <w:r>
-        <w:t xml:space="preserve"> as the remaining 60% of unexplained variability in age-2 recruitment may be explained by characteristics of the late-stage larvae, such as growth and diet </w:t>
-      </w:r>
-      <w:r>
-        <w:fldChar w:fldCharType="begin"/>
-      </w:r>
-      <w:r>
-        <w:instrText xml:space="preserve"> ADDIN EN.CITE &lt;EndNote&gt;&lt;Cite&gt;&lt;Author&gt;Murphy&lt;/Author&gt;&lt;Year&gt;2018&lt;/Year&gt;&lt;IDText&gt;Re-visiting the drivers of capelin recruitment in Newfoundland since 1991&lt;/IDText&gt;&lt;DisplayText&gt;(Murphy et al., 2018)&lt;/DisplayText&gt;&lt;record&gt;&lt;titles&gt;&lt;title&gt;Re-visiting the drivers of capelin recruitment in Newfoundland since 1991&lt;/title&gt;&lt;secondary-title&gt;Fish. Res.&lt;/secondary-title&gt;&lt;/titles&gt;&lt;pages&gt;1-10&lt;/pages&gt;&lt;contributors&gt;&lt;authors&gt;&lt;author&gt;Murphy, H. M.&lt;/author&gt;&lt;author&gt;Pepin, P.&lt;/author&gt;&lt;author&gt;Robert, D&lt;/author&gt;&lt;/authors&gt;&lt;/contributors&gt;&lt;added-date format="utc"&gt;1516736042&lt;/added-date&gt;&lt;ref-type name="Journal Article"&gt;17&lt;/ref-type&gt;&lt;dates&gt;&lt;year&gt;2018&lt;/year&gt;&lt;/dates&gt;&lt;rec-number&gt;151&lt;/rec-number&gt;&lt;last-updated-date format="utc"&gt;1517494366&lt;/last-updated-date&gt;&lt;electronic-resource-num&gt;https://doi.org/10.1016/j.fishres.2017.12.005&lt;/electronic-resource-num&gt;&lt;volume&gt;200&lt;/volume&gt;&lt;/record&gt;&lt;/Cite&gt;&lt;/EndNote&gt;</w:instrText>
-      </w:r>
-      <w:r>
-        <w:fldChar w:fldCharType="separate"/>
-      </w:r>
-      <w:r>
-        <w:rPr>
-          <w:noProof/>
-        </w:rPr>
-        <w:t>(Murphy et al., 2018)</w:t>
+        <w:t>(Murphy et al. 2018)</w:t>
       </w:r>
       <w:r>
         <w:fldChar w:fldCharType="end"/>
@@ -3175,16 +3476,7 @@
         <w:fldChar w:fldCharType="separate"/>
       </w:r>
       <w:r>
-        <w:t xml:space="preserve">Anon (1998) </w:t>
-      </w:r>
-      <w:r>
-        <w:rPr>
-          <w:i/>
-        </w:rPr>
-        <w:t>Capelin in SA2 + Div. 3KL</w:t>
-      </w:r>
-      <w:r>
-        <w:t>: Canadian Stock Assessment Secretariat Research Document 98/63.</w:t>
+        <w:t>Anon (1998) Capelin in SA2 + Div. 3KL. Book 98/63. Canadian Science Advisory Secretariat (CSAS) Research Document</w:t>
       </w:r>
     </w:p>
     <w:p>
@@ -3194,16 +3486,7 @@
         <w:ind w:left="720" w:hanging="720"/>
       </w:pPr>
       <w:r>
-        <w:t xml:space="preserve">Carscadden, J. and Nakashima, B. S. (1997) </w:t>
-      </w:r>
-      <w:r>
-        <w:rPr>
-          <w:i/>
-        </w:rPr>
-        <w:t>Abundance and changes in distribution, biology, and behaviour of capelin in response to cooler waters of the 1990s.</w:t>
-      </w:r>
-      <w:r>
-        <w:t xml:space="preserve"> Alaska Sea Grant College Program: Alaska Sea Grant College Program, AK-SG-97-01.</w:t>
+        <w:t>Carscadden J, Nakashima BS (1997) Abundance and changes in distribution, biology, and behaviour of capelin in response to cooler waters of the 1990s.  Forage fishes in marine ecosystems. Alaska Sea Grant College Program, AK-SG-97-01, Alaska Sea Grant College Program</w:t>
       </w:r>
     </w:p>
     <w:p>
@@ -3213,16 +3496,7 @@
         <w:ind w:left="720" w:hanging="720"/>
       </w:pPr>
       <w:r>
-        <w:t xml:space="preserve">Carscadden, J., Nakashima, B. S. and Miller, D. S. (1994) 'An evaluation of trends in abundance of capelin (Mallotus villosus) from acoustics, aerial surveys and catch rates in NAFO Division 3L, 1982-89', </w:t>
-      </w:r>
-      <w:r>
-        <w:rPr>
-          <w:i/>
-        </w:rPr>
-        <w:t>Northw. Atl. Fish. Sci.,</w:t>
-      </w:r>
-      <w:r>
-        <w:t xml:space="preserve"> 17, pp. 45-57.</w:t>
+        <w:t>Carscadden J, Nakashima BS, Miller DS (1994) An evaluation of trends in abundance of capelin (Mallotus villosus) from acoustics, aerial surveys and catch rates in NAFO Division 3L, 1982-89. Northw Atl Fish Sci 17:45-57</w:t>
       </w:r>
     </w:p>
     <w:p>
@@ -3232,7 +3506,7 @@
         <w:ind w:left="720" w:hanging="720"/>
       </w:pPr>
       <w:r>
-        <w:t>Carscadden, J. E., Frank, K. T. and Leggett, W. C. (2000) 'Evaluation of an environment-recruitment model for capelin (M</w:t>
+        <w:t>Carscadden JE, Frank KT, Leggett WC (2000) Evaluation of an environment-recruitment model for capelin (M</w:t>
       </w:r>
       <w:r>
         <w:rPr>
@@ -3241,16 +3515,7 @@
         <w:t>allotus villosus)</w:t>
       </w:r>
       <w:r>
-        <w:t xml:space="preserve">', </w:t>
-      </w:r>
-      <w:r>
-        <w:rPr>
-          <w:i/>
-        </w:rPr>
-        <w:t>ICES J. Mar. Sci.,</w:t>
-      </w:r>
-      <w:r>
-        <w:t xml:space="preserve"> 57, pp. 412-418.</w:t>
+        <w:t>. ICES J Mar Sci 57:412-418</w:t>
       </w:r>
     </w:p>
     <w:p>
@@ -3260,25 +3525,7 @@
         <w:ind w:left="720" w:hanging="720"/>
       </w:pPr>
       <w:r>
-        <w:t>Dalley, E. L., Anderson, J. T. and deYoung, B. (2002) 'Atmospheric forcing, larval drift, and recruitment of capelin (M</w:t>
-      </w:r>
-      <w:r>
-        <w:rPr>
-          <w:i/>
-        </w:rPr>
-        <w:t>allotus villosus)</w:t>
-      </w:r>
-      <w:r>
-        <w:t xml:space="preserve">', </w:t>
-      </w:r>
-      <w:r>
-        <w:rPr>
-          <w:i/>
-        </w:rPr>
-        <w:t>ICES J. Mar. Sci.,</w:t>
-      </w:r>
-      <w:r>
-        <w:t xml:space="preserve"> 59, pp. 929-941.</w:t>
+        <w:t>Dalley EL, Anderson JT, deYoung B (2002) Atmospheric forcing, larval drift, and recruitment of capelin ( Mallotus villosus ). ICES Journal of Marine Science 59:929-941</w:t>
       </w:r>
     </w:p>
     <w:p>
@@ -3288,16 +3535,7 @@
         <w:ind w:left="720" w:hanging="720"/>
       </w:pPr>
       <w:r>
-        <w:t xml:space="preserve">DFO (2001) </w:t>
-      </w:r>
-      <w:r>
-        <w:rPr>
-          <w:i/>
-        </w:rPr>
-        <w:t>Capelin in SA 2 + Div. 3KL during 1999</w:t>
-      </w:r>
-      <w:r>
-        <w:t>: DFO Res Doc 2001/161.</w:t>
+        <w:t>DFO (2001) Capelin in SA 2 + Div. 3KL during 1999. DFO Res Doc 2001/161</w:t>
       </w:r>
     </w:p>
     <w:p>
@@ -3307,16 +3545,7 @@
         <w:ind w:left="720" w:hanging="720"/>
       </w:pPr>
       <w:r>
-        <w:t xml:space="preserve">DFO (2015) </w:t>
-      </w:r>
-      <w:r>
-        <w:rPr>
-          <w:i/>
-        </w:rPr>
-        <w:t>Assessment of capelin in subarea 2 and divisions 3KL in 2015</w:t>
-      </w:r>
-      <w:r>
-        <w:t>: DFO Can. Sci. Advis. Sec. Sci. Advis. Rep. 2015/036.</w:t>
+        <w:t>DFO (2015) Assessment of capelin in subarea 2 and divisions 3KL in 2015. DFO Can. Sci. Advis. Sec. Sci. Advis. Rep. 2015/036</w:t>
       </w:r>
     </w:p>
     <w:p>
@@ -3326,16 +3555,7 @@
         <w:ind w:left="720" w:hanging="720"/>
       </w:pPr>
       <w:r>
-        <w:t xml:space="preserve">Evans, G. T. and Nakashima, B. S. (2002) 'A weighted multiplicative analysis to estimate trends in year-class size of capelin', </w:t>
-      </w:r>
-      <w:r>
-        <w:rPr>
-          <w:i/>
-        </w:rPr>
-        <w:t>ICES J Mar Sci,</w:t>
-      </w:r>
-      <w:r>
-        <w:t xml:space="preserve"> 59, pp. 1116-1119.</w:t>
+        <w:t>Evans GT, Nakashima BS (2002) A weighted multiplicative analysis to estimate trends in year-class size of capelin. ICES Journal of Marine Science 59:1116-1119</w:t>
       </w:r>
     </w:p>
     <w:p>
@@ -3345,25 +3565,16 @@
         <w:ind w:left="720" w:hanging="720"/>
       </w:pPr>
       <w:r>
-        <w:t>Frank, K. T. and Leggett, W. C. (1981) 'Wind regulation of emergence times and early larval survival in capelin (M</w:t>
+        <w:t>Frank KT, Leggett WC (1981) Wind regulation of emergence times and early larval survival in capelin (</w:t>
       </w:r>
       <w:r>
         <w:rPr>
           <w:i/>
         </w:rPr>
-        <w:t>allotus villosus)</w:t>
-      </w:r>
-      <w:r>
-        <w:t xml:space="preserve">', </w:t>
-      </w:r>
-      <w:r>
-        <w:rPr>
-          <w:i/>
-        </w:rPr>
-        <w:t>Can. J. Fish. Aquat. Sci.,</w:t>
-      </w:r>
-      <w:r>
-        <w:t xml:space="preserve"> 38, pp. 215-223.</w:t>
+        <w:t>Mallotus villosus</w:t>
+      </w:r>
+      <w:r>
+        <w:t>). Canadian Journal of Fisheries and Aquatic Sciences 38:215-223</w:t>
       </w:r>
     </w:p>
     <w:p>
@@ -3373,16 +3584,7 @@
         <w:ind w:left="720" w:hanging="720"/>
       </w:pPr>
       <w:r>
-        <w:t xml:space="preserve">Frank, K. T., Petrie, B., Boyce, D. and Leggett, W. C. (2016) 'Anomalous ecosystem dynamics following the apparent collapse of a keystone forage species', </w:t>
-      </w:r>
-      <w:r>
-        <w:rPr>
-          <w:i/>
-        </w:rPr>
-        <w:t>MEPS,</w:t>
-      </w:r>
-      <w:r>
-        <w:t xml:space="preserve"> 553, pp. 185-202.</w:t>
+        <w:t>Frank KT, Petrie B, Boyce D, Leggett WC (2016) Anomalous ecosystem dynamics following the apparent collapse of a keystone forage species. Marine Ecology Progress Series 553:185-202</w:t>
       </w:r>
     </w:p>
     <w:p>
@@ -3392,25 +3594,16 @@
         <w:ind w:left="720" w:hanging="720"/>
       </w:pPr>
       <w:r>
-        <w:t>Leggett, W. C., Frank, K. T. and Carscadden, J. E. (1984) 'Meteorological and hydrographic regulation of year-class strength in capelin (M</w:t>
+        <w:t>Leggett WC, Frank KT, Carscadden JE (1984) Meteorological and hydrographic regulation of year-class strength in capelin (</w:t>
       </w:r>
       <w:r>
         <w:rPr>
           <w:i/>
         </w:rPr>
-        <w:t>allotus villosus)</w:t>
-      </w:r>
-      <w:r>
-        <w:t xml:space="preserve">', </w:t>
-      </w:r>
-      <w:r>
-        <w:rPr>
-          <w:i/>
-        </w:rPr>
-        <w:t>Can. J. Fish. Aquat. Sci.,</w:t>
-      </w:r>
-      <w:r>
-        <w:t xml:space="preserve"> 41, pp. 1193-1201.</w:t>
+        <w:t>Mallotus villosus</w:t>
+      </w:r>
+      <w:r>
+        <w:t>). Canadian Journal of Fisheries and Aquatic Sciences 41:1193-1201</w:t>
       </w:r>
     </w:p>
     <w:p>
@@ -3420,16 +3613,7 @@
         <w:ind w:left="720" w:hanging="720"/>
       </w:pPr>
       <w:r>
-        <w:t xml:space="preserve">Murphy, H. M., Pepin, P. and Robert, D. (2018) 'Re-visiting the drivers of capelin recruitment in Newfoundland since 1991', </w:t>
-      </w:r>
-      <w:r>
-        <w:rPr>
-          <w:i/>
-        </w:rPr>
-        <w:t>Fish. Res.,</w:t>
-      </w:r>
-      <w:r>
-        <w:t xml:space="preserve"> 200, pp. 1-10.</w:t>
+        <w:t>Murphy HM, Pepin P, Robert D (2018) Re-visiting the drivers of capelin recruitment in Newfoundland since 1991. Fisheries Research 200:1-10</w:t>
       </w:r>
     </w:p>
     <w:p>
@@ -3439,7 +3623,7 @@
         <w:ind w:left="720" w:hanging="720"/>
       </w:pPr>
       <w:r>
-        <w:t>Nakashima, B. (1996) 'The relationship between oceanographic conditions in the 1990s and changes in spawning behaviour, growth and early life history of capelin (M</w:t>
+        <w:t>Nakashima B (1996) The relationship between oceanographic conditions in the 1990s and changes in spawning behaviour, growth and early life history of capelin (M</w:t>
       </w:r>
       <w:r>
         <w:rPr>
@@ -3448,16 +3632,7 @@
         <w:t>allotus villosus)</w:t>
       </w:r>
       <w:r>
-        <w:t xml:space="preserve">', </w:t>
-      </w:r>
-      <w:r>
-        <w:rPr>
-          <w:i/>
-        </w:rPr>
-        <w:t>NAFO Sci. Coun. Studies,</w:t>
-      </w:r>
-      <w:r>
-        <w:t xml:space="preserve"> 24, pp. 55-68.</w:t>
+        <w:t>. NAFO Sci Coun Studies 24:55-68</w:t>
       </w:r>
     </w:p>
     <w:p>
@@ -3467,16 +3642,7 @@
         <w:ind w:left="720" w:hanging="720"/>
       </w:pPr>
       <w:r>
-        <w:t xml:space="preserve">Nakashima, B. S. (1998) </w:t>
-      </w:r>
-      <w:r>
-        <w:rPr>
-          <w:i/>
-        </w:rPr>
-        <w:t>Results of the 1997 aerial survey of capelin (Mallotus villosus) schools.</w:t>
-      </w:r>
-      <w:r>
-        <w:t xml:space="preserve"> in Anon: Capelin in SA2 + Div. 3KL. Canadian Stock Assessment Secretariat Research Document 98/63.</w:t>
+        <w:t>Nakashima BS (1998) Results of the 1997 aerial survey of capelin (Mallotus villosus) schools. in Anon: Capelin in SA2 + Div. 3KL. Canadian Stock Assessment Secretariat Research Document 98/63.</w:t>
       </w:r>
     </w:p>
     <w:p>
@@ -3485,16 +3651,16 @@
         <w:ind w:left="720" w:hanging="720"/>
       </w:pPr>
       <w:r>
-        <w:t xml:space="preserve">Nakashima, B. S. and Mowbray, F. K., Canada, F.a.O. (2014) </w:t>
+        <w:t>Nakashima BS, Mowbray F (2014) Capelin (</w:t>
       </w:r>
       <w:r>
         <w:rPr>
           <w:i/>
         </w:rPr>
-        <w:t>Capelin (Mallotus villosus) recruitment indices in NAFO Division 3KL</w:t>
-      </w:r>
-      <w:r>
-        <w:t>.</w:t>
+        <w:t>Mallotus villosus)</w:t>
+      </w:r>
+      <w:r>
+        <w:t xml:space="preserve"> recruitment indices in NAFO Division 3KL. DFO Canadian Science Advisory Secretariat Research Document 2013/091</w:t>
       </w:r>
     </w:p>
     <w:p>
@@ -3797,7 +3963,6 @@
   <w:style w:type="character" w:default="1" w:styleId="DefaultParagraphFont">
     <w:name w:val="Default Paragraph Font"/>
     <w:uiPriority w:val="1"/>
-    <w:semiHidden/>
     <w:unhideWhenUsed/>
   </w:style>
   <w:style w:type="table" w:default="1" w:styleId="TableNormal">
@@ -3881,6 +4046,36 @@
       <w:rFonts w:ascii="Calibri" w:hAnsi="Calibri"/>
       <w:noProof/>
       <w:lang w:val="en-US"/>
+    </w:rPr>
+  </w:style>
+  <w:style w:type="paragraph" w:styleId="BalloonText">
+    <w:name w:val="Balloon Text"/>
+    <w:basedOn w:val="Normal"/>
+    <w:link w:val="BalloonTextChar"/>
+    <w:uiPriority w:val="99"/>
+    <w:semiHidden/>
+    <w:unhideWhenUsed/>
+    <w:rsid w:val="00FD67E1"/>
+    <w:pPr>
+      <w:spacing w:after="0" w:line="240" w:lineRule="auto"/>
+    </w:pPr>
+    <w:rPr>
+      <w:rFonts w:ascii="Tahoma" w:hAnsi="Tahoma" w:cs="Tahoma"/>
+      <w:sz w:val="16"/>
+      <w:szCs w:val="16"/>
+    </w:rPr>
+  </w:style>
+  <w:style w:type="character" w:customStyle="1" w:styleId="BalloonTextChar">
+    <w:name w:val="Balloon Text Char"/>
+    <w:basedOn w:val="DefaultParagraphFont"/>
+    <w:link w:val="BalloonText"/>
+    <w:uiPriority w:val="99"/>
+    <w:semiHidden/>
+    <w:rsid w:val="00FD67E1"/>
+    <w:rPr>
+      <w:rFonts w:ascii="Tahoma" w:hAnsi="Tahoma" w:cs="Tahoma"/>
+      <w:sz w:val="16"/>
+      <w:szCs w:val="16"/>
     </w:rPr>
   </w:style>
 </w:styles>
@@ -4050,7 +4245,6 @@
   <w:style w:type="character" w:default="1" w:styleId="DefaultParagraphFont">
     <w:name w:val="Default Paragraph Font"/>
     <w:uiPriority w:val="1"/>
-    <w:semiHidden/>
     <w:unhideWhenUsed/>
   </w:style>
   <w:style w:type="table" w:default="1" w:styleId="TableNormal">
@@ -4134,6 +4328,36 @@
       <w:rFonts w:ascii="Calibri" w:hAnsi="Calibri"/>
       <w:noProof/>
       <w:lang w:val="en-US"/>
+    </w:rPr>
+  </w:style>
+  <w:style w:type="paragraph" w:styleId="BalloonText">
+    <w:name w:val="Balloon Text"/>
+    <w:basedOn w:val="Normal"/>
+    <w:link w:val="BalloonTextChar"/>
+    <w:uiPriority w:val="99"/>
+    <w:semiHidden/>
+    <w:unhideWhenUsed/>
+    <w:rsid w:val="00FD67E1"/>
+    <w:pPr>
+      <w:spacing w:after="0" w:line="240" w:lineRule="auto"/>
+    </w:pPr>
+    <w:rPr>
+      <w:rFonts w:ascii="Tahoma" w:hAnsi="Tahoma" w:cs="Tahoma"/>
+      <w:sz w:val="16"/>
+      <w:szCs w:val="16"/>
+    </w:rPr>
+  </w:style>
+  <w:style w:type="character" w:customStyle="1" w:styleId="BalloonTextChar">
+    <w:name w:val="Balloon Text Char"/>
+    <w:basedOn w:val="DefaultParagraphFont"/>
+    <w:link w:val="BalloonText"/>
+    <w:uiPriority w:val="99"/>
+    <w:semiHidden/>
+    <w:rsid w:val="00FD67E1"/>
+    <w:rPr>
+      <w:rFonts w:ascii="Tahoma" w:hAnsi="Tahoma" w:cs="Tahoma"/>
+      <w:sz w:val="16"/>
+      <w:szCs w:val="16"/>
     </w:rPr>
   </w:style>
 </w:styles>

</xml_diff>